<commit_message>
[EHUFA-1330] Move release notes to external folder.
</commit_message>
<xml_diff>
--- a/Documentation/External/Android_DLS_UIKit_Integration.docx
+++ b/Documentation/External/Android_DLS_UIKit_Integration.docx
@@ -7,8 +7,6 @@
         <w:pStyle w:val="Default"/>
         <w:jc w:val="center"/>
       </w:pPr>
-      <w:bookmarkStart w:id="0" w:name="_GoBack"/>
-      <w:bookmarkEnd w:id="0"/>
     </w:p>
     <w:p>
       <w:pPr>
@@ -33,23 +31,7 @@
           <w:sz w:val="28"/>
           <w:szCs w:val="28"/>
         </w:rPr>
-        <w:t xml:space="preserve">DLS </w:t>
-      </w:r>
-      <w:proofErr w:type="spellStart"/>
-      <w:r>
-        <w:rPr>
-          <w:sz w:val="28"/>
-          <w:szCs w:val="28"/>
-        </w:rPr>
-        <w:t>UIKit</w:t>
-      </w:r>
-      <w:proofErr w:type="spellEnd"/>
-      <w:r>
-        <w:rPr>
-          <w:sz w:val="28"/>
-          <w:szCs w:val="28"/>
-        </w:rPr>
-        <w:t xml:space="preserve"> Integration</w:t>
+        <w:t>DLS UIKit Integration</w:t>
       </w:r>
     </w:p>
     <w:p>
@@ -96,31 +78,7 @@
           <w:sz w:val="32"/>
           <w:szCs w:val="23"/>
         </w:rPr>
-        <w:t xml:space="preserve">DLS </w:t>
-      </w:r>
-      <w:proofErr w:type="spellStart"/>
-      <w:r>
-        <w:rPr>
-          <w:rFonts w:ascii="Times New Roman" w:hAnsi="Times New Roman" w:cs="Times New Roman"/>
-          <w:b/>
-          <w:bCs/>
-          <w:color w:val="000000"/>
-          <w:sz w:val="32"/>
-          <w:szCs w:val="23"/>
-        </w:rPr>
-        <w:t>UIKit</w:t>
-      </w:r>
-      <w:proofErr w:type="spellEnd"/>
-      <w:r>
-        <w:rPr>
-          <w:rFonts w:ascii="Times New Roman" w:hAnsi="Times New Roman" w:cs="Times New Roman"/>
-          <w:b/>
-          <w:bCs/>
-          <w:color w:val="000000"/>
-          <w:sz w:val="32"/>
-          <w:szCs w:val="23"/>
-        </w:rPr>
-        <w:t xml:space="preserve"> Integration</w:t>
+        <w:t>DLS UIKit Integration</w:t>
       </w:r>
     </w:p>
     <w:p>
@@ -535,13 +493,7 @@
               <w:rPr>
                 <w:sz w:val="32"/>
               </w:rPr>
-              <w:t>rahul@philips.com</w:t>
-            </w:r>
-            <w:r>
-              <w:rPr>
-                <w:sz w:val="32"/>
-              </w:rPr>
-              <w:t>)</w:t>
+              <w:t>rahul@philips.com)</w:t>
             </w:r>
           </w:p>
         </w:tc>
@@ -628,11 +580,9 @@
       <w:r>
         <w:t xml:space="preserve"> </w:t>
       </w:r>
-      <w:proofErr w:type="spellStart"/>
       <w:r>
         <w:t>Artifactory</w:t>
       </w:r>
-      <w:proofErr w:type="spellEnd"/>
     </w:p>
     <w:p>
       <w:pPr>
@@ -642,13 +592,8 @@
           <w:numId w:val="1"/>
         </w:numPr>
       </w:pPr>
-      <w:proofErr w:type="spellStart"/>
-      <w:r>
-        <w:t>Gradle</w:t>
-      </w:r>
-      <w:proofErr w:type="spellEnd"/>
-      <w:r>
-        <w:t xml:space="preserve"> </w:t>
+      <w:r>
+        <w:t xml:space="preserve">Gradle </w:t>
       </w:r>
     </w:p>
     <w:p>
@@ -766,7 +711,6 @@
       <w:r>
         <w:tab/>
       </w:r>
-      <w:proofErr w:type="spellStart"/>
       <w:r>
         <w:rPr>
           <w:sz w:val="32"/>
@@ -779,31 +723,7 @@
           <w:sz w:val="32"/>
           <w:szCs w:val="32"/>
         </w:rPr>
-        <w:t>Kit</w:t>
-      </w:r>
-      <w:proofErr w:type="spellEnd"/>
-      <w:r>
-        <w:rPr>
-          <w:sz w:val="32"/>
-          <w:szCs w:val="32"/>
-        </w:rPr>
-        <w:t xml:space="preserve"> provides DLS implementation for Philips visual designs. This documents provides guidelines for integrating </w:t>
-      </w:r>
-      <w:proofErr w:type="spellStart"/>
-      <w:r>
-        <w:rPr>
-          <w:sz w:val="32"/>
-          <w:szCs w:val="32"/>
-        </w:rPr>
-        <w:t>UIKit</w:t>
-      </w:r>
-      <w:proofErr w:type="spellEnd"/>
-      <w:r>
-        <w:rPr>
-          <w:sz w:val="32"/>
-          <w:szCs w:val="32"/>
-        </w:rPr>
-        <w:t xml:space="preserve"> lib in proposition apps.</w:t>
+        <w:t>Kit provides DLS implementation for Philips visual designs. This documents provides guidelines for integrating UIKit lib in proposition apps.</w:t>
       </w:r>
     </w:p>
     <w:p>
@@ -882,37 +802,12 @@
         </w:rPr>
         <w:tab/>
       </w:r>
-      <w:proofErr w:type="spellStart"/>
       <w:r>
         <w:rPr>
           <w:sz w:val="32"/>
           <w:szCs w:val="32"/>
         </w:rPr>
-        <w:t>UIKit</w:t>
-      </w:r>
-      <w:proofErr w:type="spellEnd"/>
-      <w:r>
-        <w:rPr>
-          <w:sz w:val="32"/>
-          <w:szCs w:val="32"/>
-        </w:rPr>
-        <w:t xml:space="preserve"> can be integrated via </w:t>
-      </w:r>
-      <w:proofErr w:type="spellStart"/>
-      <w:r>
-        <w:rPr>
-          <w:sz w:val="32"/>
-          <w:szCs w:val="32"/>
-        </w:rPr>
-        <w:t>artifactory</w:t>
-      </w:r>
-      <w:proofErr w:type="spellEnd"/>
-      <w:r>
-        <w:rPr>
-          <w:sz w:val="32"/>
-          <w:szCs w:val="32"/>
-        </w:rPr>
-        <w:t xml:space="preserve"> dependency management, having advantage for automatic resolution of lib dependency modules.</w:t>
+        <w:t>UIKit can be integrated via artifactory dependency management, having advantage for automatic resolution of lib dependency modules.</w:t>
       </w:r>
     </w:p>
     <w:p>
@@ -932,33 +827,8 @@
           <w:sz w:val="28"/>
           <w:szCs w:val="32"/>
         </w:rPr>
-        <w:t xml:space="preserve">Add </w:t>
-      </w:r>
-      <w:proofErr w:type="spellStart"/>
-      <w:r>
-        <w:rPr>
-          <w:sz w:val="28"/>
-          <w:szCs w:val="32"/>
-        </w:rPr>
-        <w:t>artifactory</w:t>
-      </w:r>
-      <w:proofErr w:type="spellEnd"/>
-      <w:r>
-        <w:rPr>
-          <w:sz w:val="28"/>
-          <w:szCs w:val="32"/>
-        </w:rPr>
-        <w:t xml:space="preserve"> in repository list in source root </w:t>
-      </w:r>
-      <w:proofErr w:type="spellStart"/>
-      <w:r>
-        <w:rPr>
-          <w:sz w:val="28"/>
-          <w:szCs w:val="32"/>
-        </w:rPr>
-        <w:t>build.gradle</w:t>
-      </w:r>
-      <w:proofErr w:type="spellEnd"/>
+        <w:t>Add artifactory in repository list in source root build.gradle</w:t>
+      </w:r>
     </w:p>
     <w:p>
       <w:pPr>
@@ -1016,15 +886,7 @@
               <w:t xml:space="preserve">     </w:t>
             </w:r>
             <w:r>
-              <w:t xml:space="preserve">   maven { </w:t>
-            </w:r>
-            <w:proofErr w:type="spellStart"/>
-            <w:r>
-              <w:t>url</w:t>
-            </w:r>
-            <w:proofErr w:type="spellEnd"/>
-            <w:r>
-              <w:t xml:space="preserve"> 'http://maartens</w:t>
+              <w:t xml:space="preserve">   maven { url 'http://maartens</w:t>
             </w:r>
             <w:r>
               <w:t>mini.ddns.htc.nl.philips.com:8081/artifactory/jcenter' }</w:t>
@@ -1074,33 +936,8 @@
           <w:sz w:val="28"/>
           <w:szCs w:val="28"/>
         </w:rPr>
-        <w:t xml:space="preserve">Add </w:t>
-      </w:r>
-      <w:proofErr w:type="spellStart"/>
-      <w:r>
-        <w:rPr>
-          <w:sz w:val="28"/>
-          <w:szCs w:val="28"/>
-        </w:rPr>
-        <w:t>uikit</w:t>
-      </w:r>
-      <w:proofErr w:type="spellEnd"/>
-      <w:r>
-        <w:rPr>
-          <w:sz w:val="28"/>
-          <w:szCs w:val="28"/>
-        </w:rPr>
-        <w:t xml:space="preserve"> dependency in project </w:t>
-      </w:r>
-      <w:proofErr w:type="spellStart"/>
-      <w:r>
-        <w:rPr>
-          <w:sz w:val="28"/>
-          <w:szCs w:val="28"/>
-        </w:rPr>
-        <w:t>build.gradle</w:t>
-      </w:r>
-      <w:proofErr w:type="spellEnd"/>
+        <w:t>Add uikit dependency in project build.gradle</w:t>
+      </w:r>
     </w:p>
     <w:p>
       <w:pPr>
@@ -1145,11 +982,7 @@
               <w:tab/>
             </w:r>
             <w:r>
-              <w:t>compile '</w:t>
-            </w:r>
-            <w:proofErr w:type="spellStart"/>
-            <w:r>
-              <w:t>com.</w:t>
+              <w:t>compile 'com.</w:t>
             </w:r>
             <w:r>
               <w:t>philips</w:t>
@@ -1178,7 +1011,6 @@
             <w:r>
               <w:t>x.x.x</w:t>
             </w:r>
-            <w:proofErr w:type="spellEnd"/>
             <w:r>
               <w:t>'</w:t>
             </w:r>
@@ -1342,7 +1174,6 @@
           <w:szCs w:val="32"/>
         </w:rPr>
       </w:pPr>
-      <w:proofErr w:type="spellStart"/>
       <w:r>
         <w:rPr>
           <w:b/>
@@ -1351,61 +1182,12 @@
         </w:rPr>
         <w:t>ColorRange</w:t>
       </w:r>
-      <w:proofErr w:type="spellEnd"/>
       <w:r>
         <w:rPr>
           <w:sz w:val="28"/>
           <w:szCs w:val="32"/>
         </w:rPr>
-        <w:t xml:space="preserve"> definition: public </w:t>
-      </w:r>
-      <w:proofErr w:type="spellStart"/>
-      <w:r>
-        <w:rPr>
-          <w:sz w:val="28"/>
-          <w:szCs w:val="32"/>
-        </w:rPr>
-        <w:t>enum</w:t>
-      </w:r>
-      <w:proofErr w:type="spellEnd"/>
-      <w:r>
-        <w:rPr>
-          <w:sz w:val="28"/>
-          <w:szCs w:val="32"/>
-        </w:rPr>
-        <w:t xml:space="preserve"> </w:t>
-      </w:r>
-      <w:proofErr w:type="spellStart"/>
-      <w:r>
-        <w:rPr>
-          <w:sz w:val="28"/>
-          <w:szCs w:val="32"/>
-        </w:rPr>
-        <w:t>ColorRange</w:t>
-      </w:r>
-      <w:proofErr w:type="spellEnd"/>
-      <w:r>
-        <w:rPr>
-          <w:sz w:val="28"/>
-          <w:szCs w:val="32"/>
-        </w:rPr>
-        <w:t xml:space="preserve"> {</w:t>
-      </w:r>
-      <w:proofErr w:type="spellStart"/>
-      <w:r>
-        <w:rPr>
-          <w:sz w:val="28"/>
-          <w:szCs w:val="32"/>
-        </w:rPr>
-        <w:t>Group_BLUE</w:t>
-      </w:r>
-      <w:proofErr w:type="spellEnd"/>
-      <w:r>
-        <w:rPr>
-          <w:sz w:val="28"/>
-          <w:szCs w:val="32"/>
-        </w:rPr>
-        <w:t>, BLUE, AQUA, GREEN, ORANGE, PINK, PURPLE, GRAY}</w:t>
+        <w:t xml:space="preserve"> definition: public enum ColorRange {Group_BLUE, BLUE, AQUA, GREEN, ORANGE, PINK, PURPLE, GRAY}</w:t>
       </w:r>
     </w:p>
     <w:p>
@@ -1420,7 +1202,6 @@
           <w:szCs w:val="32"/>
         </w:rPr>
       </w:pPr>
-      <w:proofErr w:type="spellStart"/>
       <w:r>
         <w:rPr>
           <w:b/>
@@ -1429,45 +1210,12 @@
         </w:rPr>
         <w:t>TonalRange</w:t>
       </w:r>
-      <w:proofErr w:type="spellEnd"/>
       <w:r>
         <w:rPr>
           <w:sz w:val="28"/>
           <w:szCs w:val="32"/>
         </w:rPr>
-        <w:t xml:space="preserve"> definition: public </w:t>
-      </w:r>
-      <w:proofErr w:type="spellStart"/>
-      <w:r>
-        <w:rPr>
-          <w:sz w:val="28"/>
-          <w:szCs w:val="32"/>
-        </w:rPr>
-        <w:t>enum</w:t>
-      </w:r>
-      <w:proofErr w:type="spellEnd"/>
-      <w:r>
-        <w:rPr>
-          <w:sz w:val="28"/>
-          <w:szCs w:val="32"/>
-        </w:rPr>
-        <w:t xml:space="preserve"> </w:t>
-      </w:r>
-      <w:proofErr w:type="spellStart"/>
-      <w:r>
-        <w:rPr>
-          <w:sz w:val="28"/>
-          <w:szCs w:val="32"/>
-        </w:rPr>
-        <w:t>ContentColor</w:t>
-      </w:r>
-      <w:proofErr w:type="spellEnd"/>
-      <w:r>
-        <w:rPr>
-          <w:sz w:val="28"/>
-          <w:szCs w:val="32"/>
-        </w:rPr>
-        <w:t xml:space="preserve"> {ULTRA_LIGHT, VERY_LIGHT, LIGHT, BRIGHT, VERY_DARK }</w:t>
+        <w:t xml:space="preserve"> definition: public enum ContentColor {ULTRA_LIGHT, VERY_LIGHT, LIGHT, BRIGHT, VERY_DARK }</w:t>
       </w:r>
     </w:p>
     <w:p>
@@ -1482,7 +1230,6 @@
           <w:szCs w:val="32"/>
         </w:rPr>
       </w:pPr>
-      <w:proofErr w:type="spellStart"/>
       <w:r>
         <w:rPr>
           <w:b/>
@@ -1491,80 +1238,54 @@
         </w:rPr>
         <w:t>NavigationColor</w:t>
       </w:r>
-      <w:proofErr w:type="spellEnd"/>
       <w:r>
         <w:rPr>
           <w:sz w:val="28"/>
           <w:szCs w:val="32"/>
         </w:rPr>
-        <w:t xml:space="preserve"> definition: public </w:t>
-      </w:r>
-      <w:proofErr w:type="spellStart"/>
-      <w:r>
+        <w:t xml:space="preserve"> definition: public enum NavigationColor {ULTRA_LIGHT, VERY_LIGHT, LIGHT, BRIGHT, VERY_DARK }</w:t>
+      </w:r>
+    </w:p>
+    <w:p>
+      <w:pPr>
+        <w:ind w:left="1080"/>
         <w:rPr>
           <w:sz w:val="28"/>
           <w:szCs w:val="32"/>
         </w:rPr>
-        <w:t>enum</w:t>
-      </w:r>
-      <w:proofErr w:type="spellEnd"/>
-      <w:r>
+      </w:pPr>
+    </w:p>
+    <w:p>
+      <w:pPr>
+        <w:ind w:left="1080"/>
         <w:rPr>
           <w:sz w:val="28"/>
           <w:szCs w:val="32"/>
         </w:rPr>
-        <w:t xml:space="preserve"> </w:t>
-      </w:r>
-      <w:proofErr w:type="spellStart"/>
+      </w:pPr>
       <w:r>
         <w:rPr>
           <w:sz w:val="28"/>
           <w:szCs w:val="32"/>
         </w:rPr>
-        <w:t>NavigationColor</w:t>
-      </w:r>
-      <w:proofErr w:type="spellEnd"/>
+        <w:t>Using the above</w:t>
+      </w:r>
       <w:r>
         <w:rPr>
           <w:sz w:val="28"/>
           <w:szCs w:val="32"/>
         </w:rPr>
-        <w:t xml:space="preserve"> {ULTRA_LIGHT, VERY_LIGHT, LIGHT, BRIGHT, VERY_DARK }</w:t>
-      </w:r>
-    </w:p>
-    <w:p>
-      <w:pPr>
-        <w:ind w:left="1080"/>
+        <w:t xml:space="preserve"> parameters we can create theme</w:t>
+      </w:r>
+      <w:bookmarkStart w:id="0" w:name="_GoBack"/>
+      <w:bookmarkEnd w:id="0"/>
+      <w:r>
         <w:rPr>
           <w:sz w:val="28"/>
           <w:szCs w:val="32"/>
         </w:rPr>
-      </w:pPr>
-    </w:p>
-    <w:p>
-      <w:pPr>
-        <w:ind w:left="1080"/>
-        <w:rPr>
-          <w:sz w:val="28"/>
-          <w:szCs w:val="32"/>
-        </w:rPr>
-      </w:pPr>
-      <w:r>
-        <w:rPr>
-          <w:sz w:val="28"/>
-          <w:szCs w:val="32"/>
-        </w:rPr>
-        <w:t xml:space="preserve">Using the above parameters we can create </w:t>
-      </w:r>
-      <w:proofErr w:type="gramStart"/>
-      <w:r>
-        <w:rPr>
-          <w:sz w:val="28"/>
-          <w:szCs w:val="32"/>
-        </w:rPr>
-        <w:t>theme .</w:t>
-      </w:r>
-      <w:proofErr w:type="gramEnd"/>
+        <w:t>.</w:t>
+      </w:r>
     </w:p>
     <w:p>
       <w:pPr>
@@ -1610,7 +1331,6 @@
               <w:ind w:left="360" w:firstLine="720"/>
               <w:jc w:val="center"/>
             </w:pPr>
-            <w:proofErr w:type="spellStart"/>
             <w:r>
               <w:rPr>
                 <w:rStyle w:val="Strong"/>
@@ -1619,40 +1339,7 @@
                 <w:sz w:val="21"/>
                 <w:szCs w:val="21"/>
               </w:rPr>
-              <w:t>android:theme</w:t>
-            </w:r>
-            <w:proofErr w:type="spellEnd"/>
-            <w:r>
-              <w:rPr>
-                <w:rStyle w:val="Strong"/>
-                <w:rFonts w:ascii="Arial" w:hAnsi="Arial" w:cs="Arial"/>
-                <w:color w:val="FFFFFF" w:themeColor="background1"/>
-                <w:sz w:val="21"/>
-                <w:szCs w:val="21"/>
-              </w:rPr>
-              <w:t>="@style/</w:t>
-            </w:r>
-            <w:proofErr w:type="spellStart"/>
-            <w:r>
-              <w:rPr>
-                <w:rStyle w:val="Strong"/>
-                <w:rFonts w:ascii="Arial" w:hAnsi="Arial" w:cs="Arial"/>
-                <w:color w:val="FFFFFF" w:themeColor="background1"/>
-                <w:sz w:val="21"/>
-                <w:szCs w:val="21"/>
-              </w:rPr>
-              <w:t>Theme.Philips</w:t>
-            </w:r>
-            <w:proofErr w:type="spellEnd"/>
-            <w:r>
-              <w:rPr>
-                <w:rStyle w:val="Strong"/>
-                <w:rFonts w:ascii="Arial" w:hAnsi="Arial" w:cs="Arial"/>
-                <w:color w:val="FFFFFF" w:themeColor="background1"/>
-                <w:sz w:val="21"/>
-                <w:szCs w:val="21"/>
-              </w:rPr>
-              <w:t>"</w:t>
+              <w:t>android:theme="@style/Theme.Philips"</w:t>
             </w:r>
           </w:p>
         </w:tc>
@@ -1702,23 +1389,7 @@
           <w:sz w:val="28"/>
           <w:szCs w:val="32"/>
         </w:rPr>
-        <w:t xml:space="preserve">new Theme Configuration in Activity </w:t>
-      </w:r>
-      <w:proofErr w:type="spellStart"/>
-      <w:r>
-        <w:rPr>
-          <w:sz w:val="28"/>
-          <w:szCs w:val="32"/>
-        </w:rPr>
-        <w:t>onCreate</w:t>
-      </w:r>
-      <w:proofErr w:type="spellEnd"/>
-      <w:r>
-        <w:rPr>
-          <w:sz w:val="28"/>
-          <w:szCs w:val="32"/>
-        </w:rPr>
-        <w:t xml:space="preserve"> of Activity</w:t>
+        <w:t>new Theme Configuration in Activity onCreate of Activity</w:t>
       </w:r>
     </w:p>
     <w:tbl>
@@ -1777,51 +1448,7 @@
                 <w:sz w:val="21"/>
                 <w:szCs w:val="21"/>
               </w:rPr>
-              <w:t xml:space="preserve">protected void </w:t>
-            </w:r>
-            <w:proofErr w:type="spellStart"/>
-            <w:r>
-              <w:rPr>
-                <w:rStyle w:val="Emphasis"/>
-                <w:rFonts w:ascii="Arial" w:eastAsiaTheme="majorEastAsia" w:hAnsi="Arial" w:cs="Arial"/>
-                <w:color w:val="FFFFFF" w:themeColor="background1"/>
-                <w:sz w:val="21"/>
-                <w:szCs w:val="21"/>
-              </w:rPr>
-              <w:t>onCreate</w:t>
-            </w:r>
-            <w:proofErr w:type="spellEnd"/>
-            <w:r>
-              <w:rPr>
-                <w:rStyle w:val="Emphasis"/>
-                <w:rFonts w:ascii="Arial" w:eastAsiaTheme="majorEastAsia" w:hAnsi="Arial" w:cs="Arial"/>
-                <w:color w:val="FFFFFF" w:themeColor="background1"/>
-                <w:sz w:val="21"/>
-                <w:szCs w:val="21"/>
-              </w:rPr>
-              <w:t xml:space="preserve">(Bundle </w:t>
-            </w:r>
-            <w:proofErr w:type="spellStart"/>
-            <w:r>
-              <w:rPr>
-                <w:rStyle w:val="Emphasis"/>
-                <w:rFonts w:ascii="Arial" w:eastAsiaTheme="majorEastAsia" w:hAnsi="Arial" w:cs="Arial"/>
-                <w:color w:val="FFFFFF" w:themeColor="background1"/>
-                <w:sz w:val="21"/>
-                <w:szCs w:val="21"/>
-              </w:rPr>
-              <w:t>savedInstanceState</w:t>
-            </w:r>
-            <w:proofErr w:type="spellEnd"/>
-            <w:r>
-              <w:rPr>
-                <w:rStyle w:val="Emphasis"/>
-                <w:rFonts w:ascii="Arial" w:eastAsiaTheme="majorEastAsia" w:hAnsi="Arial" w:cs="Arial"/>
-                <w:color w:val="FFFFFF" w:themeColor="background1"/>
-                <w:sz w:val="21"/>
-                <w:szCs w:val="21"/>
-              </w:rPr>
-              <w:t>) {</w:t>
+              <w:t>protected void onCreate(Bundle savedInstanceState) {</w:t>
             </w:r>
           </w:p>
           <w:p>
@@ -1855,12 +1482,10 @@
                 <w:sz w:val="21"/>
                 <w:szCs w:val="21"/>
               </w:rPr>
-              <w:t> </w:t>
-            </w:r>
-            <w:proofErr w:type="spellStart"/>
-            <w:r>
-              <w:rPr>
-                <w:rStyle w:val="Strong"/>
+              <w:t> UITHelper.init(new ThemeConfiguration(ColorRange.GROUP_BLUE, TonalRange.ULTRA_LIGHT, this));</w:t>
+            </w:r>
+            <w:r>
+              <w:rPr>
                 <w:rFonts w:ascii="Arial" w:hAnsi="Arial" w:cs="Arial"/>
                 <w:i/>
                 <w:iCs/>
@@ -1868,12 +1493,10 @@
                 <w:sz w:val="21"/>
                 <w:szCs w:val="21"/>
               </w:rPr>
-              <w:t>UITHelper.init</w:t>
-            </w:r>
-            <w:proofErr w:type="spellEnd"/>
-            <w:r>
-              <w:rPr>
-                <w:rStyle w:val="Strong"/>
+              <w:br/>
+            </w:r>
+            <w:r>
+              <w:rPr>
                 <w:rFonts w:ascii="Arial" w:hAnsi="Arial" w:cs="Arial"/>
                 <w:i/>
                 <w:iCs/>
@@ -1881,109 +1504,8 @@
                 <w:sz w:val="21"/>
                 <w:szCs w:val="21"/>
               </w:rPr>
-              <w:t xml:space="preserve">(new </w:t>
-            </w:r>
-            <w:proofErr w:type="spellStart"/>
-            <w:r>
-              <w:rPr>
-                <w:rStyle w:val="Strong"/>
-                <w:rFonts w:ascii="Arial" w:hAnsi="Arial" w:cs="Arial"/>
-                <w:i/>
-                <w:iCs/>
-                <w:color w:val="FFFF00"/>
-                <w:sz w:val="21"/>
-                <w:szCs w:val="21"/>
-              </w:rPr>
-              <w:t>ThemeConfiguration</w:t>
-            </w:r>
-            <w:proofErr w:type="spellEnd"/>
-            <w:r>
-              <w:rPr>
-                <w:rStyle w:val="Strong"/>
-                <w:rFonts w:ascii="Arial" w:hAnsi="Arial" w:cs="Arial"/>
-                <w:i/>
-                <w:iCs/>
-                <w:color w:val="FFFF00"/>
-                <w:sz w:val="21"/>
-                <w:szCs w:val="21"/>
-              </w:rPr>
-              <w:t>(</w:t>
-            </w:r>
-            <w:proofErr w:type="spellStart"/>
-            <w:r>
-              <w:rPr>
-                <w:rStyle w:val="Strong"/>
-                <w:rFonts w:ascii="Arial" w:hAnsi="Arial" w:cs="Arial"/>
-                <w:i/>
-                <w:iCs/>
-                <w:color w:val="FFFF00"/>
-                <w:sz w:val="21"/>
-                <w:szCs w:val="21"/>
-              </w:rPr>
-              <w:t>ColorRange.GROUP_BLUE</w:t>
-            </w:r>
-            <w:proofErr w:type="spellEnd"/>
-            <w:r>
-              <w:rPr>
-                <w:rStyle w:val="Strong"/>
-                <w:rFonts w:ascii="Arial" w:hAnsi="Arial" w:cs="Arial"/>
-                <w:i/>
-                <w:iCs/>
-                <w:color w:val="FFFF00"/>
-                <w:sz w:val="21"/>
-                <w:szCs w:val="21"/>
-              </w:rPr>
-              <w:t xml:space="preserve">, </w:t>
-            </w:r>
-            <w:proofErr w:type="spellStart"/>
-            <w:r>
-              <w:rPr>
-                <w:rStyle w:val="Strong"/>
-                <w:rFonts w:ascii="Arial" w:hAnsi="Arial" w:cs="Arial"/>
-                <w:i/>
-                <w:iCs/>
-                <w:color w:val="FFFF00"/>
-                <w:sz w:val="21"/>
-                <w:szCs w:val="21"/>
-              </w:rPr>
-              <w:t>TonalRange.ULTRA_LIGHT</w:t>
-            </w:r>
-            <w:proofErr w:type="spellEnd"/>
-            <w:r>
-              <w:rPr>
-                <w:rStyle w:val="Strong"/>
-                <w:rFonts w:ascii="Arial" w:hAnsi="Arial" w:cs="Arial"/>
-                <w:i/>
-                <w:iCs/>
-                <w:color w:val="FFFF00"/>
-                <w:sz w:val="21"/>
-                <w:szCs w:val="21"/>
-              </w:rPr>
-              <w:t>, this));</w:t>
-            </w:r>
-            <w:r>
-              <w:rPr>
-                <w:rFonts w:ascii="Arial" w:hAnsi="Arial" w:cs="Arial"/>
-                <w:i/>
-                <w:iCs/>
-                <w:color w:val="FFFF00"/>
-                <w:sz w:val="21"/>
-                <w:szCs w:val="21"/>
-              </w:rPr>
               <w:br/>
             </w:r>
-            <w:r>
-              <w:rPr>
-                <w:rFonts w:ascii="Arial" w:hAnsi="Arial" w:cs="Arial"/>
-                <w:i/>
-                <w:iCs/>
-                <w:color w:val="FFFF00"/>
-                <w:sz w:val="21"/>
-                <w:szCs w:val="21"/>
-              </w:rPr>
-              <w:br/>
-            </w:r>
-            <w:proofErr w:type="spellStart"/>
             <w:r>
               <w:rPr>
                 <w:rStyle w:val="Emphasis"/>
@@ -1992,40 +1514,7 @@
                 <w:sz w:val="21"/>
                 <w:szCs w:val="21"/>
               </w:rPr>
-              <w:t>super.onCreate</w:t>
-            </w:r>
-            <w:proofErr w:type="spellEnd"/>
-            <w:r>
-              <w:rPr>
-                <w:rStyle w:val="Emphasis"/>
-                <w:rFonts w:ascii="Arial" w:eastAsiaTheme="majorEastAsia" w:hAnsi="Arial" w:cs="Arial"/>
-                <w:color w:val="FFFFFF" w:themeColor="background1"/>
-                <w:sz w:val="21"/>
-                <w:szCs w:val="21"/>
-              </w:rPr>
-              <w:t>(</w:t>
-            </w:r>
-            <w:proofErr w:type="spellStart"/>
-            <w:r>
-              <w:rPr>
-                <w:rStyle w:val="Emphasis"/>
-                <w:rFonts w:ascii="Arial" w:eastAsiaTheme="majorEastAsia" w:hAnsi="Arial" w:cs="Arial"/>
-                <w:color w:val="FFFFFF" w:themeColor="background1"/>
-                <w:sz w:val="21"/>
-                <w:szCs w:val="21"/>
-              </w:rPr>
-              <w:t>savedInstanceState</w:t>
-            </w:r>
-            <w:proofErr w:type="spellEnd"/>
-            <w:r>
-              <w:rPr>
-                <w:rStyle w:val="Emphasis"/>
-                <w:rFonts w:ascii="Arial" w:eastAsiaTheme="majorEastAsia" w:hAnsi="Arial" w:cs="Arial"/>
-                <w:color w:val="FFFFFF" w:themeColor="background1"/>
-                <w:sz w:val="21"/>
-                <w:szCs w:val="21"/>
-              </w:rPr>
-              <w:t>);</w:t>
+              <w:t>super.onCreate(savedInstanceState);</w:t>
             </w:r>
           </w:p>
           <w:p>
@@ -2146,35 +1635,7 @@
                 <w:color w:val="FFFFFF" w:themeColor="background1"/>
               </w:rPr>
               <w:br/>
-              <w:t xml:space="preserve">protected void </w:t>
-            </w:r>
-            <w:proofErr w:type="spellStart"/>
-            <w:r>
-              <w:rPr>
-                <w:color w:val="FFFFFF" w:themeColor="background1"/>
-              </w:rPr>
-              <w:t>attachBaseContext</w:t>
-            </w:r>
-            <w:proofErr w:type="spellEnd"/>
-            <w:r>
-              <w:rPr>
-                <w:color w:val="FFFFFF" w:themeColor="background1"/>
-              </w:rPr>
-              <w:t xml:space="preserve">(final Context </w:t>
-            </w:r>
-            <w:proofErr w:type="spellStart"/>
-            <w:r>
-              <w:rPr>
-                <w:color w:val="FFFFFF" w:themeColor="background1"/>
-              </w:rPr>
-              <w:t>newBase</w:t>
-            </w:r>
-            <w:proofErr w:type="spellEnd"/>
-            <w:r>
-              <w:rPr>
-                <w:color w:val="FFFFFF" w:themeColor="background1"/>
-              </w:rPr>
-              <w:t>) {</w:t>
+              <w:t>protected void attachBaseContext(final Context newBase) {</w:t>
             </w:r>
             <w:r>
               <w:rPr>
@@ -2230,46 +1691,14 @@
           <w:sz w:val="28"/>
           <w:szCs w:val="32"/>
         </w:rPr>
-        <w:t xml:space="preserve">List of </w:t>
-      </w:r>
-      <w:proofErr w:type="spellStart"/>
+        <w:t>List of Availabl</w:t>
+      </w:r>
       <w:r>
         <w:rPr>
           <w:sz w:val="28"/>
           <w:szCs w:val="32"/>
         </w:rPr>
-        <w:t>Availabl</w:t>
-      </w:r>
-      <w:proofErr w:type="spellEnd"/>
-      <w:r>
-        <w:rPr>
-          <w:sz w:val="28"/>
-          <w:szCs w:val="32"/>
-        </w:rPr>
-        <w:t xml:space="preserve"> </w:t>
-      </w:r>
-      <w:r>
-        <w:rPr>
-          <w:sz w:val="28"/>
-          <w:szCs w:val="32"/>
-        </w:rPr>
-        <w:t xml:space="preserve">e components with </w:t>
-      </w:r>
-      <w:proofErr w:type="spellStart"/>
-      <w:r>
-        <w:rPr>
-          <w:sz w:val="28"/>
-          <w:szCs w:val="32"/>
-        </w:rPr>
-        <w:t>UIKit</w:t>
-      </w:r>
-      <w:proofErr w:type="spellEnd"/>
-      <w:r>
-        <w:rPr>
-          <w:sz w:val="28"/>
-          <w:szCs w:val="32"/>
-        </w:rPr>
-        <w:t>.</w:t>
+        <w:t>e components with UIKit.</w:t>
       </w:r>
     </w:p>
     <w:tbl>
@@ -2365,7 +1794,6 @@
                 <w:szCs w:val="32"/>
               </w:rPr>
             </w:pPr>
-            <w:proofErr w:type="spellStart"/>
             <w:r>
               <w:rPr>
                 <w:rFonts w:ascii="Segoe UI" w:hAnsi="Segoe UI" w:cs="Segoe UI"/>
@@ -2373,18 +1801,8 @@
                 <w:sz w:val="18"/>
                 <w:szCs w:val="18"/>
               </w:rPr>
-              <w:t>com.philips.platform.uid.view.widget</w:t>
-            </w:r>
-            <w:r>
-              <w:rPr>
-                <w:rFonts w:ascii="Segoe UI" w:hAnsi="Segoe UI" w:cs="Segoe UI"/>
-                <w:color w:val="000000"/>
-                <w:sz w:val="18"/>
-                <w:szCs w:val="18"/>
-              </w:rPr>
-              <w:t>.Button</w:t>
-            </w:r>
-            <w:proofErr w:type="spellEnd"/>
+              <w:t>com.philips.platform.uid.view.widget.Button</w:t>
+            </w:r>
           </w:p>
         </w:tc>
       </w:tr>
@@ -2401,7 +1819,6 @@
                 <w:szCs w:val="32"/>
               </w:rPr>
             </w:pPr>
-            <w:proofErr w:type="spellStart"/>
             <w:r>
               <w:rPr>
                 <w:sz w:val="28"/>
@@ -2409,7 +1826,6 @@
               </w:rPr>
               <w:t>EditText</w:t>
             </w:r>
-            <w:proofErr w:type="spellEnd"/>
           </w:p>
         </w:tc>
         <w:tc>
@@ -2426,7 +1842,6 @@
                 <w:szCs w:val="18"/>
               </w:rPr>
             </w:pPr>
-            <w:proofErr w:type="spellStart"/>
             <w:r>
               <w:rPr>
                 <w:rFonts w:ascii="Segoe UI" w:hAnsi="Segoe UI" w:cs="Segoe UI"/>
@@ -2434,18 +1849,8 @@
                 <w:sz w:val="18"/>
                 <w:szCs w:val="18"/>
               </w:rPr>
-              <w:t>com.philips.platform.uid.view.widget</w:t>
-            </w:r>
-            <w:r>
-              <w:rPr>
-                <w:rFonts w:ascii="Segoe UI" w:hAnsi="Segoe UI" w:cs="Segoe UI"/>
-                <w:color w:val="000000"/>
-                <w:sz w:val="18"/>
-                <w:szCs w:val="18"/>
-              </w:rPr>
-              <w:t>.EditText</w:t>
-            </w:r>
-            <w:proofErr w:type="spellEnd"/>
+              <w:t>com.philips.platform.uid.view.widget.EditText</w:t>
+            </w:r>
           </w:p>
         </w:tc>
       </w:tr>
@@ -2485,7 +1890,6 @@
                 <w:szCs w:val="18"/>
               </w:rPr>
             </w:pPr>
-            <w:proofErr w:type="spellStart"/>
             <w:r>
               <w:rPr>
                 <w:rFonts w:ascii="Segoe UI" w:hAnsi="Segoe UI" w:cs="Segoe UI"/>
@@ -2493,18 +1897,8 @@
                 <w:sz w:val="18"/>
                 <w:szCs w:val="18"/>
               </w:rPr>
-              <w:t>com.philips.platform.uid.view.widget</w:t>
-            </w:r>
-            <w:r>
-              <w:rPr>
-                <w:rFonts w:ascii="Segoe UI" w:hAnsi="Segoe UI" w:cs="Segoe UI"/>
-                <w:color w:val="000000"/>
-                <w:sz w:val="18"/>
-                <w:szCs w:val="18"/>
-              </w:rPr>
-              <w:t>.Switch</w:t>
-            </w:r>
-            <w:proofErr w:type="spellEnd"/>
+              <w:t>com.philips.platform.uid.view.widget.Switch</w:t>
+            </w:r>
           </w:p>
         </w:tc>
       </w:tr>
@@ -2521,7 +1915,6 @@
                 <w:szCs w:val="32"/>
               </w:rPr>
             </w:pPr>
-            <w:proofErr w:type="spellStart"/>
             <w:r>
               <w:rPr>
                 <w:sz w:val="28"/>
@@ -2529,7 +1922,6 @@
               </w:rPr>
               <w:t>CheckBox</w:t>
             </w:r>
-            <w:proofErr w:type="spellEnd"/>
           </w:p>
         </w:tc>
         <w:tc>
@@ -2546,7 +1938,6 @@
                 <w:szCs w:val="18"/>
               </w:rPr>
             </w:pPr>
-            <w:proofErr w:type="spellStart"/>
             <w:r>
               <w:rPr>
                 <w:rFonts w:ascii="Segoe UI" w:hAnsi="Segoe UI" w:cs="Segoe UI"/>
@@ -2554,18 +1945,8 @@
                 <w:sz w:val="18"/>
                 <w:szCs w:val="18"/>
               </w:rPr>
-              <w:t>com.philips.platform.uid.view.widget</w:t>
-            </w:r>
-            <w:r>
-              <w:rPr>
-                <w:rFonts w:ascii="Segoe UI" w:hAnsi="Segoe UI" w:cs="Segoe UI"/>
-                <w:color w:val="000000"/>
-                <w:sz w:val="18"/>
-                <w:szCs w:val="18"/>
-              </w:rPr>
-              <w:t>.CheckBox</w:t>
-            </w:r>
-            <w:proofErr w:type="spellEnd"/>
+              <w:t>com.philips.platform.uid.view.widget.CheckBox</w:t>
+            </w:r>
           </w:p>
         </w:tc>
       </w:tr>
@@ -2582,7 +1963,6 @@
                 <w:szCs w:val="32"/>
               </w:rPr>
             </w:pPr>
-            <w:proofErr w:type="spellStart"/>
             <w:r>
               <w:rPr>
                 <w:sz w:val="28"/>
@@ -2590,7 +1970,6 @@
               </w:rPr>
               <w:t>ProgressBar</w:t>
             </w:r>
-            <w:proofErr w:type="spellEnd"/>
           </w:p>
         </w:tc>
         <w:tc>
@@ -2607,7 +1986,6 @@
                 <w:szCs w:val="18"/>
               </w:rPr>
             </w:pPr>
-            <w:proofErr w:type="spellStart"/>
             <w:r>
               <w:rPr>
                 <w:rFonts w:ascii="Segoe UI" w:hAnsi="Segoe UI" w:cs="Segoe UI"/>
@@ -2615,18 +1993,8 @@
                 <w:sz w:val="18"/>
                 <w:szCs w:val="18"/>
               </w:rPr>
-              <w:t>com.philips.platform.uid.view.widget.</w:t>
-            </w:r>
-            <w:r>
-              <w:rPr>
-                <w:rFonts w:ascii="Segoe UI" w:hAnsi="Segoe UI" w:cs="Segoe UI"/>
-                <w:color w:val="000000"/>
-                <w:sz w:val="18"/>
-                <w:szCs w:val="18"/>
-              </w:rPr>
-              <w:t>ProgressBar</w:t>
-            </w:r>
-            <w:proofErr w:type="spellEnd"/>
+              <w:t>com.philips.platform.uid.view.widget.ProgressBar</w:t>
+            </w:r>
           </w:p>
         </w:tc>
       </w:tr>
@@ -2643,7 +2011,6 @@
                 <w:szCs w:val="32"/>
               </w:rPr>
             </w:pPr>
-            <w:proofErr w:type="spellStart"/>
             <w:r>
               <w:rPr>
                 <w:sz w:val="28"/>
@@ -2651,7 +2018,6 @@
               </w:rPr>
               <w:t>IndeterminateProgressBar</w:t>
             </w:r>
-            <w:proofErr w:type="spellEnd"/>
           </w:p>
         </w:tc>
         <w:tc>
@@ -2668,7 +2034,6 @@
                 <w:szCs w:val="18"/>
               </w:rPr>
             </w:pPr>
-            <w:proofErr w:type="spellStart"/>
             <w:r>
               <w:rPr>
                 <w:rFonts w:ascii="Segoe UI" w:hAnsi="Segoe UI" w:cs="Segoe UI"/>
@@ -2676,18 +2041,8 @@
                 <w:sz w:val="18"/>
                 <w:szCs w:val="18"/>
               </w:rPr>
-              <w:t>com.philips.platform.uid.view.widget.</w:t>
-            </w:r>
-            <w:r>
-              <w:rPr>
-                <w:rFonts w:ascii="Segoe UI" w:hAnsi="Segoe UI" w:cs="Segoe UI"/>
-                <w:color w:val="000000"/>
-                <w:sz w:val="18"/>
-                <w:szCs w:val="18"/>
-              </w:rPr>
-              <w:t>IndeterminateProgressBar</w:t>
-            </w:r>
-            <w:proofErr w:type="spellEnd"/>
+              <w:t>com.philips.platform.uid.view.widget.IndeterminateProgressBar</w:t>
+            </w:r>
           </w:p>
         </w:tc>
       </w:tr>
@@ -2727,7 +2082,6 @@
                 <w:szCs w:val="18"/>
               </w:rPr>
             </w:pPr>
-            <w:proofErr w:type="spellStart"/>
             <w:r>
               <w:rPr>
                 <w:rFonts w:ascii="Segoe UI" w:hAnsi="Segoe UI" w:cs="Segoe UI"/>
@@ -2735,18 +2089,8 @@
                 <w:sz w:val="18"/>
                 <w:szCs w:val="18"/>
               </w:rPr>
-              <w:t>com.philips.platform.uid.view.widget.</w:t>
-            </w:r>
-            <w:r>
-              <w:rPr>
-                <w:rFonts w:ascii="Segoe UI" w:hAnsi="Segoe UI" w:cs="Segoe UI"/>
-                <w:color w:val="000000"/>
-                <w:sz w:val="18"/>
-                <w:szCs w:val="18"/>
-              </w:rPr>
-              <w:t>Label</w:t>
-            </w:r>
-            <w:proofErr w:type="spellEnd"/>
+              <w:t>com.philips.platform.uid.view.widget.Label</w:t>
+            </w:r>
           </w:p>
         </w:tc>
       </w:tr>
@@ -4311,6 +3655,7 @@
   <w:style w:type="character" w:default="1" w:styleId="DefaultParagraphFont">
     <w:name w:val="Default Paragraph Font"/>
     <w:uiPriority w:val="1"/>
+    <w:semiHidden/>
     <w:unhideWhenUsed/>
   </w:style>
   <w:style w:type="table" w:default="1" w:styleId="TableNormal">
@@ -4870,7 +4215,7 @@
 </file>
 
 <file path=customXml/itemProps1.xml><?xml version="1.0" encoding="utf-8"?>
-<ds:datastoreItem xmlns:ds="http://schemas.openxmlformats.org/officeDocument/2006/customXml" ds:itemID="{E070407A-09EA-45A9-9548-22992BA0F430}">
+<ds:datastoreItem xmlns:ds="http://schemas.openxmlformats.org/officeDocument/2006/customXml" ds:itemID="{4F3CE059-8DE0-4002-B96F-78DC33184CD0}">
   <ds:schemaRefs>
     <ds:schemaRef ds:uri="http://schemas.openxmlformats.org/officeDocument/2006/bibliography"/>
   </ds:schemaRefs>

</xml_diff>

<commit_message>
[EHUFA-1330] Fix review comments from architectural view
</commit_message>
<xml_diff>
--- a/Documentation/External/Android_DLS_UIKit_Integration.docx
+++ b/Documentation/External/Android_DLS_UIKit_Integration.docx
@@ -1,6 +1,6 @@
 
 <file path=word/document.xml><?xml version="1.0" encoding="utf-8"?>
-<w:document xmlns:wpc="http://schemas.microsoft.com/office/word/2010/wordprocessingCanvas" xmlns:mc="http://schemas.openxmlformats.org/markup-compatibility/2006" xmlns:o="urn:schemas-microsoft-com:office:office" xmlns:r="http://schemas.openxmlformats.org/officeDocument/2006/relationships" xmlns:m="http://schemas.openxmlformats.org/officeDocument/2006/math" xmlns:v="urn:schemas-microsoft-com:vml" xmlns:wp14="http://schemas.microsoft.com/office/word/2010/wordprocessingDrawing" xmlns:wp="http://schemas.openxmlformats.org/drawingml/2006/wordprocessingDrawing" xmlns:w10="urn:schemas-microsoft-com:office:word" xmlns:w="http://schemas.openxmlformats.org/wordprocessingml/2006/main" xmlns:w14="http://schemas.microsoft.com/office/word/2010/wordml" xmlns:w15="http://schemas.microsoft.com/office/word/2012/wordml" xmlns:wpg="http://schemas.microsoft.com/office/word/2010/wordprocessingGroup" xmlns:wpi="http://schemas.microsoft.com/office/word/2010/wordprocessingInk" xmlns:wne="http://schemas.microsoft.com/office/word/2006/wordml" xmlns:wps="http://schemas.microsoft.com/office/word/2010/wordprocessingShape" mc:Ignorable="w14 w15 wp14">
+<w:document xmlns:wpc="http://schemas.microsoft.com/office/word/2010/wordprocessingCanvas" xmlns:mo="http://schemas.microsoft.com/office/mac/office/2008/main" xmlns:mc="http://schemas.openxmlformats.org/markup-compatibility/2006" xmlns:mv="urn:schemas-microsoft-com:mac:vml" xmlns:o="urn:schemas-microsoft-com:office:office" xmlns:r="http://schemas.openxmlformats.org/officeDocument/2006/relationships" xmlns:m="http://schemas.openxmlformats.org/officeDocument/2006/math" xmlns:v="urn:schemas-microsoft-com:vml" xmlns:wp14="http://schemas.microsoft.com/office/word/2010/wordprocessingDrawing" xmlns:wp="http://schemas.openxmlformats.org/drawingml/2006/wordprocessingDrawing" xmlns:w10="urn:schemas-microsoft-com:office:word" xmlns:w="http://schemas.openxmlformats.org/wordprocessingml/2006/main" xmlns:w14="http://schemas.microsoft.com/office/word/2010/wordml" xmlns:w15="http://schemas.microsoft.com/office/word/2012/wordml" xmlns:wpg="http://schemas.microsoft.com/office/word/2010/wordprocessingGroup" xmlns:wpi="http://schemas.microsoft.com/office/word/2010/wordprocessingInk" xmlns:wne="http://schemas.microsoft.com/office/word/2006/wordml" xmlns:wps="http://schemas.microsoft.com/office/word/2010/wordprocessingShape" mc:Ignorable="w14 w15 wp14">
   <w:body>
     <w:p>
       <w:pPr>
@@ -252,6 +252,12 @@
                 <w:sz w:val="32"/>
               </w:rPr>
             </w:pPr>
+            <w:r>
+              <w:rPr>
+                <w:sz w:val="32"/>
+              </w:rPr>
+              <w:t>0.0.1</w:t>
+            </w:r>
           </w:p>
         </w:tc>
         <w:tc>
@@ -329,6 +335,74 @@
               </w:rPr>
               <w:t>Draft</w:t>
             </w:r>
+          </w:p>
+        </w:tc>
+      </w:tr>
+      <w:tr>
+        <w:tc>
+          <w:tcPr>
+            <w:tcW w:w="1870" w:type="dxa"/>
+          </w:tcPr>
+          <w:p>
+            <w:pPr>
+              <w:jc w:val="center"/>
+              <w:rPr>
+                <w:sz w:val="32"/>
+              </w:rPr>
+            </w:pPr>
+          </w:p>
+        </w:tc>
+        <w:tc>
+          <w:tcPr>
+            <w:tcW w:w="1870" w:type="dxa"/>
+            <w:gridSpan w:val="2"/>
+          </w:tcPr>
+          <w:p>
+            <w:pPr>
+              <w:jc w:val="center"/>
+              <w:rPr>
+                <w:sz w:val="32"/>
+              </w:rPr>
+            </w:pPr>
+          </w:p>
+        </w:tc>
+        <w:tc>
+          <w:tcPr>
+            <w:tcW w:w="1870" w:type="dxa"/>
+          </w:tcPr>
+          <w:p>
+            <w:pPr>
+              <w:jc w:val="center"/>
+              <w:rPr>
+                <w:sz w:val="32"/>
+              </w:rPr>
+            </w:pPr>
+          </w:p>
+        </w:tc>
+        <w:tc>
+          <w:tcPr>
+            <w:tcW w:w="1870" w:type="dxa"/>
+          </w:tcPr>
+          <w:p>
+            <w:pPr>
+              <w:jc w:val="center"/>
+              <w:rPr>
+                <w:sz w:val="32"/>
+              </w:rPr>
+            </w:pPr>
+          </w:p>
+        </w:tc>
+        <w:tc>
+          <w:tcPr>
+            <w:tcW w:w="1870" w:type="dxa"/>
+          </w:tcPr>
+          <w:p>
+            <w:pPr>
+              <w:jc w:val="center"/>
+              <w:rPr>
+                <w:sz w:val="32"/>
+              </w:rPr>
+            </w:pPr>
           </w:p>
         </w:tc>
       </w:tr>
@@ -524,155 +598,707 @@
       <w:pPr>
         <w:pStyle w:val="Title"/>
         <w:jc w:val="center"/>
-      </w:pPr>
-      <w:r>
+        <w:rPr>
+          <w:rStyle w:val="BookTitle"/>
+        </w:rPr>
+      </w:pPr>
+      <w:r>
+        <w:rPr>
+          <w:rStyle w:val="BookTitle"/>
+        </w:rPr>
         <w:lastRenderedPageBreak/>
-        <w:t>Contents</w:t>
-      </w:r>
-    </w:p>
-    <w:p/>
-    <w:p>
-      <w:pPr>
-        <w:pStyle w:val="Heading2"/>
-        <w:numPr>
-          <w:ilvl w:val="0"/>
-          <w:numId w:val="1"/>
-        </w:numPr>
-        <w:spacing w:line="360" w:lineRule="auto"/>
-        <w:rPr>
-          <w:color w:val="auto"/>
-        </w:rPr>
-      </w:pPr>
-      <w:r>
-        <w:rPr>
-          <w:color w:val="auto"/>
+        <w:t>Content</w:t>
+      </w:r>
+    </w:p>
+    <w:p>
+      <w:bookmarkStart w:id="0" w:name="_GoBack"/>
+      <w:bookmarkEnd w:id="0"/>
+    </w:p>
+    <w:p>
+      <w:pPr>
+        <w:pStyle w:val="TOC1"/>
+        <w:tabs>
+          <w:tab w:val="left" w:pos="440"/>
+          <w:tab w:val="right" w:leader="dot" w:pos="9350"/>
+        </w:tabs>
+        <w:rPr>
+          <w:rFonts w:eastAsiaTheme="minorEastAsia"/>
+          <w:b w:val="0"/>
+          <w:bCs w:val="0"/>
+          <w:noProof/>
+        </w:rPr>
+      </w:pPr>
+      <w:r>
+        <w:rPr>
+          <w:b w:val="0"/>
+          <w:bCs w:val="0"/>
+          <w:sz w:val="32"/>
+        </w:rPr>
+        <w:fldChar w:fldCharType="begin"/>
+      </w:r>
+      <w:r>
+        <w:rPr>
+          <w:b w:val="0"/>
+          <w:bCs w:val="0"/>
+          <w:sz w:val="32"/>
+        </w:rPr>
+        <w:instrText xml:space="preserve"> TOC \o "1-3" </w:instrText>
+      </w:r>
+      <w:r>
+        <w:rPr>
+          <w:b w:val="0"/>
+          <w:bCs w:val="0"/>
+          <w:sz w:val="32"/>
+        </w:rPr>
+        <w:fldChar w:fldCharType="separate"/>
+      </w:r>
+      <w:r>
+        <w:rPr>
+          <w:iCs/>
+          <w:noProof/>
+          <w:color w:val="2F5496" w:themeColor="accent5" w:themeShade="BF"/>
+        </w:rPr>
+        <w:t>1</w:t>
+      </w:r>
+      <w:r>
+        <w:rPr>
+          <w:rFonts w:eastAsiaTheme="minorEastAsia"/>
+          <w:b w:val="0"/>
+          <w:bCs w:val="0"/>
+          <w:noProof/>
+        </w:rPr>
+        <w:tab/>
+      </w:r>
+      <w:r>
+        <w:rPr>
+          <w:iCs/>
+          <w:noProof/>
+          <w:color w:val="2F5496" w:themeColor="accent5" w:themeShade="BF"/>
         </w:rPr>
         <w:t>Introduction</w:t>
       </w:r>
-    </w:p>
-    <w:p>
-      <w:pPr>
-        <w:pStyle w:val="Heading2"/>
-        <w:numPr>
-          <w:ilvl w:val="0"/>
-          <w:numId w:val="1"/>
-        </w:numPr>
-        <w:spacing w:line="360" w:lineRule="auto"/>
-        <w:rPr>
-          <w:color w:val="auto"/>
-        </w:rPr>
-      </w:pPr>
-      <w:r>
-        <w:rPr>
-          <w:color w:val="auto"/>
+      <w:r>
+        <w:rPr>
+          <w:noProof/>
+        </w:rPr>
+        <w:tab/>
+      </w:r>
+      <w:r>
+        <w:rPr>
+          <w:noProof/>
+        </w:rPr>
+        <w:fldChar w:fldCharType="begin"/>
+      </w:r>
+      <w:r>
+        <w:rPr>
+          <w:noProof/>
+        </w:rPr>
+        <w:instrText xml:space="preserve"> PAGEREF _Toc476055748 \h </w:instrText>
+      </w:r>
+      <w:r>
+        <w:rPr>
+          <w:noProof/>
+        </w:rPr>
+      </w:r>
+      <w:r>
+        <w:rPr>
+          <w:noProof/>
+        </w:rPr>
+        <w:fldChar w:fldCharType="separate"/>
+      </w:r>
+      <w:r>
+        <w:rPr>
+          <w:noProof/>
+        </w:rPr>
+        <w:t>3</w:t>
+      </w:r>
+      <w:r>
+        <w:rPr>
+          <w:noProof/>
+        </w:rPr>
+        <w:fldChar w:fldCharType="end"/>
+      </w:r>
+    </w:p>
+    <w:p>
+      <w:pPr>
+        <w:pStyle w:val="TOC1"/>
+        <w:tabs>
+          <w:tab w:val="left" w:pos="440"/>
+          <w:tab w:val="right" w:leader="dot" w:pos="9350"/>
+        </w:tabs>
+        <w:rPr>
+          <w:rFonts w:eastAsiaTheme="minorEastAsia"/>
+          <w:b w:val="0"/>
+          <w:bCs w:val="0"/>
+          <w:noProof/>
+        </w:rPr>
+      </w:pPr>
+      <w:r>
+        <w:rPr>
+          <w:iCs/>
+          <w:noProof/>
+          <w:color w:val="2F5496" w:themeColor="accent5" w:themeShade="BF"/>
+        </w:rPr>
+        <w:t>2</w:t>
+      </w:r>
+      <w:r>
+        <w:rPr>
+          <w:rFonts w:eastAsiaTheme="minorEastAsia"/>
+          <w:b w:val="0"/>
+          <w:bCs w:val="0"/>
+          <w:noProof/>
+        </w:rPr>
+        <w:tab/>
+      </w:r>
+      <w:r>
+        <w:rPr>
+          <w:iCs/>
+          <w:noProof/>
+          <w:color w:val="2F5496" w:themeColor="accent5" w:themeShade="BF"/>
         </w:rPr>
         <w:t>Dependencies</w:t>
       </w:r>
-    </w:p>
-    <w:p>
-      <w:pPr>
-        <w:pStyle w:val="ListParagraph"/>
-        <w:numPr>
-          <w:ilvl w:val="1"/>
-          <w:numId w:val="1"/>
-        </w:numPr>
-      </w:pPr>
-      <w:r>
-        <w:t xml:space="preserve"> </w:t>
-      </w:r>
-      <w:r>
-        <w:t>Artifactory</w:t>
-      </w:r>
-    </w:p>
-    <w:p>
-      <w:pPr>
-        <w:pStyle w:val="ListParagraph"/>
-        <w:numPr>
-          <w:ilvl w:val="1"/>
-          <w:numId w:val="1"/>
-        </w:numPr>
-      </w:pPr>
-      <w:r>
-        <w:t xml:space="preserve">Gradle </w:t>
-      </w:r>
-    </w:p>
-    <w:p>
-      <w:pPr>
-        <w:pStyle w:val="Heading2"/>
-        <w:numPr>
-          <w:ilvl w:val="0"/>
-          <w:numId w:val="1"/>
-        </w:numPr>
-        <w:spacing w:line="360" w:lineRule="auto"/>
-        <w:rPr>
-          <w:color w:val="auto"/>
-        </w:rPr>
-      </w:pPr>
-      <w:r>
-        <w:rPr>
-          <w:color w:val="auto"/>
-        </w:rPr>
-        <w:t xml:space="preserve">Theme set up </w:t>
-      </w:r>
-    </w:p>
-    <w:p>
-      <w:pPr>
-        <w:pStyle w:val="ListParagraph"/>
-        <w:numPr>
-          <w:ilvl w:val="1"/>
-          <w:numId w:val="1"/>
-        </w:numPr>
-      </w:pPr>
-      <w:r>
-        <w:t>Set Up Manifest</w:t>
-      </w:r>
-    </w:p>
-    <w:p>
-      <w:pPr>
-        <w:pStyle w:val="ListParagraph"/>
-        <w:numPr>
-          <w:ilvl w:val="1"/>
-          <w:numId w:val="1"/>
-        </w:numPr>
-      </w:pPr>
-      <w:r>
-        <w:t>DLS Theme injection in Activity</w:t>
-      </w:r>
-    </w:p>
-    <w:p>
-      <w:pPr>
-        <w:pStyle w:val="ListParagraph"/>
-        <w:numPr>
-          <w:ilvl w:val="1"/>
-          <w:numId w:val="1"/>
-        </w:numPr>
-      </w:pPr>
-      <w:r>
-        <w:t>Font injection in Application class</w:t>
-      </w:r>
-    </w:p>
-    <w:p/>
-    <w:p>
-      <w:pPr>
-        <w:pStyle w:val="Heading2"/>
-        <w:numPr>
-          <w:ilvl w:val="0"/>
-          <w:numId w:val="0"/>
-        </w:numPr>
-        <w:spacing w:line="360" w:lineRule="auto"/>
-        <w:ind w:left="720"/>
-      </w:pPr>
-      <w:r>
-        <w:rPr>
-          <w:color w:val="auto"/>
-        </w:rPr>
-        <w:t>Appendix</w:t>
-      </w:r>
-      <w:r>
-        <w:rPr>
-          <w:color w:val="auto"/>
-        </w:rPr>
-        <w:t>: Component list and mapped Java Classes</w:t>
+      <w:r>
+        <w:rPr>
+          <w:noProof/>
+        </w:rPr>
+        <w:tab/>
+      </w:r>
+      <w:r>
+        <w:rPr>
+          <w:noProof/>
+        </w:rPr>
+        <w:fldChar w:fldCharType="begin"/>
+      </w:r>
+      <w:r>
+        <w:rPr>
+          <w:noProof/>
+        </w:rPr>
+        <w:instrText xml:space="preserve"> PAGEREF _Toc476055749 \h </w:instrText>
+      </w:r>
+      <w:r>
+        <w:rPr>
+          <w:noProof/>
+        </w:rPr>
+      </w:r>
+      <w:r>
+        <w:rPr>
+          <w:noProof/>
+        </w:rPr>
+        <w:fldChar w:fldCharType="separate"/>
+      </w:r>
+      <w:r>
+        <w:rPr>
+          <w:noProof/>
+        </w:rPr>
+        <w:t>3</w:t>
+      </w:r>
+      <w:r>
+        <w:rPr>
+          <w:noProof/>
+        </w:rPr>
+        <w:fldChar w:fldCharType="end"/>
+      </w:r>
+    </w:p>
+    <w:p>
+      <w:pPr>
+        <w:pStyle w:val="TOC2"/>
+        <w:tabs>
+          <w:tab w:val="left" w:pos="880"/>
+          <w:tab w:val="right" w:leader="dot" w:pos="9350"/>
+        </w:tabs>
+        <w:rPr>
+          <w:rFonts w:eastAsiaTheme="minorEastAsia"/>
+          <w:b w:val="0"/>
+          <w:bCs w:val="0"/>
+          <w:noProof/>
+          <w:sz w:val="24"/>
+          <w:szCs w:val="24"/>
+        </w:rPr>
+      </w:pPr>
+      <w:r>
+        <w:rPr>
+          <w:noProof/>
+        </w:rPr>
+        <w:t>2.1</w:t>
+      </w:r>
+      <w:r>
+        <w:rPr>
+          <w:rFonts w:eastAsiaTheme="minorEastAsia"/>
+          <w:b w:val="0"/>
+          <w:bCs w:val="0"/>
+          <w:noProof/>
+          <w:sz w:val="24"/>
+          <w:szCs w:val="24"/>
+        </w:rPr>
+        <w:tab/>
+      </w:r>
+      <w:r>
+        <w:rPr>
+          <w:noProof/>
+        </w:rPr>
+        <w:t>Add artifactory in repository list in source root build.gradle</w:t>
+      </w:r>
+      <w:r>
+        <w:rPr>
+          <w:noProof/>
+        </w:rPr>
+        <w:tab/>
+      </w:r>
+      <w:r>
+        <w:rPr>
+          <w:noProof/>
+        </w:rPr>
+        <w:fldChar w:fldCharType="begin"/>
+      </w:r>
+      <w:r>
+        <w:rPr>
+          <w:noProof/>
+        </w:rPr>
+        <w:instrText xml:space="preserve"> PAGEREF _Toc476055750 \h </w:instrText>
+      </w:r>
+      <w:r>
+        <w:rPr>
+          <w:noProof/>
+        </w:rPr>
+      </w:r>
+      <w:r>
+        <w:rPr>
+          <w:noProof/>
+        </w:rPr>
+        <w:fldChar w:fldCharType="separate"/>
+      </w:r>
+      <w:r>
+        <w:rPr>
+          <w:noProof/>
+        </w:rPr>
+        <w:t>3</w:t>
+      </w:r>
+      <w:r>
+        <w:rPr>
+          <w:noProof/>
+        </w:rPr>
+        <w:fldChar w:fldCharType="end"/>
+      </w:r>
+    </w:p>
+    <w:p>
+      <w:pPr>
+        <w:pStyle w:val="TOC2"/>
+        <w:tabs>
+          <w:tab w:val="left" w:pos="880"/>
+          <w:tab w:val="right" w:leader="dot" w:pos="9350"/>
+        </w:tabs>
+        <w:rPr>
+          <w:rFonts w:eastAsiaTheme="minorEastAsia"/>
+          <w:b w:val="0"/>
+          <w:bCs w:val="0"/>
+          <w:noProof/>
+          <w:sz w:val="24"/>
+          <w:szCs w:val="24"/>
+        </w:rPr>
+      </w:pPr>
+      <w:r>
+        <w:rPr>
+          <w:noProof/>
+        </w:rPr>
+        <w:t>2.2</w:t>
+      </w:r>
+      <w:r>
+        <w:rPr>
+          <w:rFonts w:eastAsiaTheme="minorEastAsia"/>
+          <w:b w:val="0"/>
+          <w:bCs w:val="0"/>
+          <w:noProof/>
+          <w:sz w:val="24"/>
+          <w:szCs w:val="24"/>
+        </w:rPr>
+        <w:tab/>
+      </w:r>
+      <w:r>
+        <w:rPr>
+          <w:noProof/>
+        </w:rPr>
+        <w:t>Add uikit dependency in project build.gradle</w:t>
+      </w:r>
+      <w:r>
+        <w:rPr>
+          <w:noProof/>
+        </w:rPr>
+        <w:tab/>
+      </w:r>
+      <w:r>
+        <w:rPr>
+          <w:noProof/>
+        </w:rPr>
+        <w:fldChar w:fldCharType="begin"/>
+      </w:r>
+      <w:r>
+        <w:rPr>
+          <w:noProof/>
+        </w:rPr>
+        <w:instrText xml:space="preserve"> PAGEREF _Toc476055751 \h </w:instrText>
+      </w:r>
+      <w:r>
+        <w:rPr>
+          <w:noProof/>
+        </w:rPr>
+      </w:r>
+      <w:r>
+        <w:rPr>
+          <w:noProof/>
+        </w:rPr>
+        <w:fldChar w:fldCharType="separate"/>
+      </w:r>
+      <w:r>
+        <w:rPr>
+          <w:noProof/>
+        </w:rPr>
+        <w:t>3</w:t>
+      </w:r>
+      <w:r>
+        <w:rPr>
+          <w:noProof/>
+        </w:rPr>
+        <w:fldChar w:fldCharType="end"/>
+      </w:r>
+    </w:p>
+    <w:p>
+      <w:pPr>
+        <w:pStyle w:val="TOC1"/>
+        <w:tabs>
+          <w:tab w:val="left" w:pos="440"/>
+          <w:tab w:val="right" w:leader="dot" w:pos="9350"/>
+        </w:tabs>
+        <w:rPr>
+          <w:rFonts w:eastAsiaTheme="minorEastAsia"/>
+          <w:b w:val="0"/>
+          <w:bCs w:val="0"/>
+          <w:noProof/>
+        </w:rPr>
+      </w:pPr>
+      <w:r>
+        <w:rPr>
+          <w:iCs/>
+          <w:noProof/>
+          <w:color w:val="2F5496" w:themeColor="accent5" w:themeShade="BF"/>
+        </w:rPr>
+        <w:t>3</w:t>
+      </w:r>
+      <w:r>
+        <w:rPr>
+          <w:rFonts w:eastAsiaTheme="minorEastAsia"/>
+          <w:b w:val="0"/>
+          <w:bCs w:val="0"/>
+          <w:noProof/>
+        </w:rPr>
+        <w:tab/>
+      </w:r>
+      <w:r>
+        <w:rPr>
+          <w:iCs/>
+          <w:noProof/>
+          <w:color w:val="2F5496" w:themeColor="accent5" w:themeShade="BF"/>
+        </w:rPr>
+        <w:t>Theme Setup</w:t>
+      </w:r>
+      <w:r>
+        <w:rPr>
+          <w:noProof/>
+        </w:rPr>
+        <w:tab/>
+      </w:r>
+      <w:r>
+        <w:rPr>
+          <w:noProof/>
+        </w:rPr>
+        <w:fldChar w:fldCharType="begin"/>
+      </w:r>
+      <w:r>
+        <w:rPr>
+          <w:noProof/>
+        </w:rPr>
+        <w:instrText xml:space="preserve"> PAGEREF _Toc476055752 \h </w:instrText>
+      </w:r>
+      <w:r>
+        <w:rPr>
+          <w:noProof/>
+        </w:rPr>
+      </w:r>
+      <w:r>
+        <w:rPr>
+          <w:noProof/>
+        </w:rPr>
+        <w:fldChar w:fldCharType="separate"/>
+      </w:r>
+      <w:r>
+        <w:rPr>
+          <w:noProof/>
+        </w:rPr>
+        <w:t>4</w:t>
+      </w:r>
+      <w:r>
+        <w:rPr>
+          <w:noProof/>
+        </w:rPr>
+        <w:fldChar w:fldCharType="end"/>
+      </w:r>
+    </w:p>
+    <w:p>
+      <w:pPr>
+        <w:pStyle w:val="TOC2"/>
+        <w:tabs>
+          <w:tab w:val="left" w:pos="880"/>
+          <w:tab w:val="right" w:leader="dot" w:pos="9350"/>
+        </w:tabs>
+        <w:rPr>
+          <w:rFonts w:eastAsiaTheme="minorEastAsia"/>
+          <w:b w:val="0"/>
+          <w:bCs w:val="0"/>
+          <w:noProof/>
+          <w:sz w:val="24"/>
+          <w:szCs w:val="24"/>
+        </w:rPr>
+      </w:pPr>
+      <w:r>
+        <w:rPr>
+          <w:noProof/>
+        </w:rPr>
+        <w:t>3.1</w:t>
+      </w:r>
+      <w:r>
+        <w:rPr>
+          <w:rFonts w:eastAsiaTheme="minorEastAsia"/>
+          <w:b w:val="0"/>
+          <w:bCs w:val="0"/>
+          <w:noProof/>
+          <w:sz w:val="24"/>
+          <w:szCs w:val="24"/>
+        </w:rPr>
+        <w:tab/>
+      </w:r>
+      <w:r>
+        <w:rPr>
+          <w:noProof/>
+        </w:rPr>
+        <w:t>Set Theme in Application/Activity in Android Manifest to</w:t>
+      </w:r>
+      <w:r>
+        <w:rPr>
+          <w:noProof/>
+        </w:rPr>
+        <w:tab/>
+      </w:r>
+      <w:r>
+        <w:rPr>
+          <w:noProof/>
+        </w:rPr>
+        <w:fldChar w:fldCharType="begin"/>
+      </w:r>
+      <w:r>
+        <w:rPr>
+          <w:noProof/>
+        </w:rPr>
+        <w:instrText xml:space="preserve"> PAGEREF _Toc476055753 \h </w:instrText>
+      </w:r>
+      <w:r>
+        <w:rPr>
+          <w:noProof/>
+        </w:rPr>
+      </w:r>
+      <w:r>
+        <w:rPr>
+          <w:noProof/>
+        </w:rPr>
+        <w:fldChar w:fldCharType="separate"/>
+      </w:r>
+      <w:r>
+        <w:rPr>
+          <w:noProof/>
+        </w:rPr>
+        <w:t>4</w:t>
+      </w:r>
+      <w:r>
+        <w:rPr>
+          <w:noProof/>
+        </w:rPr>
+        <w:fldChar w:fldCharType="end"/>
+      </w:r>
+    </w:p>
+    <w:p>
+      <w:pPr>
+        <w:pStyle w:val="TOC2"/>
+        <w:tabs>
+          <w:tab w:val="left" w:pos="880"/>
+          <w:tab w:val="right" w:leader="dot" w:pos="9350"/>
+        </w:tabs>
+        <w:rPr>
+          <w:rFonts w:eastAsiaTheme="minorEastAsia"/>
+          <w:b w:val="0"/>
+          <w:bCs w:val="0"/>
+          <w:noProof/>
+          <w:sz w:val="24"/>
+          <w:szCs w:val="24"/>
+        </w:rPr>
+      </w:pPr>
+      <w:r>
+        <w:rPr>
+          <w:noProof/>
+        </w:rPr>
+        <w:t>3.2</w:t>
+      </w:r>
+      <w:r>
+        <w:rPr>
+          <w:rFonts w:eastAsiaTheme="minorEastAsia"/>
+          <w:b w:val="0"/>
+          <w:bCs w:val="0"/>
+          <w:noProof/>
+          <w:sz w:val="24"/>
+          <w:szCs w:val="24"/>
+        </w:rPr>
+        <w:tab/>
+      </w:r>
+      <w:r>
+        <w:rPr>
+          <w:noProof/>
+        </w:rPr>
+        <w:t>Inject new Theme Configuration in Activity, onCreate() of Activity</w:t>
+      </w:r>
+      <w:r>
+        <w:rPr>
+          <w:noProof/>
+        </w:rPr>
+        <w:tab/>
+      </w:r>
+      <w:r>
+        <w:rPr>
+          <w:noProof/>
+        </w:rPr>
+        <w:fldChar w:fldCharType="begin"/>
+      </w:r>
+      <w:r>
+        <w:rPr>
+          <w:noProof/>
+        </w:rPr>
+        <w:instrText xml:space="preserve"> PAGEREF _Toc476055754 \h </w:instrText>
+      </w:r>
+      <w:r>
+        <w:rPr>
+          <w:noProof/>
+        </w:rPr>
+      </w:r>
+      <w:r>
+        <w:rPr>
+          <w:noProof/>
+        </w:rPr>
+        <w:fldChar w:fldCharType="separate"/>
+      </w:r>
+      <w:r>
+        <w:rPr>
+          <w:noProof/>
+        </w:rPr>
+        <w:t>4</w:t>
+      </w:r>
+      <w:r>
+        <w:rPr>
+          <w:noProof/>
+        </w:rPr>
+        <w:fldChar w:fldCharType="end"/>
+      </w:r>
+    </w:p>
+    <w:p>
+      <w:pPr>
+        <w:pStyle w:val="TOC2"/>
+        <w:tabs>
+          <w:tab w:val="left" w:pos="880"/>
+          <w:tab w:val="right" w:leader="dot" w:pos="9350"/>
+        </w:tabs>
+        <w:rPr>
+          <w:rFonts w:eastAsiaTheme="minorEastAsia"/>
+          <w:b w:val="0"/>
+          <w:bCs w:val="0"/>
+          <w:noProof/>
+          <w:sz w:val="24"/>
+          <w:szCs w:val="24"/>
+        </w:rPr>
+      </w:pPr>
+      <w:r>
+        <w:rPr>
+          <w:noProof/>
+        </w:rPr>
+        <w:t>3.3</w:t>
+      </w:r>
+      <w:r>
+        <w:rPr>
+          <w:rFonts w:eastAsiaTheme="minorEastAsia"/>
+          <w:b w:val="0"/>
+          <w:bCs w:val="0"/>
+          <w:noProof/>
+          <w:sz w:val="24"/>
+          <w:szCs w:val="24"/>
+        </w:rPr>
+        <w:tab/>
+      </w:r>
+      <w:r>
+        <w:rPr>
+          <w:noProof/>
+        </w:rPr>
+        <w:t>Inject Fonts in Application class</w:t>
+      </w:r>
+      <w:r>
+        <w:rPr>
+          <w:noProof/>
+        </w:rPr>
+        <w:tab/>
+      </w:r>
+      <w:r>
+        <w:rPr>
+          <w:noProof/>
+        </w:rPr>
+        <w:fldChar w:fldCharType="begin"/>
+      </w:r>
+      <w:r>
+        <w:rPr>
+          <w:noProof/>
+        </w:rPr>
+        <w:instrText xml:space="preserve"> PAGEREF _Toc476055755 \h </w:instrText>
+      </w:r>
+      <w:r>
+        <w:rPr>
+          <w:noProof/>
+        </w:rPr>
+      </w:r>
+      <w:r>
+        <w:rPr>
+          <w:noProof/>
+        </w:rPr>
+        <w:fldChar w:fldCharType="separate"/>
+      </w:r>
+      <w:r>
+        <w:rPr>
+          <w:noProof/>
+        </w:rPr>
+        <w:t>4</w:t>
+      </w:r>
+      <w:r>
+        <w:rPr>
+          <w:noProof/>
+        </w:rPr>
+        <w:fldChar w:fldCharType="end"/>
+      </w:r>
+    </w:p>
+    <w:p>
+      <w:pPr>
+        <w:rPr>
+          <w:sz w:val="32"/>
+        </w:rPr>
+      </w:pPr>
+      <w:r>
+        <w:rPr>
+          <w:b/>
+          <w:bCs/>
+          <w:sz w:val="32"/>
+        </w:rPr>
+        <w:fldChar w:fldCharType="end"/>
       </w:r>
       <w:r>
         <w:br w:type="page"/>
@@ -680,26 +1306,26 @@
     </w:p>
     <w:p>
       <w:pPr>
-        <w:pStyle w:val="Title"/>
-        <w:numPr>
-          <w:ilvl w:val="0"/>
-          <w:numId w:val="9"/>
-        </w:numPr>
+        <w:pStyle w:val="Heading1"/>
         <w:rPr>
           <w:rStyle w:val="SubtleEmphasis"/>
           <w:b/>
           <w:i w:val="0"/>
-        </w:rPr>
-      </w:pPr>
+          <w:color w:val="2F5496" w:themeColor="accent5" w:themeShade="BF"/>
+        </w:rPr>
+      </w:pPr>
+      <w:bookmarkStart w:id="1" w:name="_Toc476055748"/>
       <w:r>
         <w:rPr>
           <w:rStyle w:val="SubtleEmphasis"/>
           <w:b/>
           <w:i w:val="0"/>
+          <w:color w:val="2F5496" w:themeColor="accent5" w:themeShade="BF"/>
         </w:rPr>
         <w:lastRenderedPageBreak/>
         <w:t>Introduction</w:t>
       </w:r>
+      <w:bookmarkEnd w:id="1"/>
     </w:p>
     <w:p>
       <w:pPr>
@@ -738,7 +1364,21 @@
           <w:sz w:val="32"/>
           <w:szCs w:val="32"/>
         </w:rPr>
-        <w:t xml:space="preserve">Source code hosted at </w:t>
+        <w:t xml:space="preserve">Source code </w:t>
+      </w:r>
+      <w:r>
+        <w:rPr>
+          <w:sz w:val="32"/>
+          <w:szCs w:val="32"/>
+        </w:rPr>
+        <w:t xml:space="preserve">is </w:t>
+      </w:r>
+      <w:r>
+        <w:rPr>
+          <w:sz w:val="32"/>
+          <w:szCs w:val="32"/>
+        </w:rPr>
+        <w:t xml:space="preserve">hosted at </w:t>
       </w:r>
       <w:hyperlink r:id="rId6" w:history="1">
         <w:r>
@@ -768,25 +1408,25 @@
     </w:p>
     <w:p>
       <w:pPr>
-        <w:pStyle w:val="Title"/>
-        <w:numPr>
-          <w:ilvl w:val="0"/>
-          <w:numId w:val="9"/>
-        </w:numPr>
+        <w:pStyle w:val="Heading1"/>
         <w:rPr>
           <w:rStyle w:val="SubtleEmphasis"/>
           <w:b/>
           <w:i w:val="0"/>
-        </w:rPr>
-      </w:pPr>
+          <w:color w:val="2F5496" w:themeColor="accent5" w:themeShade="BF"/>
+        </w:rPr>
+      </w:pPr>
+      <w:bookmarkStart w:id="2" w:name="_Toc476055749"/>
       <w:r>
         <w:rPr>
           <w:rStyle w:val="SubtleEmphasis"/>
           <w:b/>
           <w:i w:val="0"/>
+          <w:color w:val="2F5496" w:themeColor="accent5" w:themeShade="BF"/>
         </w:rPr>
         <w:t>Dependencies</w:t>
       </w:r>
+      <w:bookmarkEnd w:id="2"/>
     </w:p>
     <w:p>
       <w:pPr>
@@ -812,23 +1452,13 @@
     </w:p>
     <w:p>
       <w:pPr>
-        <w:pStyle w:val="ListParagraph"/>
-        <w:numPr>
-          <w:ilvl w:val="0"/>
-          <w:numId w:val="8"/>
-        </w:numPr>
-        <w:rPr>
-          <w:sz w:val="28"/>
-          <w:szCs w:val="32"/>
-        </w:rPr>
-      </w:pPr>
-      <w:r>
-        <w:rPr>
-          <w:sz w:val="28"/>
-          <w:szCs w:val="32"/>
-        </w:rPr>
+        <w:pStyle w:val="Heading2"/>
+      </w:pPr>
+      <w:bookmarkStart w:id="3" w:name="_Toc476055750"/>
+      <w:r>
         <w:t>Add artifactory in repository list in source root build.gradle</w:t>
       </w:r>
+      <w:bookmarkEnd w:id="3"/>
     </w:p>
     <w:p>
       <w:pPr>
@@ -920,24 +1550,13 @@
     </w:p>
     <w:p>
       <w:pPr>
-        <w:pStyle w:val="ListParagraph"/>
-        <w:numPr>
-          <w:ilvl w:val="0"/>
-          <w:numId w:val="8"/>
-        </w:numPr>
-        <w:spacing w:line="240" w:lineRule="auto"/>
-        <w:rPr>
-          <w:sz w:val="28"/>
-          <w:szCs w:val="28"/>
-        </w:rPr>
-      </w:pPr>
-      <w:r>
-        <w:rPr>
-          <w:sz w:val="28"/>
-          <w:szCs w:val="28"/>
-        </w:rPr>
+        <w:pStyle w:val="Heading2"/>
+      </w:pPr>
+      <w:bookmarkStart w:id="4" w:name="_Toc476055751"/>
+      <w:r>
         <w:t>Add uikit dependency in project build.gradle</w:t>
       </w:r>
+      <w:bookmarkEnd w:id="4"/>
     </w:p>
     <w:p>
       <w:pPr>
@@ -1125,26 +1744,26 @@
     </w:p>
     <w:p>
       <w:pPr>
-        <w:pStyle w:val="Title"/>
-        <w:numPr>
-          <w:ilvl w:val="0"/>
-          <w:numId w:val="9"/>
-        </w:numPr>
+        <w:pStyle w:val="Heading1"/>
         <w:rPr>
           <w:rStyle w:val="SubtleEmphasis"/>
           <w:b/>
           <w:i w:val="0"/>
-        </w:rPr>
-      </w:pPr>
+          <w:color w:val="2F5496" w:themeColor="accent5" w:themeShade="BF"/>
+        </w:rPr>
+      </w:pPr>
+      <w:bookmarkStart w:id="5" w:name="_Toc476055752"/>
       <w:r>
         <w:rPr>
           <w:rStyle w:val="SubtleEmphasis"/>
           <w:b/>
           <w:i w:val="0"/>
+          <w:color w:val="2F5496" w:themeColor="accent5" w:themeShade="BF"/>
         </w:rPr>
         <w:lastRenderedPageBreak/>
         <w:t>Theme Setup</w:t>
       </w:r>
+      <w:bookmarkEnd w:id="5"/>
     </w:p>
     <w:p>
       <w:pPr>
@@ -1277,8 +1896,6 @@
         </w:rPr>
         <w:t xml:space="preserve"> parameters we can create theme</w:t>
       </w:r>
-      <w:bookmarkStart w:id="0" w:name="_GoBack"/>
-      <w:bookmarkEnd w:id="0"/>
       <w:r>
         <w:rPr>
           <w:sz w:val="28"/>
@@ -1289,23 +1906,13 @@
     </w:p>
     <w:p>
       <w:pPr>
-        <w:pStyle w:val="ListParagraph"/>
-        <w:numPr>
-          <w:ilvl w:val="0"/>
-          <w:numId w:val="12"/>
-        </w:numPr>
-        <w:rPr>
-          <w:sz w:val="28"/>
-          <w:szCs w:val="32"/>
-        </w:rPr>
-      </w:pPr>
-      <w:r>
-        <w:rPr>
-          <w:sz w:val="28"/>
-          <w:szCs w:val="32"/>
-        </w:rPr>
+        <w:pStyle w:val="Heading2"/>
+      </w:pPr>
+      <w:bookmarkStart w:id="6" w:name="_Toc476055753"/>
+      <w:r>
         <w:t>Set Theme in Application/Activity in Android Manifest to</w:t>
       </w:r>
+      <w:bookmarkEnd w:id="6"/>
     </w:p>
     <w:tbl>
       <w:tblPr>
@@ -1367,30 +1974,28 @@
     </w:p>
     <w:p>
       <w:pPr>
-        <w:pStyle w:val="ListParagraph"/>
-        <w:numPr>
-          <w:ilvl w:val="0"/>
-          <w:numId w:val="12"/>
-        </w:numPr>
-        <w:rPr>
-          <w:sz w:val="28"/>
-          <w:szCs w:val="32"/>
-        </w:rPr>
-      </w:pPr>
-      <w:r>
-        <w:rPr>
-          <w:sz w:val="28"/>
-          <w:szCs w:val="32"/>
-        </w:rPr>
+        <w:pStyle w:val="Heading2"/>
+      </w:pPr>
+      <w:bookmarkStart w:id="7" w:name="_Toc476055754"/>
+      <w:r>
         <w:t xml:space="preserve">Inject </w:t>
       </w:r>
       <w:r>
-        <w:rPr>
-          <w:sz w:val="28"/>
-          <w:szCs w:val="32"/>
-        </w:rPr>
-        <w:t>new Theme Configuration in Activity onCreate of Activity</w:t>
-      </w:r>
+        <w:t>new Theme Configuration in Activity</w:t>
+      </w:r>
+      <w:r>
+        <w:t>,</w:t>
+      </w:r>
+      <w:r>
+        <w:t xml:space="preserve"> onCreate</w:t>
+      </w:r>
+      <w:r>
+        <w:t>()</w:t>
+      </w:r>
+      <w:r>
+        <w:t xml:space="preserve"> of Activity</w:t>
+      </w:r>
+      <w:bookmarkEnd w:id="7"/>
     </w:p>
     <w:tbl>
       <w:tblPr>
@@ -1572,37 +2177,16 @@
         </w:tc>
       </w:tr>
     </w:tbl>
-    <w:p>
-      <w:pPr>
-        <w:pStyle w:val="ListParagraph"/>
-        <w:ind w:left="1080"/>
-        <w:rPr>
-          <w:sz w:val="28"/>
-          <w:szCs w:val="32"/>
-        </w:rPr>
-      </w:pPr>
-    </w:p>
     <w:p/>
-    <w:p/>
-    <w:p>
-      <w:pPr>
-        <w:pStyle w:val="ListParagraph"/>
-        <w:numPr>
-          <w:ilvl w:val="0"/>
-          <w:numId w:val="12"/>
-        </w:numPr>
-        <w:rPr>
-          <w:sz w:val="28"/>
-          <w:szCs w:val="32"/>
-        </w:rPr>
-      </w:pPr>
-      <w:r>
-        <w:rPr>
-          <w:sz w:val="28"/>
-          <w:szCs w:val="32"/>
-        </w:rPr>
+    <w:p>
+      <w:pPr>
+        <w:pStyle w:val="Heading2"/>
+      </w:pPr>
+      <w:bookmarkStart w:id="8" w:name="_Toc476055755"/>
+      <w:r>
         <w:t>Inject Fonts in Application class</w:t>
       </w:r>
+      <w:bookmarkEnd w:id="8"/>
     </w:p>
     <w:tbl>
       <w:tblPr>
@@ -1668,13 +2252,21 @@
       </w:tr>
     </w:tbl>
     <w:p/>
-    <w:p/>
+    <w:p>
+      <w:r>
+        <w:br w:type="page"/>
+      </w:r>
+    </w:p>
     <w:p>
       <w:pPr>
         <w:pStyle w:val="Title"/>
         <w:jc w:val="center"/>
       </w:pPr>
       <w:r>
+        <w:rPr>
+          <w:rStyle w:val="BookTitle"/>
+        </w:rPr>
+        <w:lastRenderedPageBreak/>
         <w:t>Appendix</w:t>
       </w:r>
     </w:p>
@@ -1691,7 +2283,14 @@
           <w:sz w:val="28"/>
           <w:szCs w:val="32"/>
         </w:rPr>
-        <w:t>List of Availabl</w:t>
+        <w:t>List of a</w:t>
+      </w:r>
+      <w:r>
+        <w:rPr>
+          <w:sz w:val="28"/>
+          <w:szCs w:val="32"/>
+        </w:rPr>
+        <w:t>vailabl</w:t>
       </w:r>
       <w:r>
         <w:rPr>
@@ -2114,8 +2713,8 @@
 </file>
 
 <file path=word/numbering.xml><?xml version="1.0" encoding="utf-8"?>
-<w:numbering xmlns:wpc="http://schemas.microsoft.com/office/word/2010/wordprocessingCanvas" xmlns:mc="http://schemas.openxmlformats.org/markup-compatibility/2006" xmlns:o="urn:schemas-microsoft-com:office:office" xmlns:r="http://schemas.openxmlformats.org/officeDocument/2006/relationships" xmlns:m="http://schemas.openxmlformats.org/officeDocument/2006/math" xmlns:v="urn:schemas-microsoft-com:vml" xmlns:wp14="http://schemas.microsoft.com/office/word/2010/wordprocessingDrawing" xmlns:wp="http://schemas.openxmlformats.org/drawingml/2006/wordprocessingDrawing" xmlns:w10="urn:schemas-microsoft-com:office:word" xmlns:w="http://schemas.openxmlformats.org/wordprocessingml/2006/main" xmlns:w14="http://schemas.microsoft.com/office/word/2010/wordml" xmlns:w15="http://schemas.microsoft.com/office/word/2012/wordml" xmlns:wpg="http://schemas.microsoft.com/office/word/2010/wordprocessingGroup" xmlns:wpi="http://schemas.microsoft.com/office/word/2010/wordprocessingInk" xmlns:wne="http://schemas.microsoft.com/office/word/2006/wordml" xmlns:wps="http://schemas.microsoft.com/office/word/2010/wordprocessingShape" mc:Ignorable="w14 w15 wp14">
-  <w:abstractNum w:abstractNumId="0" w15:restartNumberingAfterBreak="0">
+<w:numbering xmlns:wpc="http://schemas.microsoft.com/office/word/2010/wordprocessingCanvas" xmlns:mo="http://schemas.microsoft.com/office/mac/office/2008/main" xmlns:mc="http://schemas.openxmlformats.org/markup-compatibility/2006" xmlns:mv="urn:schemas-microsoft-com:mac:vml" xmlns:o="urn:schemas-microsoft-com:office:office" xmlns:r="http://schemas.openxmlformats.org/officeDocument/2006/relationships" xmlns:m="http://schemas.openxmlformats.org/officeDocument/2006/math" xmlns:v="urn:schemas-microsoft-com:vml" xmlns:wp14="http://schemas.microsoft.com/office/word/2010/wordprocessingDrawing" xmlns:wp="http://schemas.openxmlformats.org/drawingml/2006/wordprocessingDrawing" xmlns:w10="urn:schemas-microsoft-com:office:word" xmlns:w="http://schemas.openxmlformats.org/wordprocessingml/2006/main" xmlns:w14="http://schemas.microsoft.com/office/word/2010/wordml" xmlns:w15="http://schemas.microsoft.com/office/word/2012/wordml" xmlns:wpg="http://schemas.microsoft.com/office/word/2010/wordprocessingGroup" xmlns:wpi="http://schemas.microsoft.com/office/word/2010/wordprocessingInk" xmlns:wne="http://schemas.microsoft.com/office/word/2006/wordml" xmlns:wps="http://schemas.microsoft.com/office/word/2010/wordprocessingShape" mc:Ignorable="w14 w15 wp14">
+  <w:abstractNum w:abstractNumId="0">
     <w:nsid w:val="2BDD008B"/>
     <w:multiLevelType w:val="hybridMultilevel"/>
     <w:tmpl w:val="992A4BFE"/>
@@ -2205,7 +2804,7 @@
       </w:pPr>
     </w:lvl>
   </w:abstractNum>
-  <w:abstractNum w:abstractNumId="1" w15:restartNumberingAfterBreak="0">
+  <w:abstractNum w:abstractNumId="1">
     <w:nsid w:val="2F574E79"/>
     <w:multiLevelType w:val="hybridMultilevel"/>
     <w:tmpl w:val="FBC456B0"/>
@@ -2294,7 +2893,7 @@
       </w:pPr>
     </w:lvl>
   </w:abstractNum>
-  <w:abstractNum w:abstractNumId="2" w15:restartNumberingAfterBreak="0">
+  <w:abstractNum w:abstractNumId="2">
     <w:nsid w:val="373B1B47"/>
     <w:multiLevelType w:val="hybridMultilevel"/>
     <w:tmpl w:val="2BE2CE78"/>
@@ -2383,7 +2982,7 @@
       </w:pPr>
     </w:lvl>
   </w:abstractNum>
-  <w:abstractNum w:abstractNumId="3" w15:restartNumberingAfterBreak="0">
+  <w:abstractNum w:abstractNumId="3">
     <w:nsid w:val="392339FA"/>
     <w:multiLevelType w:val="multilevel"/>
     <w:tmpl w:val="7FFA06E4"/>
@@ -2478,7 +3077,7 @@
       </w:pPr>
     </w:lvl>
   </w:abstractNum>
-  <w:abstractNum w:abstractNumId="4" w15:restartNumberingAfterBreak="0">
+  <w:abstractNum w:abstractNumId="4">
     <w:nsid w:val="3A4B118B"/>
     <w:multiLevelType w:val="multilevel"/>
     <w:tmpl w:val="EFE0F34E"/>
@@ -2596,7 +3195,7 @@
       </w:rPr>
     </w:lvl>
   </w:abstractNum>
-  <w:abstractNum w:abstractNumId="5" w15:restartNumberingAfterBreak="0">
+  <w:abstractNum w:abstractNumId="5">
     <w:nsid w:val="491A2BC1"/>
     <w:multiLevelType w:val="hybridMultilevel"/>
     <w:tmpl w:val="653C4C86"/>
@@ -2685,7 +3284,7 @@
       </w:pPr>
     </w:lvl>
   </w:abstractNum>
-  <w:abstractNum w:abstractNumId="6" w15:restartNumberingAfterBreak="0">
+  <w:abstractNum w:abstractNumId="6">
     <w:nsid w:val="4CAA68C4"/>
     <w:multiLevelType w:val="hybridMultilevel"/>
     <w:tmpl w:val="FBC456B0"/>
@@ -2774,7 +3373,7 @@
       </w:pPr>
     </w:lvl>
   </w:abstractNum>
-  <w:abstractNum w:abstractNumId="7" w15:restartNumberingAfterBreak="0">
+  <w:abstractNum w:abstractNumId="7">
     <w:nsid w:val="4D0B5A90"/>
     <w:multiLevelType w:val="multilevel"/>
     <w:tmpl w:val="EFE0F34E"/>
@@ -2892,7 +3491,7 @@
       </w:rPr>
     </w:lvl>
   </w:abstractNum>
-  <w:abstractNum w:abstractNumId="8" w15:restartNumberingAfterBreak="0">
+  <w:abstractNum w:abstractNumId="8">
     <w:nsid w:val="5C4208EF"/>
     <w:multiLevelType w:val="hybridMultilevel"/>
     <w:tmpl w:val="9E049606"/>
@@ -3023,6 +3622,9 @@
   <w:num w:numId="14">
     <w:abstractNumId w:val="0"/>
   </w:num>
+  <w:num w:numId="15">
+    <w:abstractNumId w:val="3"/>
+  </w:num>
 </w:numbering>
 </file>
 
@@ -3043,7 +3645,7 @@
       </w:pPr>
     </w:pPrDefault>
   </w:docDefaults>
-  <w:latentStyles w:defLockedState="0" w:defUIPriority="99" w:defSemiHidden="0" w:defUnhideWhenUsed="0" w:defQFormat="0" w:count="371">
+  <w:latentStyles w:defLockedState="0" w:defUIPriority="99" w:defSemiHidden="0" w:defUnhideWhenUsed="0" w:defQFormat="0" w:count="382">
     <w:lsdException w:name="Normal" w:uiPriority="0" w:qFormat="1"/>
     <w:lsdException w:name="heading 1" w:uiPriority="9" w:qFormat="1"/>
     <w:lsdException w:name="heading 2" w:semiHidden="1" w:uiPriority="9" w:unhideWhenUsed="1" w:qFormat="1"/>
@@ -3149,7 +3751,6 @@
     <w:lsdException w:name="HTML Sample" w:semiHidden="1" w:unhideWhenUsed="1"/>
     <w:lsdException w:name="HTML Typewriter" w:semiHidden="1" w:unhideWhenUsed="1"/>
     <w:lsdException w:name="HTML Variable" w:semiHidden="1" w:unhideWhenUsed="1"/>
-    <w:lsdException w:name="Normal Table" w:semiHidden="1" w:unhideWhenUsed="1"/>
     <w:lsdException w:name="annotation subject" w:semiHidden="1" w:unhideWhenUsed="1"/>
     <w:lsdException w:name="No List" w:semiHidden="1" w:unhideWhenUsed="1"/>
     <w:lsdException w:name="Outline List 1" w:semiHidden="1" w:unhideWhenUsed="1"/>
@@ -3195,11 +3796,9 @@
     <w:lsdException w:name="Table Subtle 1" w:semiHidden="1" w:unhideWhenUsed="1"/>
     <w:lsdException w:name="Table Subtle 2" w:semiHidden="1" w:unhideWhenUsed="1"/>
     <w:lsdException w:name="Table Web 1" w:semiHidden="1" w:unhideWhenUsed="1"/>
-    <w:lsdException w:name="Table Web 2" w:semiHidden="1" w:unhideWhenUsed="1"/>
     <w:lsdException w:name="Table Web 3" w:semiHidden="1" w:unhideWhenUsed="1"/>
     <w:lsdException w:name="Balloon Text" w:semiHidden="1" w:unhideWhenUsed="1"/>
     <w:lsdException w:name="Table Grid" w:uiPriority="39"/>
-    <w:lsdException w:name="Table Theme" w:semiHidden="1" w:unhideWhenUsed="1"/>
     <w:lsdException w:name="Placeholder Text" w:semiHidden="1"/>
     <w:lsdException w:name="No Spacing" w:uiPriority="1" w:qFormat="1"/>
     <w:lsdException w:name="Light Shading" w:uiPriority="60"/>
@@ -3415,6 +4014,8 @@
     <w:lsdException w:name="List Table 5 Dark Accent 6" w:uiPriority="50"/>
     <w:lsdException w:name="List Table 6 Colorful Accent 6" w:uiPriority="51"/>
     <w:lsdException w:name="List Table 7 Colorful Accent 6" w:uiPriority="52"/>
+    <w:lsdException w:name="Mention" w:semiHidden="1" w:unhideWhenUsed="1"/>
+    <w:lsdException w:name="Smart Hyperlink" w:semiHidden="1" w:unhideWhenUsed="1"/>
   </w:latentStyles>
   <w:style w:type="paragraph" w:default="1" w:styleId="Normal">
     <w:name w:val="Normal"/>
@@ -3704,6 +4305,7 @@
       <w:spacing w:after="0" w:line="240" w:lineRule="auto"/>
     </w:pPr>
     <w:tblPr>
+      <w:tblInd w:w="0" w:type="dxa"/>
       <w:tblBorders>
         <w:top w:val="single" w:sz="4" w:space="0" w:color="auto"/>
         <w:left w:val="single" w:sz="4" w:space="0" w:color="auto"/>
@@ -3712,6 +4314,12 @@
         <w:insideH w:val="single" w:sz="4" w:space="0" w:color="auto"/>
         <w:insideV w:val="single" w:sz="4" w:space="0" w:color="auto"/>
       </w:tblBorders>
+      <w:tblCellMar>
+        <w:top w:w="0" w:type="dxa"/>
+        <w:left w:w="108" w:type="dxa"/>
+        <w:bottom w:w="0" w:type="dxa"/>
+        <w:right w:w="108" w:type="dxa"/>
+      </w:tblCellMar>
     </w:tblPr>
   </w:style>
   <w:style w:type="paragraph" w:styleId="Title">
@@ -3944,6 +4552,170 @@
     <w:rPr>
       <w:color w:val="0563C1" w:themeColor="hyperlink"/>
       <w:u w:val="single"/>
+    </w:rPr>
+  </w:style>
+  <w:style w:type="paragraph" w:styleId="TOC1">
+    <w:name w:val="toc 1"/>
+    <w:basedOn w:val="Normal"/>
+    <w:next w:val="Normal"/>
+    <w:autoRedefine/>
+    <w:uiPriority w:val="39"/>
+    <w:unhideWhenUsed/>
+    <w:rsid w:val="00A42C7B"/>
+    <w:pPr>
+      <w:spacing w:before="120" w:after="0"/>
+    </w:pPr>
+    <w:rPr>
+      <w:b/>
+      <w:bCs/>
+      <w:sz w:val="24"/>
+      <w:szCs w:val="24"/>
+    </w:rPr>
+  </w:style>
+  <w:style w:type="paragraph" w:styleId="TOC2">
+    <w:name w:val="toc 2"/>
+    <w:basedOn w:val="Normal"/>
+    <w:next w:val="Normal"/>
+    <w:autoRedefine/>
+    <w:uiPriority w:val="39"/>
+    <w:unhideWhenUsed/>
+    <w:rsid w:val="00A42C7B"/>
+    <w:pPr>
+      <w:spacing w:after="0"/>
+      <w:ind w:left="220"/>
+    </w:pPr>
+    <w:rPr>
+      <w:b/>
+      <w:bCs/>
+    </w:rPr>
+  </w:style>
+  <w:style w:type="paragraph" w:styleId="TOC3">
+    <w:name w:val="toc 3"/>
+    <w:basedOn w:val="Normal"/>
+    <w:next w:val="Normal"/>
+    <w:autoRedefine/>
+    <w:uiPriority w:val="39"/>
+    <w:unhideWhenUsed/>
+    <w:rsid w:val="00A42C7B"/>
+    <w:pPr>
+      <w:spacing w:after="0"/>
+      <w:ind w:left="440"/>
+    </w:pPr>
+  </w:style>
+  <w:style w:type="paragraph" w:styleId="TOC4">
+    <w:name w:val="toc 4"/>
+    <w:basedOn w:val="Normal"/>
+    <w:next w:val="Normal"/>
+    <w:autoRedefine/>
+    <w:uiPriority w:val="39"/>
+    <w:unhideWhenUsed/>
+    <w:rsid w:val="00A42C7B"/>
+    <w:pPr>
+      <w:spacing w:after="0"/>
+      <w:ind w:left="660"/>
+    </w:pPr>
+    <w:rPr>
+      <w:sz w:val="20"/>
+      <w:szCs w:val="20"/>
+    </w:rPr>
+  </w:style>
+  <w:style w:type="paragraph" w:styleId="TOC5">
+    <w:name w:val="toc 5"/>
+    <w:basedOn w:val="Normal"/>
+    <w:next w:val="Normal"/>
+    <w:autoRedefine/>
+    <w:uiPriority w:val="39"/>
+    <w:unhideWhenUsed/>
+    <w:rsid w:val="00A42C7B"/>
+    <w:pPr>
+      <w:spacing w:after="0"/>
+      <w:ind w:left="880"/>
+    </w:pPr>
+    <w:rPr>
+      <w:sz w:val="20"/>
+      <w:szCs w:val="20"/>
+    </w:rPr>
+  </w:style>
+  <w:style w:type="paragraph" w:styleId="TOC6">
+    <w:name w:val="toc 6"/>
+    <w:basedOn w:val="Normal"/>
+    <w:next w:val="Normal"/>
+    <w:autoRedefine/>
+    <w:uiPriority w:val="39"/>
+    <w:unhideWhenUsed/>
+    <w:rsid w:val="00A42C7B"/>
+    <w:pPr>
+      <w:spacing w:after="0"/>
+      <w:ind w:left="1100"/>
+    </w:pPr>
+    <w:rPr>
+      <w:sz w:val="20"/>
+      <w:szCs w:val="20"/>
+    </w:rPr>
+  </w:style>
+  <w:style w:type="paragraph" w:styleId="TOC7">
+    <w:name w:val="toc 7"/>
+    <w:basedOn w:val="Normal"/>
+    <w:next w:val="Normal"/>
+    <w:autoRedefine/>
+    <w:uiPriority w:val="39"/>
+    <w:unhideWhenUsed/>
+    <w:rsid w:val="00A42C7B"/>
+    <w:pPr>
+      <w:spacing w:after="0"/>
+      <w:ind w:left="1320"/>
+    </w:pPr>
+    <w:rPr>
+      <w:sz w:val="20"/>
+      <w:szCs w:val="20"/>
+    </w:rPr>
+  </w:style>
+  <w:style w:type="paragraph" w:styleId="TOC8">
+    <w:name w:val="toc 8"/>
+    <w:basedOn w:val="Normal"/>
+    <w:next w:val="Normal"/>
+    <w:autoRedefine/>
+    <w:uiPriority w:val="39"/>
+    <w:unhideWhenUsed/>
+    <w:rsid w:val="00A42C7B"/>
+    <w:pPr>
+      <w:spacing w:after="0"/>
+      <w:ind w:left="1540"/>
+    </w:pPr>
+    <w:rPr>
+      <w:sz w:val="20"/>
+      <w:szCs w:val="20"/>
+    </w:rPr>
+  </w:style>
+  <w:style w:type="paragraph" w:styleId="TOC9">
+    <w:name w:val="toc 9"/>
+    <w:basedOn w:val="Normal"/>
+    <w:next w:val="Normal"/>
+    <w:autoRedefine/>
+    <w:uiPriority w:val="39"/>
+    <w:unhideWhenUsed/>
+    <w:rsid w:val="00A42C7B"/>
+    <w:pPr>
+      <w:spacing w:after="0"/>
+      <w:ind w:left="1760"/>
+    </w:pPr>
+    <w:rPr>
+      <w:sz w:val="20"/>
+      <w:szCs w:val="20"/>
+    </w:rPr>
+  </w:style>
+  <w:style w:type="character" w:styleId="BookTitle">
+    <w:name w:val="Book Title"/>
+    <w:basedOn w:val="DefaultParagraphFont"/>
+    <w:uiPriority w:val="33"/>
+    <w:qFormat/>
+    <w:rsid w:val="00666938"/>
+    <w:rPr>
+      <w:b/>
+      <w:bCs/>
+      <w:i/>
+      <w:iCs/>
+      <w:spacing w:val="5"/>
     </w:rPr>
   </w:style>
 </w:styles>
@@ -4215,7 +4987,7 @@
 </file>
 
 <file path=customXml/itemProps1.xml><?xml version="1.0" encoding="utf-8"?>
-<ds:datastoreItem xmlns:ds="http://schemas.openxmlformats.org/officeDocument/2006/customXml" ds:itemID="{4F3CE059-8DE0-4002-B96F-78DC33184CD0}">
+<ds:datastoreItem xmlns:ds="http://schemas.openxmlformats.org/officeDocument/2006/customXml" ds:itemID="{3CAE64F4-DA3F-5840-861B-26175D0B93C6}">
   <ds:schemaRefs>
     <ds:schemaRef ds:uri="http://schemas.openxmlformats.org/officeDocument/2006/bibliography"/>
   </ds:schemaRefs>

</xml_diff>

<commit_message>
[Story-18842] Update integration document with new theme configuration and support for integrating dls and non-dls uikits together.
</commit_message>
<xml_diff>
--- a/Documentation/External/Android_DLS_UIKit_Integration.docx
+++ b/Documentation/External/Android_DLS_UIKit_Integration.docx
@@ -31,7 +31,23 @@
           <w:sz w:val="28"/>
           <w:szCs w:val="28"/>
         </w:rPr>
-        <w:t>DLS UIKit Integration</w:t>
+        <w:t xml:space="preserve">DLS </w:t>
+      </w:r>
+      <w:proofErr w:type="spellStart"/>
+      <w:r>
+        <w:rPr>
+          <w:sz w:val="28"/>
+          <w:szCs w:val="28"/>
+        </w:rPr>
+        <w:t>UIKit</w:t>
+      </w:r>
+      <w:proofErr w:type="spellEnd"/>
+      <w:r>
+        <w:rPr>
+          <w:sz w:val="28"/>
+          <w:szCs w:val="28"/>
+        </w:rPr>
+        <w:t xml:space="preserve"> Integration</w:t>
       </w:r>
     </w:p>
     <w:p>
@@ -78,7 +94,31 @@
           <w:sz w:val="32"/>
           <w:szCs w:val="23"/>
         </w:rPr>
-        <w:t>DLS UIKit Integration</w:t>
+        <w:t xml:space="preserve">DLS </w:t>
+      </w:r>
+      <w:proofErr w:type="spellStart"/>
+      <w:r>
+        <w:rPr>
+          <w:rFonts w:ascii="Times New Roman" w:hAnsi="Times New Roman" w:cs="Times New Roman"/>
+          <w:b/>
+          <w:bCs/>
+          <w:color w:val="000000"/>
+          <w:sz w:val="32"/>
+          <w:szCs w:val="23"/>
+        </w:rPr>
+        <w:t>UIKit</w:t>
+      </w:r>
+      <w:proofErr w:type="spellEnd"/>
+      <w:r>
+        <w:rPr>
+          <w:rFonts w:ascii="Times New Roman" w:hAnsi="Times New Roman" w:cs="Times New Roman"/>
+          <w:b/>
+          <w:bCs/>
+          <w:color w:val="000000"/>
+          <w:sz w:val="32"/>
+          <w:szCs w:val="23"/>
+        </w:rPr>
+        <w:t xml:space="preserve"> Integration</w:t>
       </w:r>
     </w:p>
     <w:p>
@@ -350,6 +390,12 @@
                 <w:sz w:val="32"/>
               </w:rPr>
             </w:pPr>
+            <w:r>
+              <w:rPr>
+                <w:sz w:val="32"/>
+              </w:rPr>
+              <w:t>0.0.2</w:t>
+            </w:r>
           </w:p>
         </w:tc>
         <w:tc>
@@ -364,6 +410,12 @@
                 <w:sz w:val="32"/>
               </w:rPr>
             </w:pPr>
+            <w:r>
+              <w:rPr>
+                <w:sz w:val="32"/>
+              </w:rPr>
+              <w:t>06-04-2017</w:t>
+            </w:r>
           </w:p>
         </w:tc>
         <w:tc>
@@ -377,6 +429,12 @@
                 <w:sz w:val="32"/>
               </w:rPr>
             </w:pPr>
+            <w:r>
+              <w:rPr>
+                <w:sz w:val="32"/>
+              </w:rPr>
+              <w:t>Amit Kumar</w:t>
+            </w:r>
           </w:p>
         </w:tc>
         <w:tc>
@@ -390,6 +448,12 @@
                 <w:sz w:val="32"/>
               </w:rPr>
             </w:pPr>
+            <w:r>
+              <w:rPr>
+                <w:sz w:val="32"/>
+              </w:rPr>
+              <w:t>All</w:t>
+            </w:r>
           </w:p>
         </w:tc>
         <w:tc>
@@ -403,6 +467,12 @@
                 <w:sz w:val="32"/>
               </w:rPr>
             </w:pPr>
+            <w:r>
+              <w:rPr>
+                <w:sz w:val="32"/>
+              </w:rPr>
+              <w:t>Draft</w:t>
+            </w:r>
           </w:p>
         </w:tc>
       </w:tr>
@@ -610,10 +680,7 @@
         <w:t>Content</w:t>
       </w:r>
     </w:p>
-    <w:p>
-      <w:bookmarkStart w:id="0" w:name="_GoBack"/>
-      <w:bookmarkEnd w:id="0"/>
-    </w:p>
+    <w:p/>
     <w:p>
       <w:pPr>
         <w:pStyle w:val="TOC1"/>
@@ -626,6 +693,7 @@
           <w:b w:val="0"/>
           <w:bCs w:val="0"/>
           <w:noProof/>
+          <w:lang w:val="en-GB" w:eastAsia="en-GB"/>
         </w:rPr>
       </w:pPr>
       <w:r>
@@ -652,6 +720,8 @@
         </w:rPr>
         <w:fldChar w:fldCharType="separate"/>
       </w:r>
+      <w:bookmarkStart w:id="0" w:name="_GoBack"/>
+      <w:bookmarkEnd w:id="0"/>
       <w:r>
         <w:rPr>
           <w:iCs/>
@@ -666,6 +736,7 @@
           <w:b w:val="0"/>
           <w:bCs w:val="0"/>
           <w:noProof/>
+          <w:lang w:val="en-GB" w:eastAsia="en-GB"/>
         </w:rPr>
         <w:tab/>
       </w:r>
@@ -693,7 +764,7 @@
         <w:rPr>
           <w:noProof/>
         </w:rPr>
-        <w:instrText xml:space="preserve"> PAGEREF _Toc476055748 \h </w:instrText>
+        <w:instrText xml:space="preserve"> PAGEREF _Toc479235258 \h </w:instrText>
       </w:r>
       <w:r>
         <w:rPr>
@@ -731,6 +802,7 @@
           <w:b w:val="0"/>
           <w:bCs w:val="0"/>
           <w:noProof/>
+          <w:lang w:val="en-GB" w:eastAsia="en-GB"/>
         </w:rPr>
       </w:pPr>
       <w:r>
@@ -747,6 +819,7 @@
           <w:b w:val="0"/>
           <w:bCs w:val="0"/>
           <w:noProof/>
+          <w:lang w:val="en-GB" w:eastAsia="en-GB"/>
         </w:rPr>
         <w:tab/>
       </w:r>
@@ -774,7 +847,7 @@
         <w:rPr>
           <w:noProof/>
         </w:rPr>
-        <w:instrText xml:space="preserve"> PAGEREF _Toc476055749 \h </w:instrText>
+        <w:instrText xml:space="preserve"> PAGEREF _Toc479235259 \h </w:instrText>
       </w:r>
       <w:r>
         <w:rPr>
@@ -814,6 +887,7 @@
           <w:noProof/>
           <w:sz w:val="24"/>
           <w:szCs w:val="24"/>
+          <w:lang w:val="en-GB" w:eastAsia="en-GB"/>
         </w:rPr>
       </w:pPr>
       <w:r>
@@ -830,6 +904,7 @@
           <w:noProof/>
           <w:sz w:val="24"/>
           <w:szCs w:val="24"/>
+          <w:lang w:val="en-GB" w:eastAsia="en-GB"/>
         </w:rPr>
         <w:tab/>
       </w:r>
@@ -855,7 +930,7 @@
         <w:rPr>
           <w:noProof/>
         </w:rPr>
-        <w:instrText xml:space="preserve"> PAGEREF _Toc476055750 \h </w:instrText>
+        <w:instrText xml:space="preserve"> PAGEREF _Toc479235260 \h </w:instrText>
       </w:r>
       <w:r>
         <w:rPr>
@@ -895,6 +970,7 @@
           <w:noProof/>
           <w:sz w:val="24"/>
           <w:szCs w:val="24"/>
+          <w:lang w:val="en-GB" w:eastAsia="en-GB"/>
         </w:rPr>
       </w:pPr>
       <w:r>
@@ -911,6 +987,7 @@
           <w:noProof/>
           <w:sz w:val="24"/>
           <w:szCs w:val="24"/>
+          <w:lang w:val="en-GB" w:eastAsia="en-GB"/>
         </w:rPr>
         <w:tab/>
       </w:r>
@@ -936,7 +1013,7 @@
         <w:rPr>
           <w:noProof/>
         </w:rPr>
-        <w:instrText xml:space="preserve"> PAGEREF _Toc476055751 \h </w:instrText>
+        <w:instrText xml:space="preserve"> PAGEREF _Toc479235261 \h </w:instrText>
       </w:r>
       <w:r>
         <w:rPr>
@@ -974,6 +1051,7 @@
           <w:b w:val="0"/>
           <w:bCs w:val="0"/>
           <w:noProof/>
+          <w:lang w:val="en-GB" w:eastAsia="en-GB"/>
         </w:rPr>
       </w:pPr>
       <w:r>
@@ -990,6 +1068,7 @@
           <w:b w:val="0"/>
           <w:bCs w:val="0"/>
           <w:noProof/>
+          <w:lang w:val="en-GB" w:eastAsia="en-GB"/>
         </w:rPr>
         <w:tab/>
       </w:r>
@@ -1017,7 +1096,7 @@
         <w:rPr>
           <w:noProof/>
         </w:rPr>
-        <w:instrText xml:space="preserve"> PAGEREF _Toc476055752 \h </w:instrText>
+        <w:instrText xml:space="preserve"> PAGEREF _Toc479235262 \h </w:instrText>
       </w:r>
       <w:r>
         <w:rPr>
@@ -1057,6 +1136,7 @@
           <w:noProof/>
           <w:sz w:val="24"/>
           <w:szCs w:val="24"/>
+          <w:lang w:val="en-GB" w:eastAsia="en-GB"/>
         </w:rPr>
       </w:pPr>
       <w:r>
@@ -1073,6 +1153,7 @@
           <w:noProof/>
           <w:sz w:val="24"/>
           <w:szCs w:val="24"/>
+          <w:lang w:val="en-GB" w:eastAsia="en-GB"/>
         </w:rPr>
         <w:tab/>
       </w:r>
@@ -1080,7 +1161,7 @@
         <w:rPr>
           <w:noProof/>
         </w:rPr>
-        <w:t>Set Theme in Application/Activity in Android Manifest to</w:t>
+        <w:t>Set Theme in Application/Activity in AndroidManifest to</w:t>
       </w:r>
       <w:r>
         <w:rPr>
@@ -1098,7 +1179,7 @@
         <w:rPr>
           <w:noProof/>
         </w:rPr>
-        <w:instrText xml:space="preserve"> PAGEREF _Toc476055753 \h </w:instrText>
+        <w:instrText xml:space="preserve"> PAGEREF _Toc479235263 \h </w:instrText>
       </w:r>
       <w:r>
         <w:rPr>
@@ -1138,6 +1219,7 @@
           <w:noProof/>
           <w:sz w:val="24"/>
           <w:szCs w:val="24"/>
+          <w:lang w:val="en-GB" w:eastAsia="en-GB"/>
         </w:rPr>
       </w:pPr>
       <w:r>
@@ -1154,6 +1236,7 @@
           <w:noProof/>
           <w:sz w:val="24"/>
           <w:szCs w:val="24"/>
+          <w:lang w:val="en-GB" w:eastAsia="en-GB"/>
         </w:rPr>
         <w:tab/>
       </w:r>
@@ -1179,7 +1262,7 @@
         <w:rPr>
           <w:noProof/>
         </w:rPr>
-        <w:instrText xml:space="preserve"> PAGEREF _Toc476055754 \h </w:instrText>
+        <w:instrText xml:space="preserve"> PAGEREF _Toc479235264 \h </w:instrText>
       </w:r>
       <w:r>
         <w:rPr>
@@ -1219,6 +1302,7 @@
           <w:noProof/>
           <w:sz w:val="24"/>
           <w:szCs w:val="24"/>
+          <w:lang w:val="en-GB" w:eastAsia="en-GB"/>
         </w:rPr>
       </w:pPr>
       <w:r>
@@ -1235,6 +1319,7 @@
           <w:noProof/>
           <w:sz w:val="24"/>
           <w:szCs w:val="24"/>
+          <w:lang w:val="en-GB" w:eastAsia="en-GB"/>
         </w:rPr>
         <w:tab/>
       </w:r>
@@ -1260,7 +1345,7 @@
         <w:rPr>
           <w:noProof/>
         </w:rPr>
-        <w:instrText xml:space="preserve"> PAGEREF _Toc476055755 \h </w:instrText>
+        <w:instrText xml:space="preserve"> PAGEREF _Toc479235265 \h </w:instrText>
       </w:r>
       <w:r>
         <w:rPr>
@@ -1288,10 +1373,274 @@
     </w:p>
     <w:p>
       <w:pPr>
-        <w:rPr>
-          <w:sz w:val="32"/>
-        </w:rPr>
-      </w:pPr>
+        <w:pStyle w:val="TOC1"/>
+        <w:tabs>
+          <w:tab w:val="left" w:pos="440"/>
+          <w:tab w:val="right" w:leader="dot" w:pos="9350"/>
+        </w:tabs>
+        <w:rPr>
+          <w:rFonts w:eastAsiaTheme="minorEastAsia"/>
+          <w:b w:val="0"/>
+          <w:bCs w:val="0"/>
+          <w:noProof/>
+          <w:lang w:val="en-GB" w:eastAsia="en-GB"/>
+        </w:rPr>
+      </w:pPr>
+      <w:r>
+        <w:rPr>
+          <w:iCs/>
+          <w:noProof/>
+          <w:color w:val="2F5496" w:themeColor="accent5" w:themeShade="BF"/>
+        </w:rPr>
+        <w:t>4</w:t>
+      </w:r>
+      <w:r>
+        <w:rPr>
+          <w:rFonts w:eastAsiaTheme="minorEastAsia"/>
+          <w:b w:val="0"/>
+          <w:bCs w:val="0"/>
+          <w:noProof/>
+          <w:lang w:val="en-GB" w:eastAsia="en-GB"/>
+        </w:rPr>
+        <w:tab/>
+      </w:r>
+      <w:r>
+        <w:rPr>
+          <w:iCs/>
+          <w:noProof/>
+          <w:color w:val="2F5496" w:themeColor="accent5" w:themeShade="BF"/>
+        </w:rPr>
+        <w:t>Integrating DLS with non-DLS UIKit</w:t>
+      </w:r>
+      <w:r>
+        <w:rPr>
+          <w:noProof/>
+        </w:rPr>
+        <w:tab/>
+      </w:r>
+      <w:r>
+        <w:rPr>
+          <w:noProof/>
+        </w:rPr>
+        <w:fldChar w:fldCharType="begin"/>
+      </w:r>
+      <w:r>
+        <w:rPr>
+          <w:noProof/>
+        </w:rPr>
+        <w:instrText xml:space="preserve"> PAGEREF _Toc479235266 \h </w:instrText>
+      </w:r>
+      <w:r>
+        <w:rPr>
+          <w:noProof/>
+        </w:rPr>
+      </w:r>
+      <w:r>
+        <w:rPr>
+          <w:noProof/>
+        </w:rPr>
+        <w:fldChar w:fldCharType="separate"/>
+      </w:r>
+      <w:r>
+        <w:rPr>
+          <w:noProof/>
+        </w:rPr>
+        <w:t>5</w:t>
+      </w:r>
+      <w:r>
+        <w:rPr>
+          <w:noProof/>
+        </w:rPr>
+        <w:fldChar w:fldCharType="end"/>
+      </w:r>
+    </w:p>
+    <w:p>
+      <w:pPr>
+        <w:pStyle w:val="TOC2"/>
+        <w:tabs>
+          <w:tab w:val="left" w:pos="880"/>
+          <w:tab w:val="right" w:leader="dot" w:pos="9350"/>
+        </w:tabs>
+        <w:rPr>
+          <w:rFonts w:eastAsiaTheme="minorEastAsia"/>
+          <w:b w:val="0"/>
+          <w:bCs w:val="0"/>
+          <w:noProof/>
+          <w:sz w:val="24"/>
+          <w:szCs w:val="24"/>
+          <w:lang w:val="en-GB" w:eastAsia="en-GB"/>
+        </w:rPr>
+      </w:pPr>
+      <w:r>
+        <w:rPr>
+          <w:noProof/>
+        </w:rPr>
+        <w:t>4.1</w:t>
+      </w:r>
+      <w:r>
+        <w:rPr>
+          <w:rFonts w:eastAsiaTheme="minorEastAsia"/>
+          <w:b w:val="0"/>
+          <w:bCs w:val="0"/>
+          <w:noProof/>
+          <w:sz w:val="24"/>
+          <w:szCs w:val="24"/>
+          <w:lang w:val="en-GB" w:eastAsia="en-GB"/>
+        </w:rPr>
+        <w:tab/>
+      </w:r>
+      <w:r>
+        <w:rPr>
+          <w:noProof/>
+        </w:rPr>
+        <w:t>Adding DLS style time/date picker</w:t>
+      </w:r>
+      <w:r>
+        <w:rPr>
+          <w:noProof/>
+        </w:rPr>
+        <w:tab/>
+      </w:r>
+      <w:r>
+        <w:rPr>
+          <w:noProof/>
+        </w:rPr>
+        <w:fldChar w:fldCharType="begin"/>
+      </w:r>
+      <w:r>
+        <w:rPr>
+          <w:noProof/>
+        </w:rPr>
+        <w:instrText xml:space="preserve"> PAGEREF _Toc479235267 \h </w:instrText>
+      </w:r>
+      <w:r>
+        <w:rPr>
+          <w:noProof/>
+        </w:rPr>
+      </w:r>
+      <w:r>
+        <w:rPr>
+          <w:noProof/>
+        </w:rPr>
+        <w:fldChar w:fldCharType="separate"/>
+      </w:r>
+      <w:r>
+        <w:rPr>
+          <w:noProof/>
+        </w:rPr>
+        <w:t>5</w:t>
+      </w:r>
+      <w:r>
+        <w:rPr>
+          <w:noProof/>
+        </w:rPr>
+        <w:fldChar w:fldCharType="end"/>
+      </w:r>
+    </w:p>
+    <w:p>
+      <w:pPr>
+        <w:pStyle w:val="TOC2"/>
+        <w:tabs>
+          <w:tab w:val="left" w:pos="880"/>
+          <w:tab w:val="right" w:leader="dot" w:pos="9350"/>
+        </w:tabs>
+        <w:rPr>
+          <w:rFonts w:eastAsiaTheme="minorEastAsia"/>
+          <w:b w:val="0"/>
+          <w:bCs w:val="0"/>
+          <w:noProof/>
+          <w:sz w:val="24"/>
+          <w:szCs w:val="24"/>
+          <w:lang w:val="en-GB" w:eastAsia="en-GB"/>
+        </w:rPr>
+      </w:pPr>
+      <w:r>
+        <w:rPr>
+          <w:noProof/>
+        </w:rPr>
+        <w:t>4.2</w:t>
+      </w:r>
+      <w:r>
+        <w:rPr>
+          <w:rFonts w:eastAsiaTheme="minorEastAsia"/>
+          <w:b w:val="0"/>
+          <w:bCs w:val="0"/>
+          <w:noProof/>
+          <w:sz w:val="24"/>
+          <w:szCs w:val="24"/>
+          <w:lang w:val="en-GB" w:eastAsia="en-GB"/>
+        </w:rPr>
+        <w:tab/>
+      </w:r>
+      <w:r>
+        <w:rPr>
+          <w:noProof/>
+        </w:rPr>
+        <w:t xml:space="preserve">Override with DLS attributes </w:t>
+      </w:r>
+      <w:r>
+        <w:rPr>
+          <w:noProof/>
+        </w:rPr>
+        <w:t xml:space="preserve">Refer </w:t>
+      </w:r>
+      <w:r>
+        <w:rPr>
+          <w:i/>
+          <w:noProof/>
+          <w:u w:val="single"/>
+        </w:rPr>
+        <w:t>Theme.DLS</w:t>
+      </w:r>
+      <w:r>
+        <w:rPr>
+          <w:noProof/>
+        </w:rPr>
+        <w:t xml:space="preserve"> for attributes styled with DLS color palette.</w:t>
+      </w:r>
+      <w:r>
+        <w:rPr>
+          <w:noProof/>
+        </w:rPr>
+        <w:tab/>
+      </w:r>
+      <w:r>
+        <w:rPr>
+          <w:noProof/>
+        </w:rPr>
+        <w:fldChar w:fldCharType="begin"/>
+      </w:r>
+      <w:r>
+        <w:rPr>
+          <w:noProof/>
+        </w:rPr>
+        <w:instrText xml:space="preserve"> PAGEREF _Toc479235268 \h </w:instrText>
+      </w:r>
+      <w:r>
+        <w:rPr>
+          <w:noProof/>
+        </w:rPr>
+      </w:r>
+      <w:r>
+        <w:rPr>
+          <w:noProof/>
+        </w:rPr>
+        <w:fldChar w:fldCharType="separate"/>
+      </w:r>
+      <w:r>
+        <w:rPr>
+          <w:noProof/>
+        </w:rPr>
+        <w:t>5</w:t>
+      </w:r>
+      <w:r>
+        <w:rPr>
+          <w:noProof/>
+        </w:rPr>
+        <w:fldChar w:fldCharType="end"/>
+      </w:r>
+    </w:p>
+    <w:p>
       <w:r>
         <w:rPr>
           <w:b/>
@@ -1303,6 +1652,15 @@
       <w:r>
         <w:br w:type="page"/>
       </w:r>
+    </w:p>
+    <w:p/>
+    <w:p/>
+    <w:p>
+      <w:pPr>
+        <w:rPr>
+          <w:sz w:val="32"/>
+        </w:rPr>
+      </w:pPr>
     </w:p>
     <w:p>
       <w:pPr>
@@ -1314,7 +1672,7 @@
           <w:color w:val="2F5496" w:themeColor="accent5" w:themeShade="BF"/>
         </w:rPr>
       </w:pPr>
-      <w:bookmarkStart w:id="1" w:name="_Toc476055748"/>
+      <w:bookmarkStart w:id="1" w:name="_Toc479235258"/>
       <w:r>
         <w:rPr>
           <w:rStyle w:val="SubtleEmphasis"/>
@@ -1322,7 +1680,6 @@
           <w:i w:val="0"/>
           <w:color w:val="2F5496" w:themeColor="accent5" w:themeShade="BF"/>
         </w:rPr>
-        <w:lastRenderedPageBreak/>
         <w:t>Introduction</w:t>
       </w:r>
       <w:bookmarkEnd w:id="1"/>
@@ -1337,6 +1694,7 @@
       <w:r>
         <w:tab/>
       </w:r>
+      <w:proofErr w:type="spellStart"/>
       <w:r>
         <w:rPr>
           <w:sz w:val="32"/>
@@ -1349,7 +1707,45 @@
           <w:sz w:val="32"/>
           <w:szCs w:val="32"/>
         </w:rPr>
-        <w:t>Kit provides DLS implementation for Philips visual designs. This documents provides guidelines for integrating UIKit lib in proposition apps.</w:t>
+        <w:t>Kit</w:t>
+      </w:r>
+      <w:proofErr w:type="spellEnd"/>
+      <w:r>
+        <w:rPr>
+          <w:sz w:val="32"/>
+          <w:szCs w:val="32"/>
+        </w:rPr>
+        <w:t xml:space="preserve"> provides DLS implementation for Philip</w:t>
+      </w:r>
+      <w:r>
+        <w:rPr>
+          <w:sz w:val="32"/>
+          <w:szCs w:val="32"/>
+        </w:rPr>
+        <w:t>s visual designs. This document</w:t>
+      </w:r>
+      <w:r>
+        <w:rPr>
+          <w:sz w:val="32"/>
+          <w:szCs w:val="32"/>
+        </w:rPr>
+        <w:t xml:space="preserve"> provides guidelines for integrating </w:t>
+      </w:r>
+      <w:proofErr w:type="spellStart"/>
+      <w:r>
+        <w:rPr>
+          <w:sz w:val="32"/>
+          <w:szCs w:val="32"/>
+        </w:rPr>
+        <w:t>UIKit</w:t>
+      </w:r>
+      <w:proofErr w:type="spellEnd"/>
+      <w:r>
+        <w:rPr>
+          <w:sz w:val="32"/>
+          <w:szCs w:val="32"/>
+        </w:rPr>
+        <w:t xml:space="preserve"> lib in proposition apps.</w:t>
       </w:r>
     </w:p>
     <w:p>
@@ -1416,7 +1812,7 @@
           <w:color w:val="2F5496" w:themeColor="accent5" w:themeShade="BF"/>
         </w:rPr>
       </w:pPr>
-      <w:bookmarkStart w:id="2" w:name="_Toc476055749"/>
+      <w:bookmarkStart w:id="2" w:name="_Toc479235259"/>
       <w:r>
         <w:rPr>
           <w:rStyle w:val="SubtleEmphasis"/>
@@ -1442,23 +1838,63 @@
         </w:rPr>
         <w:tab/>
       </w:r>
+      <w:proofErr w:type="spellStart"/>
       <w:r>
         <w:rPr>
           <w:sz w:val="32"/>
           <w:szCs w:val="32"/>
         </w:rPr>
-        <w:t>UIKit can be integrated via artifactory dependency management, having advantage for automatic resolution of lib dependency modules.</w:t>
+        <w:t>UIKit</w:t>
+      </w:r>
+      <w:proofErr w:type="spellEnd"/>
+      <w:r>
+        <w:rPr>
+          <w:sz w:val="32"/>
+          <w:szCs w:val="32"/>
+        </w:rPr>
+        <w:t xml:space="preserve"> can be integrated via </w:t>
+      </w:r>
+      <w:proofErr w:type="spellStart"/>
+      <w:r>
+        <w:rPr>
+          <w:sz w:val="32"/>
+          <w:szCs w:val="32"/>
+        </w:rPr>
+        <w:t>artifactory</w:t>
+      </w:r>
+      <w:proofErr w:type="spellEnd"/>
+      <w:r>
+        <w:rPr>
+          <w:sz w:val="32"/>
+          <w:szCs w:val="32"/>
+        </w:rPr>
+        <w:t xml:space="preserve"> dependency management, having advantage for automatic resolution of lib dependency modules.</w:t>
       </w:r>
     </w:p>
     <w:p>
       <w:pPr>
         <w:pStyle w:val="Heading2"/>
       </w:pPr>
-      <w:bookmarkStart w:id="3" w:name="_Toc476055750"/>
-      <w:r>
-        <w:t>Add artifactory in repository list in source root build.gradle</w:t>
+      <w:bookmarkStart w:id="3" w:name="_Toc479235260"/>
+      <w:r>
+        <w:t xml:space="preserve">Add </w:t>
+      </w:r>
+      <w:proofErr w:type="spellStart"/>
+      <w:r>
+        <w:t>artifactory</w:t>
+      </w:r>
+      <w:proofErr w:type="spellEnd"/>
+      <w:r>
+        <w:t xml:space="preserve"> in repository list in source root </w:t>
+      </w:r>
+      <w:proofErr w:type="spellStart"/>
+      <w:proofErr w:type="gramStart"/>
+      <w:r>
+        <w:t>build.gradle</w:t>
       </w:r>
       <w:bookmarkEnd w:id="3"/>
+      <w:proofErr w:type="spellEnd"/>
+      <w:proofErr w:type="gramEnd"/>
     </w:p>
     <w:p>
       <w:pPr>
@@ -1516,7 +1952,20 @@
               <w:t xml:space="preserve">     </w:t>
             </w:r>
             <w:r>
-              <w:t xml:space="preserve">   maven { url 'http://maartens</w:t>
+              <w:t xml:space="preserve">   maven </w:t>
+            </w:r>
+            <w:proofErr w:type="gramStart"/>
+            <w:r>
+              <w:t xml:space="preserve">{ </w:t>
+            </w:r>
+            <w:proofErr w:type="spellStart"/>
+            <w:r>
+              <w:t>url</w:t>
+            </w:r>
+            <w:proofErr w:type="spellEnd"/>
+            <w:proofErr w:type="gramEnd"/>
+            <w:r>
+              <w:t xml:space="preserve"> 'http://maartens</w:t>
             </w:r>
             <w:r>
               <w:t>mini.ddns.htc.nl.philips.com:8081/artifactory/jcenter' }</w:t>
@@ -1552,11 +2001,26 @@
       <w:pPr>
         <w:pStyle w:val="Heading2"/>
       </w:pPr>
-      <w:bookmarkStart w:id="4" w:name="_Toc476055751"/>
-      <w:r>
-        <w:t>Add uikit dependency in project build.gradle</w:t>
+      <w:bookmarkStart w:id="4" w:name="_Toc479235261"/>
+      <w:r>
+        <w:t xml:space="preserve">Add </w:t>
+      </w:r>
+      <w:proofErr w:type="spellStart"/>
+      <w:r>
+        <w:t>uikit</w:t>
+      </w:r>
+      <w:proofErr w:type="spellEnd"/>
+      <w:r>
+        <w:t xml:space="preserve"> dependency in project </w:t>
+      </w:r>
+      <w:proofErr w:type="spellStart"/>
+      <w:proofErr w:type="gramStart"/>
+      <w:r>
+        <w:t>build.gradle</w:t>
       </w:r>
       <w:bookmarkEnd w:id="4"/>
+      <w:proofErr w:type="spellEnd"/>
+      <w:proofErr w:type="gramEnd"/>
     </w:p>
     <w:p>
       <w:pPr>
@@ -1601,7 +2065,12 @@
               <w:tab/>
             </w:r>
             <w:r>
-              <w:t>compile 'com.</w:t>
+              <w:t>compile '</w:t>
+            </w:r>
+            <w:proofErr w:type="spellStart"/>
+            <w:proofErr w:type="gramStart"/>
+            <w:r>
+              <w:t>com.</w:t>
             </w:r>
             <w:r>
               <w:t>philips</w:t>
@@ -1624,12 +2093,14 @@
             <w:r>
               <w:t>uikitdls</w:t>
             </w:r>
+            <w:proofErr w:type="gramEnd"/>
             <w:r>
               <w:t>:</w:t>
             </w:r>
             <w:r>
               <w:t>x.x.x</w:t>
             </w:r>
+            <w:proofErr w:type="spellEnd"/>
             <w:r>
               <w:t>'</w:t>
             </w:r>
@@ -1752,7 +2223,7 @@
           <w:color w:val="2F5496" w:themeColor="accent5" w:themeShade="BF"/>
         </w:rPr>
       </w:pPr>
-      <w:bookmarkStart w:id="5" w:name="_Toc476055752"/>
+      <w:bookmarkStart w:id="5" w:name="_Toc479235262"/>
       <w:r>
         <w:rPr>
           <w:rStyle w:val="SubtleEmphasis"/>
@@ -1760,7 +2231,6 @@
           <w:i w:val="0"/>
           <w:color w:val="2F5496" w:themeColor="accent5" w:themeShade="BF"/>
         </w:rPr>
-        <w:lastRenderedPageBreak/>
         <w:t>Theme Setup</w:t>
       </w:r>
       <w:bookmarkEnd w:id="5"/>
@@ -1793,21 +2263,64 @@
           <w:szCs w:val="32"/>
         </w:rPr>
       </w:pPr>
+      <w:proofErr w:type="spellStart"/>
       <w:r>
         <w:rPr>
           <w:b/>
           <w:sz w:val="28"/>
           <w:szCs w:val="32"/>
         </w:rPr>
-        <w:t>ColorRange</w:t>
-      </w:r>
+        <w:t>TonalRange</w:t>
+      </w:r>
+      <w:proofErr w:type="spellEnd"/>
       <w:r>
         <w:rPr>
           <w:sz w:val="28"/>
           <w:szCs w:val="32"/>
         </w:rPr>
-        <w:t xml:space="preserve"> definition: public enum ColorRange {Group_BLUE, BLUE, AQUA, GREEN, ORANGE, PINK, PURPLE, GRAY}</w:t>
-      </w:r>
+        <w:t xml:space="preserve"> definition: public </w:t>
+      </w:r>
+      <w:proofErr w:type="spellStart"/>
+      <w:r>
+        <w:rPr>
+          <w:sz w:val="28"/>
+          <w:szCs w:val="32"/>
+        </w:rPr>
+        <w:t>enum</w:t>
+      </w:r>
+      <w:proofErr w:type="spellEnd"/>
+      <w:r>
+        <w:rPr>
+          <w:sz w:val="28"/>
+          <w:szCs w:val="32"/>
+        </w:rPr>
+        <w:t xml:space="preserve"> </w:t>
+      </w:r>
+      <w:proofErr w:type="spellStart"/>
+      <w:r>
+        <w:rPr>
+          <w:sz w:val="28"/>
+          <w:szCs w:val="32"/>
+        </w:rPr>
+        <w:t>ContentColor</w:t>
+      </w:r>
+      <w:proofErr w:type="spellEnd"/>
+      <w:r>
+        <w:rPr>
+          <w:sz w:val="28"/>
+          <w:szCs w:val="32"/>
+        </w:rPr>
+        <w:t xml:space="preserve"> {ULTRA_LIGHT, VERY_LIGHT, LIGHT, BRIGHT, VERY_</w:t>
+      </w:r>
+      <w:proofErr w:type="gramStart"/>
+      <w:r>
+        <w:rPr>
+          <w:sz w:val="28"/>
+          <w:szCs w:val="32"/>
+        </w:rPr>
+        <w:t>DARK }</w:t>
+      </w:r>
+      <w:proofErr w:type="gramEnd"/>
     </w:p>
     <w:p>
       <w:pPr>
@@ -1821,86 +2334,117 @@
           <w:szCs w:val="32"/>
         </w:rPr>
       </w:pPr>
+      <w:proofErr w:type="spellStart"/>
       <w:r>
         <w:rPr>
           <w:b/>
           <w:sz w:val="28"/>
           <w:szCs w:val="32"/>
         </w:rPr>
-        <w:t>TonalRange</w:t>
-      </w:r>
+        <w:t>NavigationColor</w:t>
+      </w:r>
+      <w:proofErr w:type="spellEnd"/>
       <w:r>
         <w:rPr>
           <w:sz w:val="28"/>
           <w:szCs w:val="32"/>
         </w:rPr>
-        <w:t xml:space="preserve"> definition: public enum ContentColor {ULTRA_LIGHT, VERY_LIGHT, LIGHT, BRIGHT, VERY_DARK }</w:t>
-      </w:r>
-    </w:p>
-    <w:p>
-      <w:pPr>
-        <w:pStyle w:val="ListParagraph"/>
-        <w:numPr>
-          <w:ilvl w:val="0"/>
-          <w:numId w:val="14"/>
-        </w:numPr>
+        <w:t xml:space="preserve"> definition: public </w:t>
+      </w:r>
+      <w:proofErr w:type="spellStart"/>
+      <w:r>
         <w:rPr>
           <w:sz w:val="28"/>
           <w:szCs w:val="32"/>
         </w:rPr>
-      </w:pPr>
-      <w:r>
-        <w:rPr>
-          <w:b/>
+        <w:t>enum</w:t>
+      </w:r>
+      <w:proofErr w:type="spellEnd"/>
+      <w:r>
+        <w:rPr>
           <w:sz w:val="28"/>
           <w:szCs w:val="32"/>
         </w:rPr>
-        <w:t>NavigationColor</w:t>
-      </w:r>
+        <w:t xml:space="preserve"> </w:t>
+      </w:r>
+      <w:proofErr w:type="spellStart"/>
       <w:r>
         <w:rPr>
           <w:sz w:val="28"/>
           <w:szCs w:val="32"/>
         </w:rPr>
-        <w:t xml:space="preserve"> definition: public enum NavigationColor {ULTRA_LIGHT, VERY_LIGHT, LIGHT, BRIGHT, VERY_DARK }</w:t>
-      </w:r>
-    </w:p>
-    <w:p>
-      <w:pPr>
-        <w:ind w:left="1080"/>
+        <w:t>NavigationColor</w:t>
+      </w:r>
+      <w:proofErr w:type="spellEnd"/>
+      <w:r>
         <w:rPr>
           <w:sz w:val="28"/>
           <w:szCs w:val="32"/>
         </w:rPr>
-      </w:pPr>
-    </w:p>
-    <w:p>
-      <w:pPr>
-        <w:ind w:left="1080"/>
+        <w:t xml:space="preserve"> {ULTRA_LIGHT, VERY_LIGHT, LIGHT, BRIGHT, VERY_</w:t>
+      </w:r>
+      <w:proofErr w:type="gramStart"/>
+      <w:r>
         <w:rPr>
           <w:sz w:val="28"/>
           <w:szCs w:val="32"/>
         </w:rPr>
-      </w:pPr>
-      <w:r>
+        <w:t>DARK }</w:t>
+      </w:r>
+      <w:proofErr w:type="gramEnd"/>
+    </w:p>
+    <w:p>
+      <w:pPr>
+        <w:ind w:left="1080"/>
         <w:rPr>
           <w:sz w:val="28"/>
           <w:szCs w:val="32"/>
         </w:rPr>
-        <w:t>Using the above</w:t>
-      </w:r>
-      <w:r>
+      </w:pPr>
+    </w:p>
+    <w:p>
+      <w:pPr>
+        <w:ind w:left="1080"/>
         <w:rPr>
           <w:sz w:val="28"/>
           <w:szCs w:val="32"/>
         </w:rPr>
-        <w:t xml:space="preserve"> parameters we can create theme</w:t>
-      </w:r>
+      </w:pPr>
       <w:r>
         <w:rPr>
           <w:sz w:val="28"/>
           <w:szCs w:val="32"/>
         </w:rPr>
+        <w:t>Using the above</w:t>
+      </w:r>
+      <w:r>
+        <w:rPr>
+          <w:sz w:val="28"/>
+          <w:szCs w:val="32"/>
+        </w:rPr>
+        <w:t xml:space="preserve"> </w:t>
+      </w:r>
+      <w:proofErr w:type="gramStart"/>
+      <w:r>
+        <w:rPr>
+          <w:sz w:val="28"/>
+          <w:szCs w:val="32"/>
+        </w:rPr>
+        <w:t>parameters</w:t>
+      </w:r>
+      <w:proofErr w:type="gramEnd"/>
+      <w:r>
+        <w:rPr>
+          <w:sz w:val="28"/>
+          <w:szCs w:val="32"/>
+        </w:rPr>
+        <w:t xml:space="preserve"> we can create theme</w:t>
+      </w:r>
+      <w:r>
+        <w:rPr>
+          <w:sz w:val="28"/>
+          <w:szCs w:val="32"/>
+        </w:rPr>
         <w:t>.</w:t>
       </w:r>
     </w:p>
@@ -1908,9 +2452,23 @@
       <w:pPr>
         <w:pStyle w:val="Heading2"/>
       </w:pPr>
-      <w:bookmarkStart w:id="6" w:name="_Toc476055753"/>
-      <w:r>
-        <w:t>Set Theme in Application/Activity in Android Manifest to</w:t>
+      <w:bookmarkStart w:id="6" w:name="_Toc479235263"/>
+      <w:r>
+        <w:t xml:space="preserve">Set Theme in </w:t>
+      </w:r>
+      <w:r>
+        <w:t xml:space="preserve">Application/Activity in </w:t>
+      </w:r>
+      <w:proofErr w:type="spellStart"/>
+      <w:r>
+        <w:t>Android</w:t>
+      </w:r>
+      <w:r>
+        <w:t>Manifest</w:t>
+      </w:r>
+      <w:proofErr w:type="spellEnd"/>
+      <w:r>
+        <w:t xml:space="preserve"> to</w:t>
       </w:r>
       <w:bookmarkEnd w:id="6"/>
     </w:p>
@@ -1925,6 +2483,9 @@
         <w:gridCol w:w="8270"/>
       </w:tblGrid>
       <w:tr>
+        <w:trPr>
+          <w:trHeight w:val="241"/>
+        </w:trPr>
         <w:tc>
           <w:tcPr>
             <w:tcW w:w="9350" w:type="dxa"/>
@@ -1938,6 +2499,8 @@
               <w:ind w:left="360" w:firstLine="720"/>
               <w:jc w:val="center"/>
             </w:pPr>
+            <w:proofErr w:type="spellStart"/>
+            <w:proofErr w:type="gramStart"/>
             <w:r>
               <w:rPr>
                 <w:rStyle w:val="Strong"/>
@@ -1946,7 +2509,61 @@
                 <w:sz w:val="21"/>
                 <w:szCs w:val="21"/>
               </w:rPr>
-              <w:t>android:theme="@style/Theme.Philips"</w:t>
+              <w:t>android:theme</w:t>
+            </w:r>
+            <w:proofErr w:type="spellEnd"/>
+            <w:proofErr w:type="gramEnd"/>
+            <w:r>
+              <w:rPr>
+                <w:rStyle w:val="Strong"/>
+                <w:rFonts w:ascii="Arial" w:hAnsi="Arial" w:cs="Arial"/>
+                <w:color w:val="FFFFFF" w:themeColor="background1"/>
+                <w:sz w:val="21"/>
+                <w:szCs w:val="21"/>
+              </w:rPr>
+              <w:t>="@style/</w:t>
+            </w:r>
+            <w:proofErr w:type="spellStart"/>
+            <w:r>
+              <w:rPr>
+                <w:rStyle w:val="Strong"/>
+                <w:rFonts w:ascii="Arial" w:hAnsi="Arial" w:cs="Arial"/>
+                <w:color w:val="FFFFFF" w:themeColor="background1"/>
+                <w:sz w:val="21"/>
+                <w:szCs w:val="21"/>
+              </w:rPr>
+              <w:t>Theme.</w:t>
+            </w:r>
+            <w:r>
+              <w:rPr>
+                <w:rStyle w:val="Strong"/>
+                <w:rFonts w:ascii="Arial" w:hAnsi="Arial" w:cs="Arial"/>
+                <w:color w:val="FFFFFF" w:themeColor="background1"/>
+                <w:sz w:val="21"/>
+                <w:szCs w:val="21"/>
+              </w:rPr>
+              <w:t>DLS.</w:t>
+            </w:r>
+            <w:r>
+              <w:rPr>
+                <w:rStyle w:val="Strong"/>
+                <w:rFonts w:ascii="Arial" w:hAnsi="Arial" w:cs="Arial"/>
+                <w:color w:val="FFFFFF" w:themeColor="background1"/>
+                <w:sz w:val="21"/>
+                <w:szCs w:val="21"/>
+              </w:rPr>
+              <w:t>GroupBlue.UltraLight</w:t>
+            </w:r>
+            <w:proofErr w:type="spellEnd"/>
+            <w:r>
+              <w:rPr>
+                <w:rStyle w:val="Strong"/>
+                <w:rFonts w:ascii="Arial" w:hAnsi="Arial" w:cs="Arial"/>
+                <w:color w:val="FFFFFF" w:themeColor="background1"/>
+                <w:sz w:val="21"/>
+                <w:szCs w:val="21"/>
+              </w:rPr>
+              <w:t>"</w:t>
             </w:r>
           </w:p>
         </w:tc>
@@ -1954,6 +2571,101 @@
     </w:tbl>
     <w:p>
       <w:pPr>
+        <w:rPr>
+          <w:sz w:val="24"/>
+          <w:szCs w:val="24"/>
+        </w:rPr>
+      </w:pPr>
+      <w:r>
+        <w:rPr>
+          <w:sz w:val="28"/>
+          <w:szCs w:val="32"/>
+        </w:rPr>
+        <w:tab/>
+      </w:r>
+      <w:r>
+        <w:rPr>
+          <w:sz w:val="24"/>
+          <w:szCs w:val="24"/>
+        </w:rPr>
+        <w:t xml:space="preserve">Possible Colors: </w:t>
+      </w:r>
+      <w:proofErr w:type="spellStart"/>
+      <w:r>
+        <w:rPr>
+          <w:sz w:val="24"/>
+          <w:szCs w:val="24"/>
+        </w:rPr>
+        <w:t>GroupBlue</w:t>
+      </w:r>
+      <w:proofErr w:type="spellEnd"/>
+      <w:r>
+        <w:rPr>
+          <w:sz w:val="24"/>
+          <w:szCs w:val="24"/>
+        </w:rPr>
+        <w:t>, Blue, Aqua, Green, Orange, Pink, Purple Gray</w:t>
+      </w:r>
+    </w:p>
+    <w:p>
+      <w:pPr>
+        <w:rPr>
+          <w:sz w:val="24"/>
+          <w:szCs w:val="24"/>
+        </w:rPr>
+      </w:pPr>
+      <w:r>
+        <w:rPr>
+          <w:sz w:val="24"/>
+          <w:szCs w:val="24"/>
+        </w:rPr>
+        <w:tab/>
+        <w:t xml:space="preserve">Possible tonal Ranges: </w:t>
+      </w:r>
+      <w:proofErr w:type="spellStart"/>
+      <w:r>
+        <w:rPr>
+          <w:sz w:val="24"/>
+          <w:szCs w:val="24"/>
+        </w:rPr>
+        <w:t>UltraLight</w:t>
+      </w:r>
+      <w:proofErr w:type="spellEnd"/>
+      <w:r>
+        <w:rPr>
+          <w:sz w:val="24"/>
+          <w:szCs w:val="24"/>
+        </w:rPr>
+        <w:t xml:space="preserve">, </w:t>
+      </w:r>
+      <w:proofErr w:type="spellStart"/>
+      <w:r>
+        <w:rPr>
+          <w:sz w:val="24"/>
+          <w:szCs w:val="24"/>
+        </w:rPr>
+        <w:t>VeryLight</w:t>
+      </w:r>
+      <w:proofErr w:type="spellEnd"/>
+      <w:r>
+        <w:rPr>
+          <w:sz w:val="24"/>
+          <w:szCs w:val="24"/>
+        </w:rPr>
+        <w:t xml:space="preserve">, Light, Bright, </w:t>
+      </w:r>
+      <w:proofErr w:type="spellStart"/>
+      <w:r>
+        <w:rPr>
+          <w:sz w:val="24"/>
+          <w:szCs w:val="24"/>
+        </w:rPr>
+        <w:t>VeryDark</w:t>
+      </w:r>
+      <w:proofErr w:type="spellEnd"/>
+    </w:p>
+    <w:p>
+      <w:pPr>
         <w:pStyle w:val="ListParagraph"/>
         <w:ind w:left="1080"/>
         <w:rPr>
@@ -1964,19 +2676,9 @@
     </w:p>
     <w:p>
       <w:pPr>
-        <w:pStyle w:val="ListParagraph"/>
-        <w:ind w:left="1080"/>
-        <w:rPr>
-          <w:sz w:val="28"/>
-          <w:szCs w:val="32"/>
-        </w:rPr>
-      </w:pPr>
-    </w:p>
-    <w:p>
-      <w:pPr>
         <w:pStyle w:val="Heading2"/>
       </w:pPr>
-      <w:bookmarkStart w:id="7" w:name="_Toc476055754"/>
+      <w:bookmarkStart w:id="7" w:name="_Toc479235264"/>
       <w:r>
         <w:t xml:space="preserve">Inject </w:t>
       </w:r>
@@ -1987,10 +2689,20 @@
         <w:t>,</w:t>
       </w:r>
       <w:r>
-        <w:t xml:space="preserve"> onCreate</w:t>
-      </w:r>
-      <w:r>
-        <w:t>()</w:t>
+        <w:t xml:space="preserve"> </w:t>
+      </w:r>
+      <w:proofErr w:type="spellStart"/>
+      <w:proofErr w:type="gramStart"/>
+      <w:r>
+        <w:t>onCreate</w:t>
+      </w:r>
+      <w:proofErr w:type="spellEnd"/>
+      <w:r>
+        <w:t>(</w:t>
+      </w:r>
+      <w:proofErr w:type="gramEnd"/>
+      <w:r>
+        <w:t>)</w:t>
       </w:r>
       <w:r>
         <w:t xml:space="preserve"> of Activity</w:t>
@@ -2053,7 +2765,63 @@
                 <w:sz w:val="21"/>
                 <w:szCs w:val="21"/>
               </w:rPr>
-              <w:t>protected void onCreate(Bundle savedInstanceState) {</w:t>
+              <w:t xml:space="preserve">protected void </w:t>
+            </w:r>
+            <w:proofErr w:type="spellStart"/>
+            <w:proofErr w:type="gramStart"/>
+            <w:r>
+              <w:rPr>
+                <w:rStyle w:val="Emphasis"/>
+                <w:rFonts w:ascii="Arial" w:eastAsiaTheme="majorEastAsia" w:hAnsi="Arial" w:cs="Arial"/>
+                <w:color w:val="FFFFFF" w:themeColor="background1"/>
+                <w:sz w:val="21"/>
+                <w:szCs w:val="21"/>
+              </w:rPr>
+              <w:t>onCreate</w:t>
+            </w:r>
+            <w:proofErr w:type="spellEnd"/>
+            <w:r>
+              <w:rPr>
+                <w:rStyle w:val="Emphasis"/>
+                <w:rFonts w:ascii="Arial" w:eastAsiaTheme="majorEastAsia" w:hAnsi="Arial" w:cs="Arial"/>
+                <w:color w:val="FFFFFF" w:themeColor="background1"/>
+                <w:sz w:val="21"/>
+                <w:szCs w:val="21"/>
+              </w:rPr>
+              <w:t>(</w:t>
+            </w:r>
+            <w:proofErr w:type="gramEnd"/>
+            <w:r>
+              <w:rPr>
+                <w:rStyle w:val="Emphasis"/>
+                <w:rFonts w:ascii="Arial" w:eastAsiaTheme="majorEastAsia" w:hAnsi="Arial" w:cs="Arial"/>
+                <w:color w:val="FFFFFF" w:themeColor="background1"/>
+                <w:sz w:val="21"/>
+                <w:szCs w:val="21"/>
+              </w:rPr>
+              <w:t xml:space="preserve">Bundle </w:t>
+            </w:r>
+            <w:proofErr w:type="spellStart"/>
+            <w:r>
+              <w:rPr>
+                <w:rStyle w:val="Emphasis"/>
+                <w:rFonts w:ascii="Arial" w:eastAsiaTheme="majorEastAsia" w:hAnsi="Arial" w:cs="Arial"/>
+                <w:color w:val="FFFFFF" w:themeColor="background1"/>
+                <w:sz w:val="21"/>
+                <w:szCs w:val="21"/>
+              </w:rPr>
+              <w:t>savedInstanceState</w:t>
+            </w:r>
+            <w:proofErr w:type="spellEnd"/>
+            <w:r>
+              <w:rPr>
+                <w:rStyle w:val="Emphasis"/>
+                <w:rFonts w:ascii="Arial" w:eastAsiaTheme="majorEastAsia" w:hAnsi="Arial" w:cs="Arial"/>
+                <w:color w:val="FFFFFF" w:themeColor="background1"/>
+                <w:sz w:val="21"/>
+                <w:szCs w:val="21"/>
+              </w:rPr>
+              <w:t>) {</w:t>
             </w:r>
           </w:p>
           <w:p>
@@ -2087,10 +2855,12 @@
                 <w:sz w:val="21"/>
                 <w:szCs w:val="21"/>
               </w:rPr>
-              <w:t> UITHelper.init(new ThemeConfiguration(ColorRange.GROUP_BLUE, TonalRange.ULTRA_LIGHT, this));</w:t>
-            </w:r>
-            <w:r>
-              <w:rPr>
+              <w:t> </w:t>
+            </w:r>
+            <w:proofErr w:type="spellStart"/>
+            <w:r>
+              <w:rPr>
+                <w:rStyle w:val="Strong"/>
                 <w:rFonts w:ascii="Arial" w:hAnsi="Arial" w:cs="Arial"/>
                 <w:i/>
                 <w:iCs/>
@@ -2098,10 +2868,12 @@
                 <w:sz w:val="21"/>
                 <w:szCs w:val="21"/>
               </w:rPr>
-              <w:br/>
-            </w:r>
-            <w:r>
-              <w:rPr>
+              <w:t>UITHelper.init</w:t>
+            </w:r>
+            <w:proofErr w:type="spellEnd"/>
+            <w:r>
+              <w:rPr>
+                <w:rStyle w:val="Strong"/>
                 <w:rFonts w:ascii="Arial" w:hAnsi="Arial" w:cs="Arial"/>
                 <w:i/>
                 <w:iCs/>
@@ -2109,8 +2881,147 @@
                 <w:sz w:val="21"/>
                 <w:szCs w:val="21"/>
               </w:rPr>
+              <w:t xml:space="preserve">(new </w:t>
+            </w:r>
+            <w:proofErr w:type="spellStart"/>
+            <w:proofErr w:type="gramStart"/>
+            <w:r>
+              <w:rPr>
+                <w:rStyle w:val="Strong"/>
+                <w:rFonts w:ascii="Arial" w:hAnsi="Arial" w:cs="Arial"/>
+                <w:i/>
+                <w:iCs/>
+                <w:color w:val="FFFF00"/>
+                <w:sz w:val="21"/>
+                <w:szCs w:val="21"/>
+              </w:rPr>
+              <w:t>ThemeConfiguration</w:t>
+            </w:r>
+            <w:proofErr w:type="spellEnd"/>
+            <w:r>
+              <w:rPr>
+                <w:rStyle w:val="Strong"/>
+                <w:rFonts w:ascii="Arial" w:hAnsi="Arial" w:cs="Arial"/>
+                <w:i/>
+                <w:iCs/>
+                <w:color w:val="FFFF00"/>
+                <w:sz w:val="21"/>
+                <w:szCs w:val="21"/>
+              </w:rPr>
+              <w:t>(</w:t>
+            </w:r>
+            <w:proofErr w:type="spellStart"/>
+            <w:proofErr w:type="gramEnd"/>
+            <w:r>
+              <w:rPr>
+                <w:rStyle w:val="Strong"/>
+                <w:rFonts w:ascii="Arial" w:hAnsi="Arial" w:cs="Arial"/>
+                <w:i/>
+                <w:iCs/>
+                <w:color w:val="FFFF00"/>
+                <w:sz w:val="21"/>
+                <w:szCs w:val="21"/>
+              </w:rPr>
+              <w:t>ContentColor</w:t>
+            </w:r>
+            <w:r>
+              <w:rPr>
+                <w:rStyle w:val="Strong"/>
+                <w:rFonts w:ascii="Arial" w:hAnsi="Arial" w:cs="Arial"/>
+                <w:i/>
+                <w:iCs/>
+                <w:color w:val="FFFF00"/>
+                <w:sz w:val="21"/>
+                <w:szCs w:val="21"/>
+              </w:rPr>
+              <w:t>.</w:t>
+            </w:r>
+            <w:r>
+              <w:rPr>
+                <w:rStyle w:val="Strong"/>
+                <w:rFonts w:ascii="Arial" w:hAnsi="Arial" w:cs="Arial"/>
+                <w:i/>
+                <w:iCs/>
+                <w:color w:val="FFFF00"/>
+                <w:sz w:val="21"/>
+                <w:szCs w:val="21"/>
+              </w:rPr>
+              <w:t>ULTRA_LIGHT</w:t>
+            </w:r>
+            <w:proofErr w:type="spellEnd"/>
+            <w:r>
+              <w:rPr>
+                <w:rStyle w:val="Strong"/>
+                <w:rFonts w:ascii="Arial" w:hAnsi="Arial" w:cs="Arial"/>
+                <w:i/>
+                <w:iCs/>
+                <w:color w:val="FFFF00"/>
+                <w:sz w:val="21"/>
+                <w:szCs w:val="21"/>
+              </w:rPr>
+              <w:t xml:space="preserve">, </w:t>
+            </w:r>
+            <w:proofErr w:type="spellStart"/>
+            <w:r>
+              <w:rPr>
+                <w:rStyle w:val="Strong"/>
+                <w:rFonts w:ascii="Arial" w:hAnsi="Arial" w:cs="Arial"/>
+                <w:i/>
+                <w:iCs/>
+                <w:color w:val="FFFF00"/>
+                <w:sz w:val="21"/>
+                <w:szCs w:val="21"/>
+              </w:rPr>
+              <w:t>NavigationColor</w:t>
+            </w:r>
+            <w:r>
+              <w:rPr>
+                <w:rStyle w:val="Strong"/>
+                <w:rFonts w:ascii="Arial" w:hAnsi="Arial" w:cs="Arial"/>
+                <w:i/>
+                <w:iCs/>
+                <w:color w:val="FFFF00"/>
+                <w:sz w:val="21"/>
+                <w:szCs w:val="21"/>
+              </w:rPr>
+              <w:t>.ULTRA_LIGHT</w:t>
+            </w:r>
+            <w:proofErr w:type="spellEnd"/>
+            <w:r>
+              <w:rPr>
+                <w:rStyle w:val="Strong"/>
+                <w:rFonts w:ascii="Arial" w:hAnsi="Arial" w:cs="Arial"/>
+                <w:i/>
+                <w:iCs/>
+                <w:color w:val="FFFF00"/>
+                <w:sz w:val="21"/>
+                <w:szCs w:val="21"/>
+              </w:rPr>
+              <w:t>, this));</w:t>
+            </w:r>
+            <w:r>
+              <w:rPr>
+                <w:rFonts w:ascii="Arial" w:hAnsi="Arial" w:cs="Arial"/>
+                <w:i/>
+                <w:iCs/>
+                <w:color w:val="FFFF00"/>
+                <w:sz w:val="21"/>
+                <w:szCs w:val="21"/>
+              </w:rPr>
               <w:br/>
             </w:r>
+            <w:r>
+              <w:rPr>
+                <w:rFonts w:ascii="Arial" w:hAnsi="Arial" w:cs="Arial"/>
+                <w:i/>
+                <w:iCs/>
+                <w:color w:val="FFFF00"/>
+                <w:sz w:val="21"/>
+                <w:szCs w:val="21"/>
+              </w:rPr>
+              <w:br/>
+            </w:r>
+            <w:proofErr w:type="spellStart"/>
             <w:r>
               <w:rPr>
                 <w:rStyle w:val="Emphasis"/>
@@ -2119,7 +3030,40 @@
                 <w:sz w:val="21"/>
                 <w:szCs w:val="21"/>
               </w:rPr>
-              <w:t>super.onCreate(savedInstanceState);</w:t>
+              <w:t>super.onCreate</w:t>
+            </w:r>
+            <w:proofErr w:type="spellEnd"/>
+            <w:r>
+              <w:rPr>
+                <w:rStyle w:val="Emphasis"/>
+                <w:rFonts w:ascii="Arial" w:eastAsiaTheme="majorEastAsia" w:hAnsi="Arial" w:cs="Arial"/>
+                <w:color w:val="FFFFFF" w:themeColor="background1"/>
+                <w:sz w:val="21"/>
+                <w:szCs w:val="21"/>
+              </w:rPr>
+              <w:t>(</w:t>
+            </w:r>
+            <w:proofErr w:type="spellStart"/>
+            <w:r>
+              <w:rPr>
+                <w:rStyle w:val="Emphasis"/>
+                <w:rFonts w:ascii="Arial" w:eastAsiaTheme="majorEastAsia" w:hAnsi="Arial" w:cs="Arial"/>
+                <w:color w:val="FFFFFF" w:themeColor="background1"/>
+                <w:sz w:val="21"/>
+                <w:szCs w:val="21"/>
+              </w:rPr>
+              <w:t>savedInstanceState</w:t>
+            </w:r>
+            <w:proofErr w:type="spellEnd"/>
+            <w:r>
+              <w:rPr>
+                <w:rStyle w:val="Emphasis"/>
+                <w:rFonts w:ascii="Arial" w:eastAsiaTheme="majorEastAsia" w:hAnsi="Arial" w:cs="Arial"/>
+                <w:color w:val="FFFFFF" w:themeColor="background1"/>
+                <w:sz w:val="21"/>
+                <w:szCs w:val="21"/>
+              </w:rPr>
+              <w:t>);</w:t>
             </w:r>
           </w:p>
           <w:p>
@@ -2182,7 +3126,7 @@
       <w:pPr>
         <w:pStyle w:val="Heading2"/>
       </w:pPr>
-      <w:bookmarkStart w:id="8" w:name="_Toc476055755"/>
+      <w:bookmarkStart w:id="8" w:name="_Toc479235265"/>
       <w:r>
         <w:t>Inject Fonts in Application class</w:t>
       </w:r>
@@ -2219,20 +3163,92 @@
                 <w:color w:val="FFFFFF" w:themeColor="background1"/>
               </w:rPr>
               <w:br/>
-              <w:t>protected void attachBaseContext(final Context newBase) {</w:t>
-            </w:r>
+              <w:t xml:space="preserve">protected void </w:t>
+            </w:r>
+            <w:proofErr w:type="spellStart"/>
+            <w:proofErr w:type="gramStart"/>
             <w:r>
               <w:rPr>
                 <w:color w:val="FFFFFF" w:themeColor="background1"/>
               </w:rPr>
+              <w:t>attachBaseContext</w:t>
+            </w:r>
+            <w:proofErr w:type="spellEnd"/>
+            <w:r>
+              <w:rPr>
+                <w:color w:val="FFFFFF" w:themeColor="background1"/>
+              </w:rPr>
+              <w:t>(</w:t>
+            </w:r>
+            <w:proofErr w:type="gramEnd"/>
+            <w:r>
+              <w:rPr>
+                <w:color w:val="FFFFFF" w:themeColor="background1"/>
+              </w:rPr>
+              <w:t xml:space="preserve">final Context </w:t>
+            </w:r>
+            <w:proofErr w:type="spellStart"/>
+            <w:r>
+              <w:rPr>
+                <w:color w:val="FFFFFF" w:themeColor="background1"/>
+              </w:rPr>
+              <w:t>newBase</w:t>
+            </w:r>
+            <w:proofErr w:type="spellEnd"/>
+            <w:r>
+              <w:rPr>
+                <w:color w:val="FFFFFF" w:themeColor="background1"/>
+              </w:rPr>
+              <w:t>) {</w:t>
+            </w:r>
+            <w:r>
+              <w:rPr>
+                <w:color w:val="FFFFFF" w:themeColor="background1"/>
+              </w:rPr>
               <w:br/>
-              <w:t xml:space="preserve">    super.attachBaseContext(</w:t>
-            </w:r>
+              <w:t xml:space="preserve">    </w:t>
+            </w:r>
+            <w:proofErr w:type="spellStart"/>
+            <w:r>
+              <w:rPr>
+                <w:color w:val="FFFFFF" w:themeColor="background1"/>
+              </w:rPr>
+              <w:t>super.attachBaseContext</w:t>
+            </w:r>
+            <w:proofErr w:type="spellEnd"/>
+            <w:r>
+              <w:rPr>
+                <w:color w:val="FFFFFF" w:themeColor="background1"/>
+              </w:rPr>
+              <w:t>(</w:t>
+            </w:r>
+            <w:proofErr w:type="spellStart"/>
             <w:r>
               <w:rPr>
                 <w:color w:val="FFFF00"/>
               </w:rPr>
-              <w:t>CalligraphyContextWrapper.wrap(newBase)</w:t>
+              <w:t>CalligraphyContextWrapper.wrap</w:t>
+            </w:r>
+            <w:proofErr w:type="spellEnd"/>
+            <w:r>
+              <w:rPr>
+                <w:color w:val="FFFF00"/>
+              </w:rPr>
+              <w:t>(</w:t>
+            </w:r>
+            <w:proofErr w:type="spellStart"/>
+            <w:r>
+              <w:rPr>
+                <w:color w:val="FFFF00"/>
+              </w:rPr>
+              <w:t>newBase</w:t>
+            </w:r>
+            <w:proofErr w:type="spellEnd"/>
+            <w:r>
+              <w:rPr>
+                <w:color w:val="FFFF00"/>
+              </w:rPr>
+              <w:t>)</w:t>
             </w:r>
             <w:r>
               <w:rPr>
@@ -2253,6 +3269,846 @@
     </w:tbl>
     <w:p/>
     <w:p>
+      <w:pPr>
+        <w:pStyle w:val="Heading1"/>
+        <w:rPr>
+          <w:rStyle w:val="SubtleEmphasis"/>
+          <w:b/>
+          <w:i w:val="0"/>
+          <w:color w:val="2F5496" w:themeColor="accent5" w:themeShade="BF"/>
+        </w:rPr>
+      </w:pPr>
+      <w:bookmarkStart w:id="9" w:name="_Toc479235266"/>
+      <w:r>
+        <w:rPr>
+          <w:rStyle w:val="SubtleEmphasis"/>
+          <w:b/>
+          <w:i w:val="0"/>
+          <w:color w:val="2F5496" w:themeColor="accent5" w:themeShade="BF"/>
+        </w:rPr>
+        <w:lastRenderedPageBreak/>
+        <w:t>Integrating</w:t>
+      </w:r>
+      <w:r>
+        <w:rPr>
+          <w:rStyle w:val="SubtleEmphasis"/>
+          <w:b/>
+          <w:i w:val="0"/>
+          <w:color w:val="2F5496" w:themeColor="accent5" w:themeShade="BF"/>
+        </w:rPr>
+        <w:t xml:space="preserve"> DLS with non-DLS </w:t>
+      </w:r>
+      <w:proofErr w:type="spellStart"/>
+      <w:r>
+        <w:rPr>
+          <w:rStyle w:val="SubtleEmphasis"/>
+          <w:b/>
+          <w:i w:val="0"/>
+          <w:color w:val="2F5496" w:themeColor="accent5" w:themeShade="BF"/>
+        </w:rPr>
+        <w:t>UIKit</w:t>
+      </w:r>
+      <w:bookmarkEnd w:id="9"/>
+      <w:proofErr w:type="spellEnd"/>
+    </w:p>
+    <w:p>
+      <w:pPr>
+        <w:ind w:left="720"/>
+      </w:pPr>
+      <w:r>
+        <w:t>It follows the same steps as normal integration of DLS with extra steps to inject non-DLS theme.</w:t>
+      </w:r>
+      <w:r>
+        <w:br/>
+        <w:t xml:space="preserve">All below calls must be made before </w:t>
+      </w:r>
+      <w:proofErr w:type="spellStart"/>
+      <w:proofErr w:type="gramStart"/>
+      <w:r>
+        <w:t>super.onCreate</w:t>
+      </w:r>
+      <w:proofErr w:type="spellEnd"/>
+      <w:proofErr w:type="gramEnd"/>
+      <w:r>
+        <w:t>.</w:t>
+      </w:r>
+    </w:p>
+    <w:p>
+      <w:pPr>
+        <w:pStyle w:val="ListParagraph"/>
+        <w:numPr>
+          <w:ilvl w:val="0"/>
+          <w:numId w:val="18"/>
+        </w:numPr>
+      </w:pPr>
+      <w:r>
+        <w:t>Set bas</w:t>
+      </w:r>
+      <w:r>
+        <w:t>e theme as DLS or DLS derived theme.</w:t>
+      </w:r>
+    </w:p>
+    <w:p>
+      <w:pPr>
+        <w:pStyle w:val="ListParagraph"/>
+        <w:numPr>
+          <w:ilvl w:val="0"/>
+          <w:numId w:val="18"/>
+        </w:numPr>
+      </w:pPr>
+      <w:r>
+        <w:t>Inject DLS content and navigation dependencies.</w:t>
+      </w:r>
+    </w:p>
+    <w:p>
+      <w:pPr>
+        <w:pStyle w:val="HTMLPreformatted"/>
+        <w:shd w:val="clear" w:color="auto" w:fill="2B2B2B"/>
+        <w:ind w:left="1080"/>
+        <w:rPr>
+          <w:rFonts w:ascii="Menlo" w:hAnsi="Menlo" w:cs="Menlo"/>
+          <w:color w:val="A9B7C6"/>
+          <w:sz w:val="18"/>
+          <w:szCs w:val="18"/>
+        </w:rPr>
+      </w:pPr>
+      <w:proofErr w:type="spellStart"/>
+      <w:r>
+        <w:rPr>
+          <w:rFonts w:ascii="Menlo" w:hAnsi="Menlo" w:cs="Menlo"/>
+          <w:color w:val="A9B7C6"/>
+          <w:sz w:val="18"/>
+          <w:szCs w:val="18"/>
+        </w:rPr>
+        <w:t>UIDHelper.</w:t>
+      </w:r>
+      <w:r>
+        <w:rPr>
+          <w:rFonts w:ascii="Menlo" w:hAnsi="Menlo" w:cs="Menlo"/>
+          <w:i/>
+          <w:iCs/>
+          <w:color w:val="A9B7C6"/>
+          <w:sz w:val="18"/>
+          <w:szCs w:val="18"/>
+        </w:rPr>
+        <w:t>init</w:t>
+      </w:r>
+      <w:proofErr w:type="spellEnd"/>
+      <w:r>
+        <w:rPr>
+          <w:rFonts w:ascii="Menlo" w:hAnsi="Menlo" w:cs="Menlo"/>
+          <w:color w:val="A9B7C6"/>
+          <w:sz w:val="18"/>
+          <w:szCs w:val="18"/>
+        </w:rPr>
+        <w:t>(</w:t>
+      </w:r>
+      <w:r>
+        <w:rPr>
+          <w:rFonts w:ascii="Menlo" w:hAnsi="Menlo" w:cs="Menlo"/>
+          <w:color w:val="CC7832"/>
+          <w:sz w:val="18"/>
+          <w:szCs w:val="18"/>
+        </w:rPr>
+        <w:t xml:space="preserve">new </w:t>
+      </w:r>
+      <w:proofErr w:type="spellStart"/>
+      <w:proofErr w:type="gramStart"/>
+      <w:r>
+        <w:rPr>
+          <w:rFonts w:ascii="Menlo" w:hAnsi="Menlo" w:cs="Menlo"/>
+          <w:color w:val="A9B7C6"/>
+          <w:sz w:val="18"/>
+          <w:szCs w:val="18"/>
+        </w:rPr>
+        <w:t>ThemeConfiguration</w:t>
+      </w:r>
+      <w:proofErr w:type="spellEnd"/>
+      <w:r>
+        <w:rPr>
+          <w:rFonts w:ascii="Menlo" w:hAnsi="Menlo" w:cs="Menlo"/>
+          <w:color w:val="A9B7C6"/>
+          <w:sz w:val="18"/>
+          <w:szCs w:val="18"/>
+        </w:rPr>
+        <w:t>(</w:t>
+      </w:r>
+      <w:proofErr w:type="spellStart"/>
+      <w:proofErr w:type="gramEnd"/>
+      <w:r>
+        <w:rPr>
+          <w:rFonts w:ascii="Menlo" w:hAnsi="Menlo" w:cs="Menlo"/>
+          <w:color w:val="A9B7C6"/>
+          <w:sz w:val="18"/>
+          <w:szCs w:val="18"/>
+        </w:rPr>
+        <w:t>ContentColor.</w:t>
+      </w:r>
+      <w:r>
+        <w:rPr>
+          <w:rFonts w:ascii="Menlo" w:hAnsi="Menlo" w:cs="Menlo"/>
+          <w:i/>
+          <w:iCs/>
+          <w:color w:val="9876AA"/>
+          <w:sz w:val="18"/>
+          <w:szCs w:val="18"/>
+        </w:rPr>
+        <w:t>ULTRA_LIGHT</w:t>
+      </w:r>
+      <w:proofErr w:type="spellEnd"/>
+      <w:r>
+        <w:rPr>
+          <w:rFonts w:ascii="Menlo" w:hAnsi="Menlo" w:cs="Menlo"/>
+          <w:i/>
+          <w:iCs/>
+          <w:color w:val="9876AA"/>
+          <w:sz w:val="18"/>
+          <w:szCs w:val="18"/>
+        </w:rPr>
+        <w:t xml:space="preserve"> </w:t>
+      </w:r>
+      <w:r>
+        <w:rPr>
+          <w:rFonts w:ascii="Menlo" w:hAnsi="Menlo" w:cs="Menlo"/>
+          <w:color w:val="CC7832"/>
+          <w:sz w:val="18"/>
+          <w:szCs w:val="18"/>
+        </w:rPr>
+        <w:t>,</w:t>
+      </w:r>
+      <w:proofErr w:type="spellStart"/>
+      <w:r>
+        <w:rPr>
+          <w:rFonts w:ascii="Menlo" w:hAnsi="Menlo" w:cs="Menlo"/>
+          <w:color w:val="A9B7C6"/>
+          <w:sz w:val="18"/>
+          <w:szCs w:val="18"/>
+        </w:rPr>
+        <w:t>NavigationColor.</w:t>
+      </w:r>
+      <w:r>
+        <w:rPr>
+          <w:rFonts w:ascii="Menlo" w:hAnsi="Menlo" w:cs="Menlo"/>
+          <w:i/>
+          <w:iCs/>
+          <w:color w:val="9876AA"/>
+          <w:sz w:val="18"/>
+          <w:szCs w:val="18"/>
+        </w:rPr>
+        <w:t>ULTRA_LIGHT</w:t>
+      </w:r>
+      <w:r>
+        <w:rPr>
+          <w:rFonts w:ascii="Menlo" w:hAnsi="Menlo" w:cs="Menlo"/>
+          <w:color w:val="CC7832"/>
+          <w:sz w:val="18"/>
+          <w:szCs w:val="18"/>
+        </w:rPr>
+        <w:t>,this</w:t>
+      </w:r>
+      <w:proofErr w:type="spellEnd"/>
+      <w:r>
+        <w:rPr>
+          <w:rFonts w:ascii="Menlo" w:hAnsi="Menlo" w:cs="Menlo"/>
+          <w:color w:val="A9B7C6"/>
+          <w:sz w:val="18"/>
+          <w:szCs w:val="18"/>
+        </w:rPr>
+        <w:t>)</w:t>
+      </w:r>
+      <w:r>
+        <w:rPr>
+          <w:rFonts w:ascii="Menlo" w:hAnsi="Menlo" w:cs="Menlo"/>
+          <w:color w:val="CC7832"/>
+          <w:sz w:val="18"/>
+          <w:szCs w:val="18"/>
+        </w:rPr>
+        <w:t>;</w:t>
+      </w:r>
+    </w:p>
+    <w:p>
+      <w:pPr>
+        <w:pStyle w:val="ListParagraph"/>
+        <w:ind w:left="1080"/>
+      </w:pPr>
+    </w:p>
+    <w:p>
+      <w:pPr>
+        <w:pStyle w:val="ListParagraph"/>
+        <w:numPr>
+          <w:ilvl w:val="0"/>
+          <w:numId w:val="18"/>
+        </w:numPr>
+      </w:pPr>
+      <w:r>
+        <w:t>Inject non-</w:t>
+      </w:r>
+      <w:proofErr w:type="spellStart"/>
+      <w:r>
+        <w:t>dls</w:t>
+      </w:r>
+      <w:proofErr w:type="spellEnd"/>
+      <w:r>
+        <w:t xml:space="preserve"> </w:t>
+      </w:r>
+      <w:r>
+        <w:t xml:space="preserve">(or </w:t>
+      </w:r>
+      <w:proofErr w:type="spellStart"/>
+      <w:r>
+        <w:t>extened</w:t>
+      </w:r>
+      <w:proofErr w:type="spellEnd"/>
+      <w:r>
+        <w:t xml:space="preserve">) </w:t>
+      </w:r>
+      <w:proofErr w:type="spellStart"/>
+      <w:r>
+        <w:t>themein</w:t>
+      </w:r>
+      <w:proofErr w:type="spellEnd"/>
+      <w:r>
+        <w:t xml:space="preserve"> </w:t>
+      </w:r>
+      <w:proofErr w:type="spellStart"/>
+      <w:r>
+        <w:t>Activity#onCreate</w:t>
+      </w:r>
+      <w:proofErr w:type="spellEnd"/>
+      <w:r>
+        <w:t xml:space="preserve"> before </w:t>
+      </w:r>
+      <w:proofErr w:type="spellStart"/>
+      <w:proofErr w:type="gramStart"/>
+      <w:r>
+        <w:t>super.onCreate</w:t>
+      </w:r>
+      <w:proofErr w:type="spellEnd"/>
+      <w:proofErr w:type="gramEnd"/>
+    </w:p>
+    <w:p>
+      <w:pPr>
+        <w:pStyle w:val="ListParagraph"/>
+        <w:ind w:left="1080"/>
+      </w:pPr>
+    </w:p>
+    <w:p>
+      <w:pPr>
+        <w:pStyle w:val="ListParagraph"/>
+        <w:shd w:val="clear" w:color="auto" w:fill="2B2B2B"/>
+        <w:tabs>
+          <w:tab w:val="left" w:pos="916"/>
+          <w:tab w:val="left" w:pos="1832"/>
+          <w:tab w:val="left" w:pos="2748"/>
+          <w:tab w:val="left" w:pos="3664"/>
+          <w:tab w:val="left" w:pos="4580"/>
+          <w:tab w:val="left" w:pos="5496"/>
+          <w:tab w:val="left" w:pos="6412"/>
+          <w:tab w:val="left" w:pos="7328"/>
+          <w:tab w:val="left" w:pos="8244"/>
+          <w:tab w:val="left" w:pos="9160"/>
+          <w:tab w:val="left" w:pos="10076"/>
+          <w:tab w:val="left" w:pos="10992"/>
+          <w:tab w:val="left" w:pos="11908"/>
+          <w:tab w:val="left" w:pos="12824"/>
+          <w:tab w:val="left" w:pos="13740"/>
+          <w:tab w:val="left" w:pos="14656"/>
+        </w:tabs>
+        <w:spacing w:after="0" w:line="240" w:lineRule="auto"/>
+        <w:ind w:left="1080"/>
+        <w:rPr>
+          <w:rFonts w:ascii="Menlo" w:hAnsi="Menlo" w:cs="Menlo"/>
+          <w:color w:val="FFFFFF" w:themeColor="background1"/>
+          <w:sz w:val="18"/>
+          <w:szCs w:val="18"/>
+          <w:lang w:val="en-GB" w:eastAsia="en-GB"/>
+        </w:rPr>
+      </w:pPr>
+      <w:proofErr w:type="spellStart"/>
+      <w:proofErr w:type="gramStart"/>
+      <w:r>
+        <w:rPr>
+          <w:rFonts w:ascii="Menlo" w:hAnsi="Menlo" w:cs="Menlo"/>
+          <w:color w:val="FFFFFF" w:themeColor="background1"/>
+          <w:sz w:val="18"/>
+          <w:szCs w:val="18"/>
+          <w:lang w:val="en-GB" w:eastAsia="en-GB"/>
+        </w:rPr>
+        <w:t>getTheme</w:t>
+      </w:r>
+      <w:proofErr w:type="spellEnd"/>
+      <w:r>
+        <w:rPr>
+          <w:rFonts w:ascii="Menlo" w:hAnsi="Menlo" w:cs="Menlo"/>
+          <w:color w:val="FFFFFF" w:themeColor="background1"/>
+          <w:sz w:val="18"/>
+          <w:szCs w:val="18"/>
+          <w:lang w:val="en-GB" w:eastAsia="en-GB"/>
+        </w:rPr>
+        <w:t>(</w:t>
+      </w:r>
+      <w:proofErr w:type="gramEnd"/>
+      <w:r>
+        <w:rPr>
+          <w:rFonts w:ascii="Menlo" w:hAnsi="Menlo" w:cs="Menlo"/>
+          <w:color w:val="FFFFFF" w:themeColor="background1"/>
+          <w:sz w:val="18"/>
+          <w:szCs w:val="18"/>
+          <w:lang w:val="en-GB" w:eastAsia="en-GB"/>
+        </w:rPr>
+        <w:t>).</w:t>
+      </w:r>
+      <w:proofErr w:type="spellStart"/>
+      <w:r>
+        <w:rPr>
+          <w:rFonts w:ascii="Menlo" w:hAnsi="Menlo" w:cs="Menlo"/>
+          <w:color w:val="FFFFFF" w:themeColor="background1"/>
+          <w:sz w:val="18"/>
+          <w:szCs w:val="18"/>
+          <w:lang w:val="en-GB" w:eastAsia="en-GB"/>
+        </w:rPr>
+        <w:t>applyStyle</w:t>
+      </w:r>
+      <w:proofErr w:type="spellEnd"/>
+      <w:r>
+        <w:rPr>
+          <w:rFonts w:ascii="Menlo" w:hAnsi="Menlo" w:cs="Menlo"/>
+          <w:color w:val="FFFFFF" w:themeColor="background1"/>
+          <w:sz w:val="18"/>
+          <w:szCs w:val="18"/>
+          <w:lang w:val="en-GB" w:eastAsia="en-GB"/>
+        </w:rPr>
+        <w:t>(</w:t>
+      </w:r>
+      <w:proofErr w:type="spellStart"/>
+      <w:r>
+        <w:rPr>
+          <w:rFonts w:ascii="Menlo" w:hAnsi="Menlo" w:cs="Menlo"/>
+          <w:color w:val="FFFFFF" w:themeColor="background1"/>
+          <w:sz w:val="18"/>
+          <w:szCs w:val="18"/>
+          <w:lang w:val="en-GB" w:eastAsia="en-GB"/>
+        </w:rPr>
+        <w:t>R.style.Theme_Philips_LightBlue</w:t>
+      </w:r>
+      <w:proofErr w:type="spellEnd"/>
+      <w:r>
+        <w:rPr>
+          <w:rFonts w:ascii="Menlo" w:hAnsi="Menlo" w:cs="Menlo"/>
+          <w:color w:val="FFFFFF" w:themeColor="background1"/>
+          <w:sz w:val="18"/>
+          <w:szCs w:val="18"/>
+          <w:lang w:val="en-GB" w:eastAsia="en-GB"/>
+        </w:rPr>
+        <w:t>, true);</w:t>
+      </w:r>
+    </w:p>
+    <w:p>
+      <w:pPr>
+        <w:pStyle w:val="ListParagraph"/>
+        <w:ind w:left="1080"/>
+      </w:pPr>
+      <w:r>
+        <w:rPr>
+          <w:sz w:val="16"/>
+        </w:rPr>
+        <w:t xml:space="preserve">(for </w:t>
+      </w:r>
+      <w:proofErr w:type="gramStart"/>
+      <w:r>
+        <w:rPr>
+          <w:sz w:val="16"/>
+        </w:rPr>
+        <w:t>example</w:t>
+      </w:r>
+      <w:proofErr w:type="gramEnd"/>
+      <w:r>
+        <w:rPr>
+          <w:sz w:val="16"/>
+        </w:rPr>
+        <w:t xml:space="preserve"> for light blue theme)</w:t>
+      </w:r>
+    </w:p>
+    <w:p>
+      <w:pPr>
+        <w:pStyle w:val="Heading2"/>
+      </w:pPr>
+      <w:bookmarkStart w:id="10" w:name="_Toc479235267"/>
+      <w:r>
+        <w:t>Adding DLS style time/date picker</w:t>
+      </w:r>
+      <w:bookmarkEnd w:id="10"/>
+    </w:p>
+    <w:p>
+      <w:pPr>
+        <w:ind w:left="576"/>
+      </w:pPr>
+      <w:r>
+        <w:t>Override below in your style which extends non-DLS theme.</w:t>
+      </w:r>
+    </w:p>
+    <w:p>
+      <w:pPr>
+        <w:pStyle w:val="HTMLPreformatted"/>
+        <w:shd w:val="clear" w:color="auto" w:fill="2B2B2B"/>
+        <w:rPr>
+          <w:rFonts w:ascii="Menlo" w:hAnsi="Menlo" w:cs="Menlo"/>
+          <w:color w:val="A9B7C6"/>
+          <w:sz w:val="18"/>
+          <w:szCs w:val="18"/>
+        </w:rPr>
+      </w:pPr>
+      <w:r>
+        <w:rPr>
+          <w:rFonts w:ascii="Menlo" w:hAnsi="Menlo" w:cs="Menlo"/>
+          <w:color w:val="E8BF6A"/>
+          <w:sz w:val="18"/>
+          <w:szCs w:val="18"/>
+        </w:rPr>
+        <w:t xml:space="preserve">&lt;item </w:t>
+      </w:r>
+      <w:r>
+        <w:rPr>
+          <w:rFonts w:ascii="Menlo" w:hAnsi="Menlo" w:cs="Menlo"/>
+          <w:color w:val="BABABA"/>
+          <w:sz w:val="18"/>
+          <w:szCs w:val="18"/>
+        </w:rPr>
+        <w:t>name=</w:t>
+      </w:r>
+      <w:r>
+        <w:rPr>
+          <w:rFonts w:ascii="Menlo" w:hAnsi="Menlo" w:cs="Menlo"/>
+          <w:color w:val="6A8759"/>
+          <w:sz w:val="18"/>
+          <w:szCs w:val="18"/>
+        </w:rPr>
+        <w:t>"</w:t>
+      </w:r>
+      <w:proofErr w:type="spellStart"/>
+      <w:proofErr w:type="gramStart"/>
+      <w:r>
+        <w:rPr>
+          <w:rFonts w:ascii="Menlo" w:hAnsi="Menlo" w:cs="Menlo"/>
+          <w:color w:val="6A8759"/>
+          <w:sz w:val="18"/>
+          <w:szCs w:val="18"/>
+        </w:rPr>
+        <w:t>android:timePickerDialogTheme</w:t>
+      </w:r>
+      <w:proofErr w:type="spellEnd"/>
+      <w:proofErr w:type="gramEnd"/>
+      <w:r>
+        <w:rPr>
+          <w:rFonts w:ascii="Menlo" w:hAnsi="Menlo" w:cs="Menlo"/>
+          <w:color w:val="6A8759"/>
+          <w:sz w:val="18"/>
+          <w:szCs w:val="18"/>
+        </w:rPr>
+        <w:t xml:space="preserve">" </w:t>
+      </w:r>
+      <w:proofErr w:type="spellStart"/>
+      <w:r>
+        <w:rPr>
+          <w:rFonts w:ascii="Menlo" w:hAnsi="Menlo" w:cs="Menlo"/>
+          <w:color w:val="9876AA"/>
+          <w:sz w:val="18"/>
+          <w:szCs w:val="18"/>
+        </w:rPr>
+        <w:t>tools</w:t>
+      </w:r>
+      <w:r>
+        <w:rPr>
+          <w:rFonts w:ascii="Menlo" w:hAnsi="Menlo" w:cs="Menlo"/>
+          <w:color w:val="BABABA"/>
+          <w:sz w:val="18"/>
+          <w:szCs w:val="18"/>
+        </w:rPr>
+        <w:t>:targetApi</w:t>
+      </w:r>
+      <w:proofErr w:type="spellEnd"/>
+      <w:r>
+        <w:rPr>
+          <w:rFonts w:ascii="Menlo" w:hAnsi="Menlo" w:cs="Menlo"/>
+          <w:color w:val="BABABA"/>
+          <w:sz w:val="18"/>
+          <w:szCs w:val="18"/>
+        </w:rPr>
+        <w:t>=</w:t>
+      </w:r>
+      <w:r>
+        <w:rPr>
+          <w:rFonts w:ascii="Menlo" w:hAnsi="Menlo" w:cs="Menlo"/>
+          <w:color w:val="6A8759"/>
+          <w:sz w:val="18"/>
+          <w:szCs w:val="18"/>
+        </w:rPr>
+        <w:t>"lollipop"</w:t>
+      </w:r>
+      <w:r>
+        <w:rPr>
+          <w:rFonts w:ascii="Menlo" w:hAnsi="Menlo" w:cs="Menlo"/>
+          <w:color w:val="E8BF6A"/>
+          <w:sz w:val="18"/>
+          <w:szCs w:val="18"/>
+        </w:rPr>
+        <w:t>&gt;</w:t>
+      </w:r>
+      <w:r>
+        <w:rPr>
+          <w:rFonts w:ascii="Menlo" w:hAnsi="Menlo" w:cs="Menlo"/>
+          <w:color w:val="E8BF6A"/>
+          <w:sz w:val="18"/>
+          <w:szCs w:val="18"/>
+        </w:rPr>
+        <w:br/>
+        <w:t xml:space="preserve">    </w:t>
+      </w:r>
+      <w:r>
+        <w:rPr>
+          <w:rFonts w:ascii="Menlo" w:hAnsi="Menlo" w:cs="Menlo"/>
+          <w:color w:val="A9B7C6"/>
+          <w:sz w:val="18"/>
+          <w:szCs w:val="18"/>
+        </w:rPr>
+        <w:t>@style/</w:t>
+      </w:r>
+      <w:proofErr w:type="spellStart"/>
+      <w:r>
+        <w:rPr>
+          <w:rFonts w:ascii="Menlo" w:hAnsi="Menlo" w:cs="Menlo"/>
+          <w:color w:val="A9B7C6"/>
+          <w:sz w:val="18"/>
+          <w:szCs w:val="18"/>
+        </w:rPr>
+        <w:t>UIDDatePickerDialogTheme</w:t>
+      </w:r>
+      <w:proofErr w:type="spellEnd"/>
+      <w:r>
+        <w:rPr>
+          <w:rFonts w:ascii="Menlo" w:hAnsi="Menlo" w:cs="Menlo"/>
+          <w:color w:val="A9B7C6"/>
+          <w:sz w:val="18"/>
+          <w:szCs w:val="18"/>
+        </w:rPr>
+        <w:br/>
+      </w:r>
+      <w:r>
+        <w:rPr>
+          <w:rFonts w:ascii="Menlo" w:hAnsi="Menlo" w:cs="Menlo"/>
+          <w:color w:val="E8BF6A"/>
+          <w:sz w:val="18"/>
+          <w:szCs w:val="18"/>
+        </w:rPr>
+        <w:t>&lt;/item&gt;</w:t>
+      </w:r>
+      <w:r>
+        <w:rPr>
+          <w:rFonts w:ascii="Menlo" w:hAnsi="Menlo" w:cs="Menlo"/>
+          <w:color w:val="E8BF6A"/>
+          <w:sz w:val="18"/>
+          <w:szCs w:val="18"/>
+        </w:rPr>
+        <w:br/>
+        <w:t xml:space="preserve">&lt;item </w:t>
+      </w:r>
+      <w:r>
+        <w:rPr>
+          <w:rFonts w:ascii="Menlo" w:hAnsi="Menlo" w:cs="Menlo"/>
+          <w:color w:val="BABABA"/>
+          <w:sz w:val="18"/>
+          <w:szCs w:val="18"/>
+        </w:rPr>
+        <w:t>name=</w:t>
+      </w:r>
+      <w:r>
+        <w:rPr>
+          <w:rFonts w:ascii="Menlo" w:hAnsi="Menlo" w:cs="Menlo"/>
+          <w:color w:val="6A8759"/>
+          <w:sz w:val="18"/>
+          <w:szCs w:val="18"/>
+        </w:rPr>
+        <w:t>"</w:t>
+      </w:r>
+      <w:proofErr w:type="spellStart"/>
+      <w:r>
+        <w:rPr>
+          <w:rFonts w:ascii="Menlo" w:hAnsi="Menlo" w:cs="Menlo"/>
+          <w:color w:val="6A8759"/>
+          <w:sz w:val="18"/>
+          <w:szCs w:val="18"/>
+        </w:rPr>
+        <w:t>android:datePickerDialogTheme</w:t>
+      </w:r>
+      <w:proofErr w:type="spellEnd"/>
+      <w:r>
+        <w:rPr>
+          <w:rFonts w:ascii="Menlo" w:hAnsi="Menlo" w:cs="Menlo"/>
+          <w:color w:val="6A8759"/>
+          <w:sz w:val="18"/>
+          <w:szCs w:val="18"/>
+        </w:rPr>
+        <w:t xml:space="preserve">" </w:t>
+      </w:r>
+      <w:proofErr w:type="spellStart"/>
+      <w:r>
+        <w:rPr>
+          <w:rFonts w:ascii="Menlo" w:hAnsi="Menlo" w:cs="Menlo"/>
+          <w:color w:val="9876AA"/>
+          <w:sz w:val="18"/>
+          <w:szCs w:val="18"/>
+        </w:rPr>
+        <w:t>tools</w:t>
+      </w:r>
+      <w:r>
+        <w:rPr>
+          <w:rFonts w:ascii="Menlo" w:hAnsi="Menlo" w:cs="Menlo"/>
+          <w:color w:val="BABABA"/>
+          <w:sz w:val="18"/>
+          <w:szCs w:val="18"/>
+        </w:rPr>
+        <w:t>:targetApi</w:t>
+      </w:r>
+      <w:proofErr w:type="spellEnd"/>
+      <w:r>
+        <w:rPr>
+          <w:rFonts w:ascii="Menlo" w:hAnsi="Menlo" w:cs="Menlo"/>
+          <w:color w:val="BABABA"/>
+          <w:sz w:val="18"/>
+          <w:szCs w:val="18"/>
+        </w:rPr>
+        <w:t>=</w:t>
+      </w:r>
+      <w:r>
+        <w:rPr>
+          <w:rFonts w:ascii="Menlo" w:hAnsi="Menlo" w:cs="Menlo"/>
+          <w:color w:val="6A8759"/>
+          <w:sz w:val="18"/>
+          <w:szCs w:val="18"/>
+        </w:rPr>
+        <w:t>"lollipop"</w:t>
+      </w:r>
+      <w:r>
+        <w:rPr>
+          <w:rFonts w:ascii="Menlo" w:hAnsi="Menlo" w:cs="Menlo"/>
+          <w:color w:val="E8BF6A"/>
+          <w:sz w:val="18"/>
+          <w:szCs w:val="18"/>
+        </w:rPr>
+        <w:t>&gt;</w:t>
+      </w:r>
+      <w:r>
+        <w:rPr>
+          <w:rFonts w:ascii="Menlo" w:hAnsi="Menlo" w:cs="Menlo"/>
+          <w:color w:val="E8BF6A"/>
+          <w:sz w:val="18"/>
+          <w:szCs w:val="18"/>
+        </w:rPr>
+        <w:br/>
+        <w:t xml:space="preserve">    </w:t>
+      </w:r>
+      <w:r>
+        <w:rPr>
+          <w:rFonts w:ascii="Menlo" w:hAnsi="Menlo" w:cs="Menlo"/>
+          <w:color w:val="A9B7C6"/>
+          <w:sz w:val="18"/>
+          <w:szCs w:val="18"/>
+        </w:rPr>
+        <w:t>@style/</w:t>
+      </w:r>
+      <w:proofErr w:type="spellStart"/>
+      <w:r>
+        <w:rPr>
+          <w:rFonts w:ascii="Menlo" w:hAnsi="Menlo" w:cs="Menlo"/>
+          <w:color w:val="A9B7C6"/>
+          <w:sz w:val="18"/>
+          <w:szCs w:val="18"/>
+        </w:rPr>
+        <w:t>UIDDatePickerDialogTheme</w:t>
+      </w:r>
+      <w:proofErr w:type="spellEnd"/>
+      <w:r>
+        <w:rPr>
+          <w:rFonts w:ascii="Menlo" w:hAnsi="Menlo" w:cs="Menlo"/>
+          <w:color w:val="A9B7C6"/>
+          <w:sz w:val="18"/>
+          <w:szCs w:val="18"/>
+        </w:rPr>
+        <w:br/>
+      </w:r>
+      <w:r>
+        <w:rPr>
+          <w:rFonts w:ascii="Menlo" w:hAnsi="Menlo" w:cs="Menlo"/>
+          <w:color w:val="E8BF6A"/>
+          <w:sz w:val="18"/>
+          <w:szCs w:val="18"/>
+        </w:rPr>
+        <w:t>&lt;/item&gt;</w:t>
+      </w:r>
+    </w:p>
+    <w:p>
+      <w:pPr>
+        <w:ind w:left="576"/>
+      </w:pPr>
+    </w:p>
+    <w:p>
+      <w:pPr>
+        <w:pStyle w:val="Heading2"/>
+      </w:pPr>
+      <w:bookmarkStart w:id="11" w:name="_Toc479235268"/>
+      <w:r>
+        <w:t>Override with DLS attributes</w:t>
+      </w:r>
+      <w:r>
+        <w:br/>
+      </w:r>
+      <w:r>
+        <w:rPr>
+          <w:rFonts w:asciiTheme="minorHAnsi" w:eastAsiaTheme="minorHAnsi" w:hAnsiTheme="minorHAnsi" w:cstheme="minorBidi"/>
+          <w:color w:val="auto"/>
+          <w:sz w:val="22"/>
+          <w:szCs w:val="22"/>
+        </w:rPr>
+        <w:t xml:space="preserve">Refer </w:t>
+      </w:r>
+      <w:proofErr w:type="spellStart"/>
+      <w:r>
+        <w:rPr>
+          <w:rFonts w:asciiTheme="minorHAnsi" w:eastAsiaTheme="minorHAnsi" w:hAnsiTheme="minorHAnsi" w:cstheme="minorBidi"/>
+          <w:b/>
+          <w:i/>
+          <w:color w:val="auto"/>
+          <w:sz w:val="22"/>
+          <w:szCs w:val="22"/>
+          <w:u w:val="single"/>
+        </w:rPr>
+        <w:t>Theme.DLS</w:t>
+      </w:r>
+      <w:proofErr w:type="spellEnd"/>
+      <w:r>
+        <w:rPr>
+          <w:rFonts w:asciiTheme="minorHAnsi" w:eastAsiaTheme="minorHAnsi" w:hAnsiTheme="minorHAnsi" w:cstheme="minorBidi"/>
+          <w:color w:val="auto"/>
+          <w:sz w:val="22"/>
+          <w:szCs w:val="22"/>
+        </w:rPr>
+        <w:t xml:space="preserve"> for attributes styled with DLS color palette.</w:t>
+      </w:r>
+      <w:bookmarkEnd w:id="11"/>
+    </w:p>
+    <w:p>
+      <w:pPr>
+        <w:ind w:left="720"/>
+      </w:pPr>
+    </w:p>
+    <w:p>
+      <w:pPr>
+        <w:pStyle w:val="Subtitle"/>
+        <w:numPr>
+          <w:ilvl w:val="0"/>
+          <w:numId w:val="0"/>
+        </w:numPr>
+      </w:pPr>
       <w:r>
         <w:br w:type="page"/>
       </w:r>
@@ -2297,7 +4153,23 @@
           <w:sz w:val="28"/>
           <w:szCs w:val="32"/>
         </w:rPr>
-        <w:t>e components with UIKit.</w:t>
+        <w:t xml:space="preserve">e components with </w:t>
+      </w:r>
+      <w:proofErr w:type="spellStart"/>
+      <w:r>
+        <w:rPr>
+          <w:sz w:val="28"/>
+          <w:szCs w:val="32"/>
+        </w:rPr>
+        <w:t>UIKit</w:t>
+      </w:r>
+      <w:proofErr w:type="spellEnd"/>
+      <w:r>
+        <w:rPr>
+          <w:sz w:val="28"/>
+          <w:szCs w:val="32"/>
+        </w:rPr>
+        <w:t>.</w:t>
       </w:r>
     </w:p>
     <w:tbl>
@@ -2393,6 +4265,8 @@
                 <w:szCs w:val="32"/>
               </w:rPr>
             </w:pPr>
+            <w:proofErr w:type="spellStart"/>
+            <w:proofErr w:type="gramStart"/>
             <w:r>
               <w:rPr>
                 <w:rFonts w:ascii="Segoe UI" w:hAnsi="Segoe UI" w:cs="Segoe UI"/>
@@ -2400,8 +4274,19 @@
                 <w:sz w:val="18"/>
                 <w:szCs w:val="18"/>
               </w:rPr>
-              <w:t>com.philips.platform.uid.view.widget.Button</w:t>
-            </w:r>
+              <w:t>com.philips.platform.uid.view</w:t>
+            </w:r>
+            <w:proofErr w:type="gramEnd"/>
+            <w:r>
+              <w:rPr>
+                <w:rFonts w:ascii="Segoe UI" w:hAnsi="Segoe UI" w:cs="Segoe UI"/>
+                <w:color w:val="000000"/>
+                <w:sz w:val="18"/>
+                <w:szCs w:val="18"/>
+              </w:rPr>
+              <w:t>.widget.Button</w:t>
+            </w:r>
+            <w:proofErr w:type="spellEnd"/>
           </w:p>
         </w:tc>
       </w:tr>
@@ -2418,6 +4303,7 @@
                 <w:szCs w:val="32"/>
               </w:rPr>
             </w:pPr>
+            <w:proofErr w:type="spellStart"/>
             <w:r>
               <w:rPr>
                 <w:sz w:val="28"/>
@@ -2425,6 +4311,7 @@
               </w:rPr>
               <w:t>EditText</w:t>
             </w:r>
+            <w:proofErr w:type="spellEnd"/>
           </w:p>
         </w:tc>
         <w:tc>
@@ -2441,6 +4328,8 @@
                 <w:szCs w:val="18"/>
               </w:rPr>
             </w:pPr>
+            <w:proofErr w:type="spellStart"/>
+            <w:proofErr w:type="gramStart"/>
             <w:r>
               <w:rPr>
                 <w:rFonts w:ascii="Segoe UI" w:hAnsi="Segoe UI" w:cs="Segoe UI"/>
@@ -2448,8 +4337,19 @@
                 <w:sz w:val="18"/>
                 <w:szCs w:val="18"/>
               </w:rPr>
-              <w:t>com.philips.platform.uid.view.widget.EditText</w:t>
-            </w:r>
+              <w:t>com.philips.platform.uid.view</w:t>
+            </w:r>
+            <w:proofErr w:type="gramEnd"/>
+            <w:r>
+              <w:rPr>
+                <w:rFonts w:ascii="Segoe UI" w:hAnsi="Segoe UI" w:cs="Segoe UI"/>
+                <w:color w:val="000000"/>
+                <w:sz w:val="18"/>
+                <w:szCs w:val="18"/>
+              </w:rPr>
+              <w:t>.widget.EditText</w:t>
+            </w:r>
+            <w:proofErr w:type="spellEnd"/>
           </w:p>
         </w:tc>
       </w:tr>
@@ -2489,6 +4389,8 @@
                 <w:szCs w:val="18"/>
               </w:rPr>
             </w:pPr>
+            <w:proofErr w:type="spellStart"/>
+            <w:proofErr w:type="gramStart"/>
             <w:r>
               <w:rPr>
                 <w:rFonts w:ascii="Segoe UI" w:hAnsi="Segoe UI" w:cs="Segoe UI"/>
@@ -2496,8 +4398,19 @@
                 <w:sz w:val="18"/>
                 <w:szCs w:val="18"/>
               </w:rPr>
-              <w:t>com.philips.platform.uid.view.widget.Switch</w:t>
-            </w:r>
+              <w:t>com.philips.platform.uid.view</w:t>
+            </w:r>
+            <w:proofErr w:type="gramEnd"/>
+            <w:r>
+              <w:rPr>
+                <w:rFonts w:ascii="Segoe UI" w:hAnsi="Segoe UI" w:cs="Segoe UI"/>
+                <w:color w:val="000000"/>
+                <w:sz w:val="18"/>
+                <w:szCs w:val="18"/>
+              </w:rPr>
+              <w:t>.widget.Switch</w:t>
+            </w:r>
+            <w:proofErr w:type="spellEnd"/>
           </w:p>
         </w:tc>
       </w:tr>
@@ -2514,6 +4427,7 @@
                 <w:szCs w:val="32"/>
               </w:rPr>
             </w:pPr>
+            <w:proofErr w:type="spellStart"/>
             <w:r>
               <w:rPr>
                 <w:sz w:val="28"/>
@@ -2521,6 +4435,7 @@
               </w:rPr>
               <w:t>CheckBox</w:t>
             </w:r>
+            <w:proofErr w:type="spellEnd"/>
           </w:p>
         </w:tc>
         <w:tc>
@@ -2537,6 +4452,8 @@
                 <w:szCs w:val="18"/>
               </w:rPr>
             </w:pPr>
+            <w:proofErr w:type="spellStart"/>
+            <w:proofErr w:type="gramStart"/>
             <w:r>
               <w:rPr>
                 <w:rFonts w:ascii="Segoe UI" w:hAnsi="Segoe UI" w:cs="Segoe UI"/>
@@ -2544,8 +4461,19 @@
                 <w:sz w:val="18"/>
                 <w:szCs w:val="18"/>
               </w:rPr>
-              <w:t>com.philips.platform.uid.view.widget.CheckBox</w:t>
-            </w:r>
+              <w:t>com.philips.platform.uid.view</w:t>
+            </w:r>
+            <w:proofErr w:type="gramEnd"/>
+            <w:r>
+              <w:rPr>
+                <w:rFonts w:ascii="Segoe UI" w:hAnsi="Segoe UI" w:cs="Segoe UI"/>
+                <w:color w:val="000000"/>
+                <w:sz w:val="18"/>
+                <w:szCs w:val="18"/>
+              </w:rPr>
+              <w:t>.widget.CheckBox</w:t>
+            </w:r>
+            <w:proofErr w:type="spellEnd"/>
           </w:p>
         </w:tc>
       </w:tr>
@@ -2562,6 +4490,7 @@
                 <w:szCs w:val="32"/>
               </w:rPr>
             </w:pPr>
+            <w:proofErr w:type="spellStart"/>
             <w:r>
               <w:rPr>
                 <w:sz w:val="28"/>
@@ -2569,6 +4498,7 @@
               </w:rPr>
               <w:t>ProgressBar</w:t>
             </w:r>
+            <w:proofErr w:type="spellEnd"/>
           </w:p>
         </w:tc>
         <w:tc>
@@ -2585,6 +4515,8 @@
                 <w:szCs w:val="18"/>
               </w:rPr>
             </w:pPr>
+            <w:proofErr w:type="spellStart"/>
+            <w:proofErr w:type="gramStart"/>
             <w:r>
               <w:rPr>
                 <w:rFonts w:ascii="Segoe UI" w:hAnsi="Segoe UI" w:cs="Segoe UI"/>
@@ -2592,8 +4524,19 @@
                 <w:sz w:val="18"/>
                 <w:szCs w:val="18"/>
               </w:rPr>
-              <w:t>com.philips.platform.uid.view.widget.ProgressBar</w:t>
-            </w:r>
+              <w:t>com.philips.platform.uid.view</w:t>
+            </w:r>
+            <w:proofErr w:type="gramEnd"/>
+            <w:r>
+              <w:rPr>
+                <w:rFonts w:ascii="Segoe UI" w:hAnsi="Segoe UI" w:cs="Segoe UI"/>
+                <w:color w:val="000000"/>
+                <w:sz w:val="18"/>
+                <w:szCs w:val="18"/>
+              </w:rPr>
+              <w:t>.widget.ProgressBar</w:t>
+            </w:r>
+            <w:proofErr w:type="spellEnd"/>
           </w:p>
         </w:tc>
       </w:tr>
@@ -2610,6 +4553,7 @@
                 <w:szCs w:val="32"/>
               </w:rPr>
             </w:pPr>
+            <w:proofErr w:type="spellStart"/>
             <w:r>
               <w:rPr>
                 <w:sz w:val="28"/>
@@ -2617,6 +4561,7 @@
               </w:rPr>
               <w:t>IndeterminateProgressBar</w:t>
             </w:r>
+            <w:proofErr w:type="spellEnd"/>
           </w:p>
         </w:tc>
         <w:tc>
@@ -2633,6 +4578,8 @@
                 <w:szCs w:val="18"/>
               </w:rPr>
             </w:pPr>
+            <w:proofErr w:type="spellStart"/>
+            <w:proofErr w:type="gramStart"/>
             <w:r>
               <w:rPr>
                 <w:rFonts w:ascii="Segoe UI" w:hAnsi="Segoe UI" w:cs="Segoe UI"/>
@@ -2640,8 +4587,19 @@
                 <w:sz w:val="18"/>
                 <w:szCs w:val="18"/>
               </w:rPr>
-              <w:t>com.philips.platform.uid.view.widget.IndeterminateProgressBar</w:t>
-            </w:r>
+              <w:t>com.philips.platform.uid.view</w:t>
+            </w:r>
+            <w:proofErr w:type="gramEnd"/>
+            <w:r>
+              <w:rPr>
+                <w:rFonts w:ascii="Segoe UI" w:hAnsi="Segoe UI" w:cs="Segoe UI"/>
+                <w:color w:val="000000"/>
+                <w:sz w:val="18"/>
+                <w:szCs w:val="18"/>
+              </w:rPr>
+              <w:t>.widget.IndeterminateProgressBar</w:t>
+            </w:r>
+            <w:proofErr w:type="spellEnd"/>
           </w:p>
         </w:tc>
       </w:tr>
@@ -2681,6 +4639,8 @@
                 <w:szCs w:val="18"/>
               </w:rPr>
             </w:pPr>
+            <w:proofErr w:type="spellStart"/>
+            <w:proofErr w:type="gramStart"/>
             <w:r>
               <w:rPr>
                 <w:rFonts w:ascii="Segoe UI" w:hAnsi="Segoe UI" w:cs="Segoe UI"/>
@@ -2688,8 +4648,19 @@
                 <w:sz w:val="18"/>
                 <w:szCs w:val="18"/>
               </w:rPr>
-              <w:t>com.philips.platform.uid.view.widget.Label</w:t>
-            </w:r>
+              <w:t>com.philips.platform.uid.view</w:t>
+            </w:r>
+            <w:proofErr w:type="gramEnd"/>
+            <w:r>
+              <w:rPr>
+                <w:rFonts w:ascii="Segoe UI" w:hAnsi="Segoe UI" w:cs="Segoe UI"/>
+                <w:color w:val="000000"/>
+                <w:sz w:val="18"/>
+                <w:szCs w:val="18"/>
+              </w:rPr>
+              <w:t>.widget.Label</w:t>
+            </w:r>
+            <w:proofErr w:type="spellEnd"/>
           </w:p>
         </w:tc>
       </w:tr>
@@ -2894,6 +4865,92 @@
     </w:lvl>
   </w:abstractNum>
   <w:abstractNum w:abstractNumId="2">
+    <w:nsid w:val="324E16E1"/>
+    <w:multiLevelType w:val="hybridMultilevel"/>
+    <w:tmpl w:val="BB28651C"/>
+    <w:lvl w:ilvl="0" w:tplc="0809000F">
+      <w:start w:val="1"/>
+      <w:numFmt w:val="decimal"/>
+      <w:lvlText w:val="%1."/>
+      <w:lvlJc w:val="left"/>
+      <w:pPr>
+        <w:ind w:left="1296" w:hanging="360"/>
+      </w:pPr>
+    </w:lvl>
+    <w:lvl w:ilvl="1" w:tplc="08090019" w:tentative="1">
+      <w:start w:val="1"/>
+      <w:numFmt w:val="lowerLetter"/>
+      <w:lvlText w:val="%2."/>
+      <w:lvlJc w:val="left"/>
+      <w:pPr>
+        <w:ind w:left="2016" w:hanging="360"/>
+      </w:pPr>
+    </w:lvl>
+    <w:lvl w:ilvl="2" w:tplc="0809001B" w:tentative="1">
+      <w:start w:val="1"/>
+      <w:numFmt w:val="lowerRoman"/>
+      <w:lvlText w:val="%3."/>
+      <w:lvlJc w:val="right"/>
+      <w:pPr>
+        <w:ind w:left="2736" w:hanging="180"/>
+      </w:pPr>
+    </w:lvl>
+    <w:lvl w:ilvl="3" w:tplc="0809000F" w:tentative="1">
+      <w:start w:val="1"/>
+      <w:numFmt w:val="decimal"/>
+      <w:lvlText w:val="%4."/>
+      <w:lvlJc w:val="left"/>
+      <w:pPr>
+        <w:ind w:left="3456" w:hanging="360"/>
+      </w:pPr>
+    </w:lvl>
+    <w:lvl w:ilvl="4" w:tplc="08090019" w:tentative="1">
+      <w:start w:val="1"/>
+      <w:numFmt w:val="lowerLetter"/>
+      <w:lvlText w:val="%5."/>
+      <w:lvlJc w:val="left"/>
+      <w:pPr>
+        <w:ind w:left="4176" w:hanging="360"/>
+      </w:pPr>
+    </w:lvl>
+    <w:lvl w:ilvl="5" w:tplc="0809001B" w:tentative="1">
+      <w:start w:val="1"/>
+      <w:numFmt w:val="lowerRoman"/>
+      <w:lvlText w:val="%6."/>
+      <w:lvlJc w:val="right"/>
+      <w:pPr>
+        <w:ind w:left="4896" w:hanging="180"/>
+      </w:pPr>
+    </w:lvl>
+    <w:lvl w:ilvl="6" w:tplc="0809000F" w:tentative="1">
+      <w:start w:val="1"/>
+      <w:numFmt w:val="decimal"/>
+      <w:lvlText w:val="%7."/>
+      <w:lvlJc w:val="left"/>
+      <w:pPr>
+        <w:ind w:left="5616" w:hanging="360"/>
+      </w:pPr>
+    </w:lvl>
+    <w:lvl w:ilvl="7" w:tplc="08090019" w:tentative="1">
+      <w:start w:val="1"/>
+      <w:numFmt w:val="lowerLetter"/>
+      <w:lvlText w:val="%8."/>
+      <w:lvlJc w:val="left"/>
+      <w:pPr>
+        <w:ind w:left="6336" w:hanging="360"/>
+      </w:pPr>
+    </w:lvl>
+    <w:lvl w:ilvl="8" w:tplc="0809001B" w:tentative="1">
+      <w:start w:val="1"/>
+      <w:numFmt w:val="lowerRoman"/>
+      <w:lvlText w:val="%9."/>
+      <w:lvlJc w:val="right"/>
+      <w:pPr>
+        <w:ind w:left="7056" w:hanging="180"/>
+      </w:pPr>
+    </w:lvl>
+  </w:abstractNum>
+  <w:abstractNum w:abstractNumId="3">
     <w:nsid w:val="373B1B47"/>
     <w:multiLevelType w:val="hybridMultilevel"/>
     <w:tmpl w:val="2BE2CE78"/>
@@ -2982,7 +5039,7 @@
       </w:pPr>
     </w:lvl>
   </w:abstractNum>
-  <w:abstractNum w:abstractNumId="3">
+  <w:abstractNum w:abstractNumId="4">
     <w:nsid w:val="392339FA"/>
     <w:multiLevelType w:val="multilevel"/>
     <w:tmpl w:val="7FFA06E4"/>
@@ -3077,7 +5134,7 @@
       </w:pPr>
     </w:lvl>
   </w:abstractNum>
-  <w:abstractNum w:abstractNumId="4">
+  <w:abstractNum w:abstractNumId="5">
     <w:nsid w:val="3A4B118B"/>
     <w:multiLevelType w:val="multilevel"/>
     <w:tmpl w:val="EFE0F34E"/>
@@ -3195,7 +5252,93 @@
       </w:rPr>
     </w:lvl>
   </w:abstractNum>
-  <w:abstractNum w:abstractNumId="5">
+  <w:abstractNum w:abstractNumId="6">
+    <w:nsid w:val="3E046188"/>
+    <w:multiLevelType w:val="hybridMultilevel"/>
+    <w:tmpl w:val="BC8E22D4"/>
+    <w:lvl w:ilvl="0" w:tplc="0809000F">
+      <w:start w:val="1"/>
+      <w:numFmt w:val="decimal"/>
+      <w:lvlText w:val="%1."/>
+      <w:lvlJc w:val="left"/>
+      <w:pPr>
+        <w:ind w:left="3600" w:hanging="360"/>
+      </w:pPr>
+    </w:lvl>
+    <w:lvl w:ilvl="1" w:tplc="08090019" w:tentative="1">
+      <w:start w:val="1"/>
+      <w:numFmt w:val="lowerLetter"/>
+      <w:lvlText w:val="%2."/>
+      <w:lvlJc w:val="left"/>
+      <w:pPr>
+        <w:ind w:left="4320" w:hanging="360"/>
+      </w:pPr>
+    </w:lvl>
+    <w:lvl w:ilvl="2" w:tplc="0809001B" w:tentative="1">
+      <w:start w:val="1"/>
+      <w:numFmt w:val="lowerRoman"/>
+      <w:lvlText w:val="%3."/>
+      <w:lvlJc w:val="right"/>
+      <w:pPr>
+        <w:ind w:left="5040" w:hanging="180"/>
+      </w:pPr>
+    </w:lvl>
+    <w:lvl w:ilvl="3" w:tplc="0809000F" w:tentative="1">
+      <w:start w:val="1"/>
+      <w:numFmt w:val="decimal"/>
+      <w:lvlText w:val="%4."/>
+      <w:lvlJc w:val="left"/>
+      <w:pPr>
+        <w:ind w:left="5760" w:hanging="360"/>
+      </w:pPr>
+    </w:lvl>
+    <w:lvl w:ilvl="4" w:tplc="08090019" w:tentative="1">
+      <w:start w:val="1"/>
+      <w:numFmt w:val="lowerLetter"/>
+      <w:lvlText w:val="%5."/>
+      <w:lvlJc w:val="left"/>
+      <w:pPr>
+        <w:ind w:left="6480" w:hanging="360"/>
+      </w:pPr>
+    </w:lvl>
+    <w:lvl w:ilvl="5" w:tplc="0809001B" w:tentative="1">
+      <w:start w:val="1"/>
+      <w:numFmt w:val="lowerRoman"/>
+      <w:lvlText w:val="%6."/>
+      <w:lvlJc w:val="right"/>
+      <w:pPr>
+        <w:ind w:left="7200" w:hanging="180"/>
+      </w:pPr>
+    </w:lvl>
+    <w:lvl w:ilvl="6" w:tplc="0809000F" w:tentative="1">
+      <w:start w:val="1"/>
+      <w:numFmt w:val="decimal"/>
+      <w:lvlText w:val="%7."/>
+      <w:lvlJc w:val="left"/>
+      <w:pPr>
+        <w:ind w:left="7920" w:hanging="360"/>
+      </w:pPr>
+    </w:lvl>
+    <w:lvl w:ilvl="7" w:tplc="08090019" w:tentative="1">
+      <w:start w:val="1"/>
+      <w:numFmt w:val="lowerLetter"/>
+      <w:lvlText w:val="%8."/>
+      <w:lvlJc w:val="left"/>
+      <w:pPr>
+        <w:ind w:left="8640" w:hanging="360"/>
+      </w:pPr>
+    </w:lvl>
+    <w:lvl w:ilvl="8" w:tplc="0809001B" w:tentative="1">
+      <w:start w:val="1"/>
+      <w:numFmt w:val="lowerRoman"/>
+      <w:lvlText w:val="%9."/>
+      <w:lvlJc w:val="right"/>
+      <w:pPr>
+        <w:ind w:left="9360" w:hanging="180"/>
+      </w:pPr>
+    </w:lvl>
+  </w:abstractNum>
+  <w:abstractNum w:abstractNumId="7">
     <w:nsid w:val="491A2BC1"/>
     <w:multiLevelType w:val="hybridMultilevel"/>
     <w:tmpl w:val="653C4C86"/>
@@ -3284,7 +5427,7 @@
       </w:pPr>
     </w:lvl>
   </w:abstractNum>
-  <w:abstractNum w:abstractNumId="6">
+  <w:abstractNum w:abstractNumId="8">
     <w:nsid w:val="4CAA68C4"/>
     <w:multiLevelType w:val="hybridMultilevel"/>
     <w:tmpl w:val="FBC456B0"/>
@@ -3373,7 +5516,7 @@
       </w:pPr>
     </w:lvl>
   </w:abstractNum>
-  <w:abstractNum w:abstractNumId="7">
+  <w:abstractNum w:abstractNumId="9">
     <w:nsid w:val="4D0B5A90"/>
     <w:multiLevelType w:val="multilevel"/>
     <w:tmpl w:val="EFE0F34E"/>
@@ -3491,7 +5634,7 @@
       </w:rPr>
     </w:lvl>
   </w:abstractNum>
-  <w:abstractNum w:abstractNumId="8">
+  <w:abstractNum w:abstractNumId="10">
     <w:nsid w:val="5C4208EF"/>
     <w:multiLevelType w:val="hybridMultilevel"/>
     <w:tmpl w:val="9E049606"/>
@@ -3580,50 +5723,243 @@
       </w:pPr>
     </w:lvl>
   </w:abstractNum>
+  <w:abstractNum w:abstractNumId="11">
+    <w:nsid w:val="65B7647A"/>
+    <w:multiLevelType w:val="hybridMultilevel"/>
+    <w:tmpl w:val="DA80E2A8"/>
+    <w:lvl w:ilvl="0" w:tplc="0809000F">
+      <w:start w:val="1"/>
+      <w:numFmt w:val="decimal"/>
+      <w:lvlText w:val="%1."/>
+      <w:lvlJc w:val="left"/>
+      <w:pPr>
+        <w:ind w:left="720" w:hanging="360"/>
+      </w:pPr>
+    </w:lvl>
+    <w:lvl w:ilvl="1" w:tplc="08090019" w:tentative="1">
+      <w:start w:val="1"/>
+      <w:numFmt w:val="lowerLetter"/>
+      <w:lvlText w:val="%2."/>
+      <w:lvlJc w:val="left"/>
+      <w:pPr>
+        <w:ind w:left="1440" w:hanging="360"/>
+      </w:pPr>
+    </w:lvl>
+    <w:lvl w:ilvl="2" w:tplc="0809001B" w:tentative="1">
+      <w:start w:val="1"/>
+      <w:numFmt w:val="lowerRoman"/>
+      <w:lvlText w:val="%3."/>
+      <w:lvlJc w:val="right"/>
+      <w:pPr>
+        <w:ind w:left="2160" w:hanging="180"/>
+      </w:pPr>
+    </w:lvl>
+    <w:lvl w:ilvl="3" w:tplc="0809000F" w:tentative="1">
+      <w:start w:val="1"/>
+      <w:numFmt w:val="decimal"/>
+      <w:lvlText w:val="%4."/>
+      <w:lvlJc w:val="left"/>
+      <w:pPr>
+        <w:ind w:left="2880" w:hanging="360"/>
+      </w:pPr>
+    </w:lvl>
+    <w:lvl w:ilvl="4" w:tplc="08090019" w:tentative="1">
+      <w:start w:val="1"/>
+      <w:numFmt w:val="lowerLetter"/>
+      <w:lvlText w:val="%5."/>
+      <w:lvlJc w:val="left"/>
+      <w:pPr>
+        <w:ind w:left="3600" w:hanging="360"/>
+      </w:pPr>
+    </w:lvl>
+    <w:lvl w:ilvl="5" w:tplc="0809001B" w:tentative="1">
+      <w:start w:val="1"/>
+      <w:numFmt w:val="lowerRoman"/>
+      <w:lvlText w:val="%6."/>
+      <w:lvlJc w:val="right"/>
+      <w:pPr>
+        <w:ind w:left="4320" w:hanging="180"/>
+      </w:pPr>
+    </w:lvl>
+    <w:lvl w:ilvl="6" w:tplc="0809000F" w:tentative="1">
+      <w:start w:val="1"/>
+      <w:numFmt w:val="decimal"/>
+      <w:lvlText w:val="%7."/>
+      <w:lvlJc w:val="left"/>
+      <w:pPr>
+        <w:ind w:left="5040" w:hanging="360"/>
+      </w:pPr>
+    </w:lvl>
+    <w:lvl w:ilvl="7" w:tplc="08090019" w:tentative="1">
+      <w:start w:val="1"/>
+      <w:numFmt w:val="lowerLetter"/>
+      <w:lvlText w:val="%8."/>
+      <w:lvlJc w:val="left"/>
+      <w:pPr>
+        <w:ind w:left="5760" w:hanging="360"/>
+      </w:pPr>
+    </w:lvl>
+    <w:lvl w:ilvl="8" w:tplc="0809001B" w:tentative="1">
+      <w:start w:val="1"/>
+      <w:numFmt w:val="lowerRoman"/>
+      <w:lvlText w:val="%9."/>
+      <w:lvlJc w:val="right"/>
+      <w:pPr>
+        <w:ind w:left="6480" w:hanging="180"/>
+      </w:pPr>
+    </w:lvl>
+  </w:abstractNum>
+  <w:abstractNum w:abstractNumId="12">
+    <w:nsid w:val="69570136"/>
+    <w:multiLevelType w:val="hybridMultilevel"/>
+    <w:tmpl w:val="AC129EFC"/>
+    <w:lvl w:ilvl="0" w:tplc="3904B8B6">
+      <w:start w:val="1"/>
+      <w:numFmt w:val="decimal"/>
+      <w:lvlText w:val="%1."/>
+      <w:lvlJc w:val="left"/>
+      <w:pPr>
+        <w:ind w:left="1080" w:hanging="360"/>
+      </w:pPr>
+      <w:rPr>
+        <w:rFonts w:hint="default"/>
+      </w:rPr>
+    </w:lvl>
+    <w:lvl w:ilvl="1" w:tplc="08090019" w:tentative="1">
+      <w:start w:val="1"/>
+      <w:numFmt w:val="lowerLetter"/>
+      <w:lvlText w:val="%2."/>
+      <w:lvlJc w:val="left"/>
+      <w:pPr>
+        <w:ind w:left="1800" w:hanging="360"/>
+      </w:pPr>
+    </w:lvl>
+    <w:lvl w:ilvl="2" w:tplc="0809001B" w:tentative="1">
+      <w:start w:val="1"/>
+      <w:numFmt w:val="lowerRoman"/>
+      <w:lvlText w:val="%3."/>
+      <w:lvlJc w:val="right"/>
+      <w:pPr>
+        <w:ind w:left="2520" w:hanging="180"/>
+      </w:pPr>
+    </w:lvl>
+    <w:lvl w:ilvl="3" w:tplc="0809000F" w:tentative="1">
+      <w:start w:val="1"/>
+      <w:numFmt w:val="decimal"/>
+      <w:lvlText w:val="%4."/>
+      <w:lvlJc w:val="left"/>
+      <w:pPr>
+        <w:ind w:left="3240" w:hanging="360"/>
+      </w:pPr>
+    </w:lvl>
+    <w:lvl w:ilvl="4" w:tplc="08090019" w:tentative="1">
+      <w:start w:val="1"/>
+      <w:numFmt w:val="lowerLetter"/>
+      <w:lvlText w:val="%5."/>
+      <w:lvlJc w:val="left"/>
+      <w:pPr>
+        <w:ind w:left="3960" w:hanging="360"/>
+      </w:pPr>
+    </w:lvl>
+    <w:lvl w:ilvl="5" w:tplc="0809001B" w:tentative="1">
+      <w:start w:val="1"/>
+      <w:numFmt w:val="lowerRoman"/>
+      <w:lvlText w:val="%6."/>
+      <w:lvlJc w:val="right"/>
+      <w:pPr>
+        <w:ind w:left="4680" w:hanging="180"/>
+      </w:pPr>
+    </w:lvl>
+    <w:lvl w:ilvl="6" w:tplc="0809000F" w:tentative="1">
+      <w:start w:val="1"/>
+      <w:numFmt w:val="decimal"/>
+      <w:lvlText w:val="%7."/>
+      <w:lvlJc w:val="left"/>
+      <w:pPr>
+        <w:ind w:left="5400" w:hanging="360"/>
+      </w:pPr>
+    </w:lvl>
+    <w:lvl w:ilvl="7" w:tplc="08090019" w:tentative="1">
+      <w:start w:val="1"/>
+      <w:numFmt w:val="lowerLetter"/>
+      <w:lvlText w:val="%8."/>
+      <w:lvlJc w:val="left"/>
+      <w:pPr>
+        <w:ind w:left="6120" w:hanging="360"/>
+      </w:pPr>
+    </w:lvl>
+    <w:lvl w:ilvl="8" w:tplc="0809001B" w:tentative="1">
+      <w:start w:val="1"/>
+      <w:numFmt w:val="lowerRoman"/>
+      <w:lvlText w:val="%9."/>
+      <w:lvlJc w:val="right"/>
+      <w:pPr>
+        <w:ind w:left="6840" w:hanging="180"/>
+      </w:pPr>
+    </w:lvl>
+  </w:abstractNum>
   <w:num w:numId="1">
+    <w:abstractNumId w:val="5"/>
+  </w:num>
+  <w:num w:numId="2">
     <w:abstractNumId w:val="4"/>
   </w:num>
-  <w:num w:numId="2">
-    <w:abstractNumId w:val="3"/>
-  </w:num>
   <w:num w:numId="3">
-    <w:abstractNumId w:val="3"/>
+    <w:abstractNumId w:val="4"/>
   </w:num>
   <w:num w:numId="4">
-    <w:abstractNumId w:val="3"/>
+    <w:abstractNumId w:val="4"/>
   </w:num>
   <w:num w:numId="5">
-    <w:abstractNumId w:val="3"/>
+    <w:abstractNumId w:val="4"/>
   </w:num>
   <w:num w:numId="6">
-    <w:abstractNumId w:val="3"/>
+    <w:abstractNumId w:val="4"/>
   </w:num>
   <w:num w:numId="7">
-    <w:abstractNumId w:val="7"/>
+    <w:abstractNumId w:val="9"/>
   </w:num>
   <w:num w:numId="8">
-    <w:abstractNumId w:val="8"/>
+    <w:abstractNumId w:val="10"/>
   </w:num>
   <w:num w:numId="9">
-    <w:abstractNumId w:val="6"/>
+    <w:abstractNumId w:val="8"/>
   </w:num>
   <w:num w:numId="10">
     <w:abstractNumId w:val="1"/>
   </w:num>
   <w:num w:numId="11">
-    <w:abstractNumId w:val="2"/>
+    <w:abstractNumId w:val="3"/>
   </w:num>
   <w:num w:numId="12">
-    <w:abstractNumId w:val="5"/>
+    <w:abstractNumId w:val="7"/>
   </w:num>
   <w:num w:numId="13">
-    <w:abstractNumId w:val="3"/>
+    <w:abstractNumId w:val="4"/>
   </w:num>
   <w:num w:numId="14">
     <w:abstractNumId w:val="0"/>
   </w:num>
   <w:num w:numId="15">
-    <w:abstractNumId w:val="3"/>
+    <w:abstractNumId w:val="4"/>
+  </w:num>
+  <w:num w:numId="16">
+    <w:abstractNumId w:val="11"/>
+  </w:num>
+  <w:num w:numId="17">
+    <w:abstractNumId w:val="6"/>
+  </w:num>
+  <w:num w:numId="18">
+    <w:abstractNumId w:val="12"/>
+  </w:num>
+  <w:num w:numId="19">
+    <w:abstractNumId w:val="4"/>
+  </w:num>
+  <w:num w:numId="20">
+    <w:abstractNumId w:val="2"/>
+  </w:num>
+  <w:num w:numId="21">
+    <w:abstractNumId w:val="4"/>
   </w:num>
 </w:numbering>
 </file>
@@ -3751,6 +6087,7 @@
     <w:lsdException w:name="HTML Sample" w:semiHidden="1" w:unhideWhenUsed="1"/>
     <w:lsdException w:name="HTML Typewriter" w:semiHidden="1" w:unhideWhenUsed="1"/>
     <w:lsdException w:name="HTML Variable" w:semiHidden="1" w:unhideWhenUsed="1"/>
+    <w:lsdException w:name="Normal Table" w:semiHidden="1" w:unhideWhenUsed="1"/>
     <w:lsdException w:name="annotation subject" w:semiHidden="1" w:unhideWhenUsed="1"/>
     <w:lsdException w:name="No List" w:semiHidden="1" w:unhideWhenUsed="1"/>
     <w:lsdException w:name="Outline List 1" w:semiHidden="1" w:unhideWhenUsed="1"/>
@@ -3796,9 +6133,11 @@
     <w:lsdException w:name="Table Subtle 1" w:semiHidden="1" w:unhideWhenUsed="1"/>
     <w:lsdException w:name="Table Subtle 2" w:semiHidden="1" w:unhideWhenUsed="1"/>
     <w:lsdException w:name="Table Web 1" w:semiHidden="1" w:unhideWhenUsed="1"/>
+    <w:lsdException w:name="Table Web 2" w:semiHidden="1" w:unhideWhenUsed="1"/>
     <w:lsdException w:name="Table Web 3" w:semiHidden="1" w:unhideWhenUsed="1"/>
     <w:lsdException w:name="Balloon Text" w:semiHidden="1" w:unhideWhenUsed="1"/>
     <w:lsdException w:name="Table Grid" w:uiPriority="39"/>
+    <w:lsdException w:name="Table Theme" w:semiHidden="1" w:unhideWhenUsed="1"/>
     <w:lsdException w:name="Placeholder Text" w:semiHidden="1"/>
     <w:lsdException w:name="No Spacing" w:uiPriority="1" w:qFormat="1"/>
     <w:lsdException w:name="Light Shading" w:uiPriority="60"/>
@@ -4718,6 +7057,87 @@
       <w:spacing w:val="5"/>
     </w:rPr>
   </w:style>
+  <w:style w:type="paragraph" w:styleId="Subtitle">
+    <w:name w:val="Subtitle"/>
+    <w:basedOn w:val="Normal"/>
+    <w:next w:val="Normal"/>
+    <w:link w:val="SubtitleChar"/>
+    <w:uiPriority w:val="11"/>
+    <w:qFormat/>
+    <w:rsid w:val="00C77603"/>
+    <w:pPr>
+      <w:numPr>
+        <w:ilvl w:val="1"/>
+      </w:numPr>
+    </w:pPr>
+    <w:rPr>
+      <w:rFonts w:eastAsiaTheme="minorEastAsia"/>
+      <w:color w:val="5A5A5A" w:themeColor="text1" w:themeTint="A5"/>
+      <w:spacing w:val="15"/>
+    </w:rPr>
+  </w:style>
+  <w:style w:type="character" w:customStyle="1" w:styleId="SubtitleChar">
+    <w:name w:val="Subtitle Char"/>
+    <w:basedOn w:val="DefaultParagraphFont"/>
+    <w:link w:val="Subtitle"/>
+    <w:uiPriority w:val="11"/>
+    <w:rsid w:val="00C77603"/>
+    <w:rPr>
+      <w:rFonts w:eastAsiaTheme="minorEastAsia"/>
+      <w:color w:val="5A5A5A" w:themeColor="text1" w:themeTint="A5"/>
+      <w:spacing w:val="15"/>
+    </w:rPr>
+  </w:style>
+  <w:style w:type="paragraph" w:styleId="HTMLPreformatted">
+    <w:name w:val="HTML Preformatted"/>
+    <w:basedOn w:val="Normal"/>
+    <w:link w:val="HTMLPreformattedChar"/>
+    <w:uiPriority w:val="99"/>
+    <w:semiHidden/>
+    <w:unhideWhenUsed/>
+    <w:rsid w:val="00912BDC"/>
+    <w:pPr>
+      <w:tabs>
+        <w:tab w:val="left" w:pos="916"/>
+        <w:tab w:val="left" w:pos="1832"/>
+        <w:tab w:val="left" w:pos="2748"/>
+        <w:tab w:val="left" w:pos="3664"/>
+        <w:tab w:val="left" w:pos="4580"/>
+        <w:tab w:val="left" w:pos="5496"/>
+        <w:tab w:val="left" w:pos="6412"/>
+        <w:tab w:val="left" w:pos="7328"/>
+        <w:tab w:val="left" w:pos="8244"/>
+        <w:tab w:val="left" w:pos="9160"/>
+        <w:tab w:val="left" w:pos="10076"/>
+        <w:tab w:val="left" w:pos="10992"/>
+        <w:tab w:val="left" w:pos="11908"/>
+        <w:tab w:val="left" w:pos="12824"/>
+        <w:tab w:val="left" w:pos="13740"/>
+        <w:tab w:val="left" w:pos="14656"/>
+      </w:tabs>
+      <w:spacing w:after="0" w:line="240" w:lineRule="auto"/>
+    </w:pPr>
+    <w:rPr>
+      <w:rFonts w:ascii="Courier New" w:hAnsi="Courier New" w:cs="Courier New"/>
+      <w:sz w:val="20"/>
+      <w:szCs w:val="20"/>
+      <w:lang w:val="en-GB" w:eastAsia="en-GB"/>
+    </w:rPr>
+  </w:style>
+  <w:style w:type="character" w:customStyle="1" w:styleId="HTMLPreformattedChar">
+    <w:name w:val="HTML Preformatted Char"/>
+    <w:basedOn w:val="DefaultParagraphFont"/>
+    <w:link w:val="HTMLPreformatted"/>
+    <w:uiPriority w:val="99"/>
+    <w:semiHidden/>
+    <w:rsid w:val="00912BDC"/>
+    <w:rPr>
+      <w:rFonts w:ascii="Courier New" w:hAnsi="Courier New" w:cs="Courier New"/>
+      <w:sz w:val="20"/>
+      <w:szCs w:val="20"/>
+      <w:lang w:val="en-GB" w:eastAsia="en-GB"/>
+    </w:rPr>
+  </w:style>
 </w:styles>
 </file>
 
@@ -4987,7 +7407,7 @@
 </file>
 
 <file path=customXml/itemProps1.xml><?xml version="1.0" encoding="utf-8"?>
-<ds:datastoreItem xmlns:ds="http://schemas.openxmlformats.org/officeDocument/2006/customXml" ds:itemID="{3CAE64F4-DA3F-5840-861B-26175D0B93C6}">
+<ds:datastoreItem xmlns:ds="http://schemas.openxmlformats.org/officeDocument/2006/customXml" ds:itemID="{98E8A9B6-BC62-CE44-A917-4BCE652B3A47}">
   <ds:schemaRefs>
     <ds:schemaRef ds:uri="http://schemas.openxmlformats.org/officeDocument/2006/bibliography"/>
   </ds:schemaRefs>

</xml_diff>

<commit_message>
Updated integration documentation for Language Pack
</commit_message>
<xml_diff>
--- a/Documentation/External/Android_DLS_UIKit_Integration.docx
+++ b/Documentation/External/Android_DLS_UIKit_Integration.docx
@@ -1,6 +1,6 @@
 
 <file path=word/document.xml><?xml version="1.0" encoding="utf-8"?>
-<w:document xmlns:wpc="http://schemas.microsoft.com/office/word/2010/wordprocessingCanvas" xmlns:mo="http://schemas.microsoft.com/office/mac/office/2008/main" xmlns:mc="http://schemas.openxmlformats.org/markup-compatibility/2006" xmlns:mv="urn:schemas-microsoft-com:mac:vml" xmlns:o="urn:schemas-microsoft-com:office:office" xmlns:r="http://schemas.openxmlformats.org/officeDocument/2006/relationships" xmlns:m="http://schemas.openxmlformats.org/officeDocument/2006/math" xmlns:v="urn:schemas-microsoft-com:vml" xmlns:wp14="http://schemas.microsoft.com/office/word/2010/wordprocessingDrawing" xmlns:wp="http://schemas.openxmlformats.org/drawingml/2006/wordprocessingDrawing" xmlns:w10="urn:schemas-microsoft-com:office:word" xmlns:w="http://schemas.openxmlformats.org/wordprocessingml/2006/main" xmlns:w14="http://schemas.microsoft.com/office/word/2010/wordml" xmlns:w15="http://schemas.microsoft.com/office/word/2012/wordml" xmlns:wpg="http://schemas.microsoft.com/office/word/2010/wordprocessingGroup" xmlns:wpi="http://schemas.microsoft.com/office/word/2010/wordprocessingInk" xmlns:wne="http://schemas.microsoft.com/office/word/2006/wordml" xmlns:wps="http://schemas.microsoft.com/office/word/2010/wordprocessingShape" mc:Ignorable="w14 w15 wp14">
+<w:document xmlns:wpc="http://schemas.microsoft.com/office/word/2010/wordprocessingCanvas" xmlns:cx="http://schemas.microsoft.com/office/drawing/2014/chartex" xmlns:cx1="http://schemas.microsoft.com/office/drawing/2015/9/8/chartex" xmlns:mc="http://schemas.openxmlformats.org/markup-compatibility/2006" xmlns:o="urn:schemas-microsoft-com:office:office" xmlns:r="http://schemas.openxmlformats.org/officeDocument/2006/relationships" xmlns:m="http://schemas.openxmlformats.org/officeDocument/2006/math" xmlns:v="urn:schemas-microsoft-com:vml" xmlns:wp14="http://schemas.microsoft.com/office/word/2010/wordprocessingDrawing" xmlns:wp="http://schemas.openxmlformats.org/drawingml/2006/wordprocessingDrawing" xmlns:w10="urn:schemas-microsoft-com:office:word" xmlns:w="http://schemas.openxmlformats.org/wordprocessingml/2006/main" xmlns:w14="http://schemas.microsoft.com/office/word/2010/wordml" xmlns:w15="http://schemas.microsoft.com/office/word/2012/wordml" xmlns:w16se="http://schemas.microsoft.com/office/word/2015/wordml/symex" xmlns:wpg="http://schemas.microsoft.com/office/word/2010/wordprocessingGroup" xmlns:wpi="http://schemas.microsoft.com/office/word/2010/wordprocessingInk" xmlns:wne="http://schemas.microsoft.com/office/word/2006/wordml" xmlns:wps="http://schemas.microsoft.com/office/word/2010/wordprocessingShape" mc:Ignorable="w14 w15 w16se wp14">
   <w:body>
     <w:p>
       <w:pPr>
@@ -488,6 +488,12 @@
                 <w:sz w:val="32"/>
               </w:rPr>
             </w:pPr>
+            <w:r>
+              <w:rPr>
+                <w:sz w:val="32"/>
+              </w:rPr>
+              <w:t>0.0.3</w:t>
+            </w:r>
           </w:p>
         </w:tc>
         <w:tc>
@@ -502,6 +508,18 @@
                 <w:sz w:val="32"/>
               </w:rPr>
             </w:pPr>
+            <w:r>
+              <w:rPr>
+                <w:sz w:val="32"/>
+              </w:rPr>
+              <w:t>12</w:t>
+            </w:r>
+            <w:r>
+              <w:rPr>
+                <w:sz w:val="32"/>
+              </w:rPr>
+              <w:t>-04-2017</w:t>
+            </w:r>
           </w:p>
         </w:tc>
         <w:tc>
@@ -515,6 +533,14 @@
                 <w:sz w:val="32"/>
               </w:rPr>
             </w:pPr>
+            <w:r>
+              <w:rPr>
+                <w:sz w:val="32"/>
+              </w:rPr>
+              <w:t>Suraj Raj</w:t>
+            </w:r>
+            <w:bookmarkStart w:id="0" w:name="_GoBack"/>
+            <w:bookmarkEnd w:id="0"/>
           </w:p>
         </w:tc>
         <w:tc>
@@ -528,6 +554,12 @@
                 <w:sz w:val="32"/>
               </w:rPr>
             </w:pPr>
+            <w:r>
+              <w:rPr>
+                <w:sz w:val="32"/>
+              </w:rPr>
+              <w:t>All</w:t>
+            </w:r>
           </w:p>
         </w:tc>
         <w:tc>
@@ -541,6 +573,12 @@
                 <w:sz w:val="32"/>
               </w:rPr>
             </w:pPr>
+            <w:r>
+              <w:rPr>
+                <w:sz w:val="32"/>
+              </w:rPr>
+              <w:t>Draft</w:t>
+            </w:r>
           </w:p>
         </w:tc>
       </w:tr>
@@ -693,7 +731,8 @@
           <w:b w:val="0"/>
           <w:bCs w:val="0"/>
           <w:noProof/>
-          <w:lang w:val="en-GB" w:eastAsia="en-GB"/>
+          <w:sz w:val="22"/>
+          <w:szCs w:val="22"/>
         </w:rPr>
       </w:pPr>
       <w:r>
@@ -720,8 +759,6 @@
         </w:rPr>
         <w:fldChar w:fldCharType="separate"/>
       </w:r>
-      <w:bookmarkStart w:id="0" w:name="_GoBack"/>
-      <w:bookmarkEnd w:id="0"/>
       <w:r>
         <w:rPr>
           <w:iCs/>
@@ -736,7 +773,8 @@
           <w:b w:val="0"/>
           <w:bCs w:val="0"/>
           <w:noProof/>
-          <w:lang w:val="en-GB" w:eastAsia="en-GB"/>
+          <w:sz w:val="22"/>
+          <w:szCs w:val="22"/>
         </w:rPr>
         <w:tab/>
       </w:r>
@@ -764,7 +802,7 @@
         <w:rPr>
           <w:noProof/>
         </w:rPr>
-        <w:instrText xml:space="preserve"> PAGEREF _Toc479235258 \h </w:instrText>
+        <w:instrText xml:space="preserve"> PAGEREF _Toc479782357 \h </w:instrText>
       </w:r>
       <w:r>
         <w:rPr>
@@ -802,7 +840,8 @@
           <w:b w:val="0"/>
           <w:bCs w:val="0"/>
           <w:noProof/>
-          <w:lang w:val="en-GB" w:eastAsia="en-GB"/>
+          <w:sz w:val="22"/>
+          <w:szCs w:val="22"/>
         </w:rPr>
       </w:pPr>
       <w:r>
@@ -819,7 +858,8 @@
           <w:b w:val="0"/>
           <w:bCs w:val="0"/>
           <w:noProof/>
-          <w:lang w:val="en-GB" w:eastAsia="en-GB"/>
+          <w:sz w:val="22"/>
+          <w:szCs w:val="22"/>
         </w:rPr>
         <w:tab/>
       </w:r>
@@ -847,7 +887,7 @@
         <w:rPr>
           <w:noProof/>
         </w:rPr>
-        <w:instrText xml:space="preserve"> PAGEREF _Toc479235259 \h </w:instrText>
+        <w:instrText xml:space="preserve"> PAGEREF _Toc479782358 \h </w:instrText>
       </w:r>
       <w:r>
         <w:rPr>
@@ -885,9 +925,6 @@
           <w:b w:val="0"/>
           <w:bCs w:val="0"/>
           <w:noProof/>
-          <w:sz w:val="24"/>
-          <w:szCs w:val="24"/>
-          <w:lang w:val="en-GB" w:eastAsia="en-GB"/>
         </w:rPr>
       </w:pPr>
       <w:r>
@@ -902,9 +939,6 @@
           <w:b w:val="0"/>
           <w:bCs w:val="0"/>
           <w:noProof/>
-          <w:sz w:val="24"/>
-          <w:szCs w:val="24"/>
-          <w:lang w:val="en-GB" w:eastAsia="en-GB"/>
         </w:rPr>
         <w:tab/>
       </w:r>
@@ -930,7 +964,7 @@
         <w:rPr>
           <w:noProof/>
         </w:rPr>
-        <w:instrText xml:space="preserve"> PAGEREF _Toc479235260 \h </w:instrText>
+        <w:instrText xml:space="preserve"> PAGEREF _Toc479782359 \h </w:instrText>
       </w:r>
       <w:r>
         <w:rPr>
@@ -968,9 +1002,6 @@
           <w:b w:val="0"/>
           <w:bCs w:val="0"/>
           <w:noProof/>
-          <w:sz w:val="24"/>
-          <w:szCs w:val="24"/>
-          <w:lang w:val="en-GB" w:eastAsia="en-GB"/>
         </w:rPr>
       </w:pPr>
       <w:r>
@@ -985,9 +1016,6 @@
           <w:b w:val="0"/>
           <w:bCs w:val="0"/>
           <w:noProof/>
-          <w:sz w:val="24"/>
-          <w:szCs w:val="24"/>
-          <w:lang w:val="en-GB" w:eastAsia="en-GB"/>
         </w:rPr>
         <w:tab/>
       </w:r>
@@ -1013,7 +1041,7 @@
         <w:rPr>
           <w:noProof/>
         </w:rPr>
-        <w:instrText xml:space="preserve"> PAGEREF _Toc479235261 \h </w:instrText>
+        <w:instrText xml:space="preserve"> PAGEREF _Toc479782360 \h </w:instrText>
       </w:r>
       <w:r>
         <w:rPr>
@@ -1051,7 +1079,8 @@
           <w:b w:val="0"/>
           <w:bCs w:val="0"/>
           <w:noProof/>
-          <w:lang w:val="en-GB" w:eastAsia="en-GB"/>
+          <w:sz w:val="22"/>
+          <w:szCs w:val="22"/>
         </w:rPr>
       </w:pPr>
       <w:r>
@@ -1068,7 +1097,8 @@
           <w:b w:val="0"/>
           <w:bCs w:val="0"/>
           <w:noProof/>
-          <w:lang w:val="en-GB" w:eastAsia="en-GB"/>
+          <w:sz w:val="22"/>
+          <w:szCs w:val="22"/>
         </w:rPr>
         <w:tab/>
       </w:r>
@@ -1096,7 +1126,7 @@
         <w:rPr>
           <w:noProof/>
         </w:rPr>
-        <w:instrText xml:space="preserve"> PAGEREF _Toc479235262 \h </w:instrText>
+        <w:instrText xml:space="preserve"> PAGEREF _Toc479782361 \h </w:instrText>
       </w:r>
       <w:r>
         <w:rPr>
@@ -1134,9 +1164,6 @@
           <w:b w:val="0"/>
           <w:bCs w:val="0"/>
           <w:noProof/>
-          <w:sz w:val="24"/>
-          <w:szCs w:val="24"/>
-          <w:lang w:val="en-GB" w:eastAsia="en-GB"/>
         </w:rPr>
       </w:pPr>
       <w:r>
@@ -1151,9 +1178,6 @@
           <w:b w:val="0"/>
           <w:bCs w:val="0"/>
           <w:noProof/>
-          <w:sz w:val="24"/>
-          <w:szCs w:val="24"/>
-          <w:lang w:val="en-GB" w:eastAsia="en-GB"/>
         </w:rPr>
         <w:tab/>
       </w:r>
@@ -1179,7 +1203,7 @@
         <w:rPr>
           <w:noProof/>
         </w:rPr>
-        <w:instrText xml:space="preserve"> PAGEREF _Toc479235263 \h </w:instrText>
+        <w:instrText xml:space="preserve"> PAGEREF _Toc479782362 \h </w:instrText>
       </w:r>
       <w:r>
         <w:rPr>
@@ -1217,9 +1241,6 @@
           <w:b w:val="0"/>
           <w:bCs w:val="0"/>
           <w:noProof/>
-          <w:sz w:val="24"/>
-          <w:szCs w:val="24"/>
-          <w:lang w:val="en-GB" w:eastAsia="en-GB"/>
         </w:rPr>
       </w:pPr>
       <w:r>
@@ -1234,9 +1255,6 @@
           <w:b w:val="0"/>
           <w:bCs w:val="0"/>
           <w:noProof/>
-          <w:sz w:val="24"/>
-          <w:szCs w:val="24"/>
-          <w:lang w:val="en-GB" w:eastAsia="en-GB"/>
         </w:rPr>
         <w:tab/>
       </w:r>
@@ -1262,7 +1280,7 @@
         <w:rPr>
           <w:noProof/>
         </w:rPr>
-        <w:instrText xml:space="preserve"> PAGEREF _Toc479235264 \h </w:instrText>
+        <w:instrText xml:space="preserve"> PAGEREF _Toc479782363 \h </w:instrText>
       </w:r>
       <w:r>
         <w:rPr>
@@ -1300,9 +1318,6 @@
           <w:b w:val="0"/>
           <w:bCs w:val="0"/>
           <w:noProof/>
-          <w:sz w:val="24"/>
-          <w:szCs w:val="24"/>
-          <w:lang w:val="en-GB" w:eastAsia="en-GB"/>
         </w:rPr>
       </w:pPr>
       <w:r>
@@ -1317,9 +1332,6 @@
           <w:b w:val="0"/>
           <w:bCs w:val="0"/>
           <w:noProof/>
-          <w:sz w:val="24"/>
-          <w:szCs w:val="24"/>
-          <w:lang w:val="en-GB" w:eastAsia="en-GB"/>
         </w:rPr>
         <w:tab/>
       </w:r>
@@ -1345,7 +1357,7 @@
         <w:rPr>
           <w:noProof/>
         </w:rPr>
-        <w:instrText xml:space="preserve"> PAGEREF _Toc479235265 \h </w:instrText>
+        <w:instrText xml:space="preserve"> PAGEREF _Toc479782364 \h </w:instrText>
       </w:r>
       <w:r>
         <w:rPr>
@@ -1383,7 +1395,8 @@
           <w:b w:val="0"/>
           <w:bCs w:val="0"/>
           <w:noProof/>
-          <w:lang w:val="en-GB" w:eastAsia="en-GB"/>
+          <w:sz w:val="22"/>
+          <w:szCs w:val="22"/>
         </w:rPr>
       </w:pPr>
       <w:r>
@@ -1400,7 +1413,8 @@
           <w:b w:val="0"/>
           <w:bCs w:val="0"/>
           <w:noProof/>
-          <w:lang w:val="en-GB" w:eastAsia="en-GB"/>
+          <w:sz w:val="22"/>
+          <w:szCs w:val="22"/>
         </w:rPr>
         <w:tab/>
       </w:r>
@@ -1428,7 +1442,7 @@
         <w:rPr>
           <w:noProof/>
         </w:rPr>
-        <w:instrText xml:space="preserve"> PAGEREF _Toc479235266 \h </w:instrText>
+        <w:instrText xml:space="preserve"> PAGEREF _Toc479782365 \h </w:instrText>
       </w:r>
       <w:r>
         <w:rPr>
@@ -1466,9 +1480,6 @@
           <w:b w:val="0"/>
           <w:bCs w:val="0"/>
           <w:noProof/>
-          <w:sz w:val="24"/>
-          <w:szCs w:val="24"/>
-          <w:lang w:val="en-GB" w:eastAsia="en-GB"/>
         </w:rPr>
       </w:pPr>
       <w:r>
@@ -1483,9 +1494,6 @@
           <w:b w:val="0"/>
           <w:bCs w:val="0"/>
           <w:noProof/>
-          <w:sz w:val="24"/>
-          <w:szCs w:val="24"/>
-          <w:lang w:val="en-GB" w:eastAsia="en-GB"/>
         </w:rPr>
         <w:tab/>
       </w:r>
@@ -1511,7 +1519,7 @@
         <w:rPr>
           <w:noProof/>
         </w:rPr>
-        <w:instrText xml:space="preserve"> PAGEREF _Toc479235267 \h </w:instrText>
+        <w:instrText xml:space="preserve"> PAGEREF _Toc479782366 \h </w:instrText>
       </w:r>
       <w:r>
         <w:rPr>
@@ -1549,9 +1557,6 @@
           <w:b w:val="0"/>
           <w:bCs w:val="0"/>
           <w:noProof/>
-          <w:sz w:val="24"/>
-          <w:szCs w:val="24"/>
-          <w:lang w:val="en-GB" w:eastAsia="en-GB"/>
         </w:rPr>
       </w:pPr>
       <w:r>
@@ -1566,9 +1571,6 @@
           <w:b w:val="0"/>
           <w:bCs w:val="0"/>
           <w:noProof/>
-          <w:sz w:val="24"/>
-          <w:szCs w:val="24"/>
-          <w:lang w:val="en-GB" w:eastAsia="en-GB"/>
         </w:rPr>
         <w:tab/>
       </w:r>
@@ -1614,7 +1616,92 @@
         <w:rPr>
           <w:noProof/>
         </w:rPr>
-        <w:instrText xml:space="preserve"> PAGEREF _Toc479235268 \h </w:instrText>
+        <w:instrText xml:space="preserve"> PAGEREF _Toc479782367 \h </w:instrText>
+      </w:r>
+      <w:r>
+        <w:rPr>
+          <w:noProof/>
+        </w:rPr>
+      </w:r>
+      <w:r>
+        <w:rPr>
+          <w:noProof/>
+        </w:rPr>
+        <w:fldChar w:fldCharType="separate"/>
+      </w:r>
+      <w:r>
+        <w:rPr>
+          <w:noProof/>
+        </w:rPr>
+        <w:t>5</w:t>
+      </w:r>
+      <w:r>
+        <w:rPr>
+          <w:noProof/>
+        </w:rPr>
+        <w:fldChar w:fldCharType="end"/>
+      </w:r>
+    </w:p>
+    <w:p>
+      <w:pPr>
+        <w:pStyle w:val="TOC1"/>
+        <w:tabs>
+          <w:tab w:val="left" w:pos="440"/>
+          <w:tab w:val="right" w:leader="dot" w:pos="9350"/>
+        </w:tabs>
+        <w:rPr>
+          <w:rFonts w:eastAsiaTheme="minorEastAsia"/>
+          <w:b w:val="0"/>
+          <w:bCs w:val="0"/>
+          <w:noProof/>
+          <w:sz w:val="22"/>
+          <w:szCs w:val="22"/>
+        </w:rPr>
+      </w:pPr>
+      <w:r>
+        <w:rPr>
+          <w:iCs/>
+          <w:noProof/>
+          <w:color w:val="2F5496" w:themeColor="accent5" w:themeShade="BF"/>
+        </w:rPr>
+        <w:t>5</w:t>
+      </w:r>
+      <w:r>
+        <w:rPr>
+          <w:rFonts w:eastAsiaTheme="minorEastAsia"/>
+          <w:b w:val="0"/>
+          <w:bCs w:val="0"/>
+          <w:noProof/>
+          <w:sz w:val="22"/>
+          <w:szCs w:val="22"/>
+        </w:rPr>
+        <w:tab/>
+      </w:r>
+      <w:r>
+        <w:rPr>
+          <w:iCs/>
+          <w:noProof/>
+          <w:color w:val="2F5496" w:themeColor="accent5" w:themeShade="BF"/>
+        </w:rPr>
+        <w:t>Integrating Language pack with UIKit</w:t>
+      </w:r>
+      <w:r>
+        <w:rPr>
+          <w:noProof/>
+        </w:rPr>
+        <w:tab/>
+      </w:r>
+      <w:r>
+        <w:rPr>
+          <w:noProof/>
+        </w:rPr>
+        <w:fldChar w:fldCharType="begin"/>
+      </w:r>
+      <w:r>
+        <w:rPr>
+          <w:noProof/>
+        </w:rPr>
+        <w:instrText xml:space="preserve"> PAGEREF _Toc479782368 \h </w:instrText>
       </w:r>
       <w:r>
         <w:rPr>
@@ -1672,7 +1759,7 @@
           <w:color w:val="2F5496" w:themeColor="accent5" w:themeShade="BF"/>
         </w:rPr>
       </w:pPr>
-      <w:bookmarkStart w:id="1" w:name="_Toc479235258"/>
+      <w:bookmarkStart w:id="1" w:name="_Toc479782357"/>
       <w:r>
         <w:rPr>
           <w:rStyle w:val="SubtleEmphasis"/>
@@ -1812,7 +1899,7 @@
           <w:color w:val="2F5496" w:themeColor="accent5" w:themeShade="BF"/>
         </w:rPr>
       </w:pPr>
-      <w:bookmarkStart w:id="2" w:name="_Toc479235259"/>
+      <w:bookmarkStart w:id="2" w:name="_Toc479782358"/>
       <w:r>
         <w:rPr>
           <w:rStyle w:val="SubtleEmphasis"/>
@@ -1875,7 +1962,7 @@
       <w:pPr>
         <w:pStyle w:val="Heading2"/>
       </w:pPr>
-      <w:bookmarkStart w:id="3" w:name="_Toc479235260"/>
+      <w:bookmarkStart w:id="3" w:name="_Toc479782359"/>
       <w:r>
         <w:t xml:space="preserve">Add </w:t>
       </w:r>
@@ -1888,13 +1975,11 @@
         <w:t xml:space="preserve"> in repository list in source root </w:t>
       </w:r>
       <w:proofErr w:type="spellStart"/>
-      <w:proofErr w:type="gramStart"/>
       <w:r>
         <w:t>build.gradle</w:t>
       </w:r>
       <w:bookmarkEnd w:id="3"/>
       <w:proofErr w:type="spellEnd"/>
-      <w:proofErr w:type="gramEnd"/>
     </w:p>
     <w:p>
       <w:pPr>
@@ -1952,18 +2037,13 @@
               <w:t xml:space="preserve">     </w:t>
             </w:r>
             <w:r>
-              <w:t xml:space="preserve">   maven </w:t>
-            </w:r>
-            <w:proofErr w:type="gramStart"/>
-            <w:r>
-              <w:t xml:space="preserve">{ </w:t>
+              <w:t xml:space="preserve">   maven { </w:t>
             </w:r>
             <w:proofErr w:type="spellStart"/>
             <w:r>
               <w:t>url</w:t>
             </w:r>
             <w:proofErr w:type="spellEnd"/>
-            <w:proofErr w:type="gramEnd"/>
             <w:r>
               <w:t xml:space="preserve"> 'http://maartens</w:t>
             </w:r>
@@ -2001,7 +2081,7 @@
       <w:pPr>
         <w:pStyle w:val="Heading2"/>
       </w:pPr>
-      <w:bookmarkStart w:id="4" w:name="_Toc479235261"/>
+      <w:bookmarkStart w:id="4" w:name="_Toc479782360"/>
       <w:r>
         <w:t xml:space="preserve">Add </w:t>
       </w:r>
@@ -2014,13 +2094,11 @@
         <w:t xml:space="preserve"> dependency in project </w:t>
       </w:r>
       <w:proofErr w:type="spellStart"/>
-      <w:proofErr w:type="gramStart"/>
       <w:r>
         <w:t>build.gradle</w:t>
       </w:r>
       <w:bookmarkEnd w:id="4"/>
       <w:proofErr w:type="spellEnd"/>
-      <w:proofErr w:type="gramEnd"/>
     </w:p>
     <w:p>
       <w:pPr>
@@ -2068,7 +2146,6 @@
               <w:t>compile '</w:t>
             </w:r>
             <w:proofErr w:type="spellStart"/>
-            <w:proofErr w:type="gramStart"/>
             <w:r>
               <w:t>com.</w:t>
             </w:r>
@@ -2093,7 +2170,6 @@
             <w:r>
               <w:t>uikitdls</w:t>
             </w:r>
-            <w:proofErr w:type="gramEnd"/>
             <w:r>
               <w:t>:</w:t>
             </w:r>
@@ -2223,7 +2299,7 @@
           <w:color w:val="2F5496" w:themeColor="accent5" w:themeShade="BF"/>
         </w:rPr>
       </w:pPr>
-      <w:bookmarkStart w:id="5" w:name="_Toc479235262"/>
+      <w:bookmarkStart w:id="5" w:name="_Toc479782361"/>
       <w:r>
         <w:rPr>
           <w:rStyle w:val="SubtleEmphasis"/>
@@ -2310,17 +2386,8 @@
           <w:sz w:val="28"/>
           <w:szCs w:val="32"/>
         </w:rPr>
-        <w:t xml:space="preserve"> {ULTRA_LIGHT, VERY_LIGHT, LIGHT, BRIGHT, VERY_</w:t>
-      </w:r>
-      <w:proofErr w:type="gramStart"/>
-      <w:r>
-        <w:rPr>
-          <w:sz w:val="28"/>
-          <w:szCs w:val="32"/>
-        </w:rPr>
-        <w:t>DARK }</w:t>
-      </w:r>
-      <w:proofErr w:type="gramEnd"/>
+        <w:t xml:space="preserve"> {ULTRA_LIGHT, VERY_LIGHT, LIGHT, BRIGHT, VERY_DARK }</w:t>
+      </w:r>
     </w:p>
     <w:p>
       <w:pPr>
@@ -2381,17 +2448,17 @@
           <w:sz w:val="28"/>
           <w:szCs w:val="32"/>
         </w:rPr>
-        <w:t xml:space="preserve"> {ULTRA_LIGHT, VERY_LIGHT, LIGHT, BRIGHT, VERY_</w:t>
-      </w:r>
-      <w:proofErr w:type="gramStart"/>
-      <w:r>
+        <w:t xml:space="preserve"> {ULTRA_LIGHT, VERY_LIGHT, LIGHT, BRIGHT, VERY_DARK }</w:t>
+      </w:r>
+    </w:p>
+    <w:p>
+      <w:pPr>
+        <w:ind w:left="1080"/>
         <w:rPr>
           <w:sz w:val="28"/>
           <w:szCs w:val="32"/>
         </w:rPr>
-        <w:t>DARK }</w:t>
-      </w:r>
-      <w:proofErr w:type="gramEnd"/>
+      </w:pPr>
     </w:p>
     <w:p>
       <w:pPr>
@@ -2401,50 +2468,41 @@
           <w:szCs w:val="32"/>
         </w:rPr>
       </w:pPr>
-    </w:p>
-    <w:p>
-      <w:pPr>
-        <w:ind w:left="1080"/>
+      <w:r>
         <w:rPr>
           <w:sz w:val="28"/>
           <w:szCs w:val="32"/>
         </w:rPr>
-      </w:pPr>
+        <w:t>Using the above</w:t>
+      </w:r>
       <w:r>
         <w:rPr>
           <w:sz w:val="28"/>
           <w:szCs w:val="32"/>
         </w:rPr>
-        <w:t>Using the above</w:t>
-      </w:r>
+        <w:t xml:space="preserve"> </w:t>
+      </w:r>
+      <w:proofErr w:type="gramStart"/>
       <w:r>
         <w:rPr>
           <w:sz w:val="28"/>
           <w:szCs w:val="32"/>
         </w:rPr>
-        <w:t xml:space="preserve"> </w:t>
-      </w:r>
-      <w:proofErr w:type="gramStart"/>
+        <w:t>parameters</w:t>
+      </w:r>
+      <w:proofErr w:type="gramEnd"/>
       <w:r>
         <w:rPr>
           <w:sz w:val="28"/>
           <w:szCs w:val="32"/>
         </w:rPr>
-        <w:t>parameters</w:t>
-      </w:r>
-      <w:proofErr w:type="gramEnd"/>
+        <w:t xml:space="preserve"> we can create theme</w:t>
+      </w:r>
       <w:r>
         <w:rPr>
           <w:sz w:val="28"/>
           <w:szCs w:val="32"/>
         </w:rPr>
-        <w:t xml:space="preserve"> we can create theme</w:t>
-      </w:r>
-      <w:r>
-        <w:rPr>
-          <w:sz w:val="28"/>
-          <w:szCs w:val="32"/>
-        </w:rPr>
         <w:t>.</w:t>
       </w:r>
     </w:p>
@@ -2452,7 +2510,7 @@
       <w:pPr>
         <w:pStyle w:val="Heading2"/>
       </w:pPr>
-      <w:bookmarkStart w:id="6" w:name="_Toc479235263"/>
+      <w:bookmarkStart w:id="6" w:name="_Toc479782362"/>
       <w:r>
         <w:t xml:space="preserve">Set Theme in </w:t>
       </w:r>
@@ -2500,7 +2558,6 @@
               <w:jc w:val="center"/>
             </w:pPr>
             <w:proofErr w:type="spellStart"/>
-            <w:proofErr w:type="gramStart"/>
             <w:r>
               <w:rPr>
                 <w:rStyle w:val="Strong"/>
@@ -2512,7 +2569,6 @@
               <w:t>android:theme</w:t>
             </w:r>
             <w:proofErr w:type="spellEnd"/>
-            <w:proofErr w:type="gramEnd"/>
             <w:r>
               <w:rPr>
                 <w:rStyle w:val="Strong"/>
@@ -2678,7 +2734,7 @@
       <w:pPr>
         <w:pStyle w:val="Heading2"/>
       </w:pPr>
-      <w:bookmarkStart w:id="7" w:name="_Toc479235264"/>
+      <w:bookmarkStart w:id="7" w:name="_Toc479782363"/>
       <w:r>
         <w:t xml:space="preserve">Inject </w:t>
       </w:r>
@@ -2768,7 +2824,6 @@
               <w:t xml:space="preserve">protected void </w:t>
             </w:r>
             <w:proofErr w:type="spellStart"/>
-            <w:proofErr w:type="gramStart"/>
             <w:r>
               <w:rPr>
                 <w:rStyle w:val="Emphasis"/>
@@ -2788,18 +2843,7 @@
                 <w:sz w:val="21"/>
                 <w:szCs w:val="21"/>
               </w:rPr>
-              <w:t>(</w:t>
-            </w:r>
-            <w:proofErr w:type="gramEnd"/>
-            <w:r>
-              <w:rPr>
-                <w:rStyle w:val="Emphasis"/>
-                <w:rFonts w:ascii="Arial" w:eastAsiaTheme="majorEastAsia" w:hAnsi="Arial" w:cs="Arial"/>
-                <w:color w:val="FFFFFF" w:themeColor="background1"/>
-                <w:sz w:val="21"/>
-                <w:szCs w:val="21"/>
-              </w:rPr>
-              <w:t xml:space="preserve">Bundle </w:t>
+              <w:t xml:space="preserve">(Bundle </w:t>
             </w:r>
             <w:proofErr w:type="spellStart"/>
             <w:r>
@@ -2884,7 +2928,6 @@
               <w:t xml:space="preserve">(new </w:t>
             </w:r>
             <w:proofErr w:type="spellStart"/>
-            <w:proofErr w:type="gramStart"/>
             <w:r>
               <w:rPr>
                 <w:rStyle w:val="Strong"/>
@@ -2911,7 +2954,6 @@
               <w:t>(</w:t>
             </w:r>
             <w:proofErr w:type="spellStart"/>
-            <w:proofErr w:type="gramEnd"/>
             <w:r>
               <w:rPr>
                 <w:rStyle w:val="Strong"/>
@@ -3126,7 +3168,7 @@
       <w:pPr>
         <w:pStyle w:val="Heading2"/>
       </w:pPr>
-      <w:bookmarkStart w:id="8" w:name="_Toc479235265"/>
+      <w:bookmarkStart w:id="8" w:name="_Toc479782364"/>
       <w:r>
         <w:t>Inject Fonts in Application class</w:t>
       </w:r>
@@ -3166,7 +3208,6 @@
               <w:t xml:space="preserve">protected void </w:t>
             </w:r>
             <w:proofErr w:type="spellStart"/>
-            <w:proofErr w:type="gramStart"/>
             <w:r>
               <w:rPr>
                 <w:color w:val="FFFFFF" w:themeColor="background1"/>
@@ -3178,77 +3219,34 @@
               <w:rPr>
                 <w:color w:val="FFFFFF" w:themeColor="background1"/>
               </w:rPr>
-              <w:t>(</w:t>
-            </w:r>
-            <w:proofErr w:type="gramEnd"/>
+              <w:t xml:space="preserve">(final Context </w:t>
+            </w:r>
+            <w:proofErr w:type="spellStart"/>
             <w:r>
               <w:rPr>
                 <w:color w:val="FFFFFF" w:themeColor="background1"/>
               </w:rPr>
-              <w:t xml:space="preserve">final Context </w:t>
-            </w:r>
-            <w:proofErr w:type="spellStart"/>
+              <w:t>newBase</w:t>
+            </w:r>
+            <w:proofErr w:type="spellEnd"/>
             <w:r>
               <w:rPr>
                 <w:color w:val="FFFFFF" w:themeColor="background1"/>
               </w:rPr>
-              <w:t>newBase</w:t>
-            </w:r>
-            <w:proofErr w:type="spellEnd"/>
+              <w:t>) {</w:t>
+            </w:r>
             <w:r>
               <w:rPr>
                 <w:color w:val="FFFFFF" w:themeColor="background1"/>
               </w:rPr>
-              <w:t>) {</w:t>
-            </w:r>
-            <w:r>
-              <w:rPr>
-                <w:color w:val="FFFFFF" w:themeColor="background1"/>
-              </w:rPr>
               <w:br/>
-              <w:t xml:space="preserve">    </w:t>
-            </w:r>
-            <w:proofErr w:type="spellStart"/>
-            <w:r>
-              <w:rPr>
-                <w:color w:val="FFFFFF" w:themeColor="background1"/>
-              </w:rPr>
-              <w:t>super.attachBaseContext</w:t>
-            </w:r>
-            <w:proofErr w:type="spellEnd"/>
-            <w:r>
-              <w:rPr>
-                <w:color w:val="FFFFFF" w:themeColor="background1"/>
-              </w:rPr>
-              <w:t>(</w:t>
-            </w:r>
-            <w:proofErr w:type="spellStart"/>
+              <w:t xml:space="preserve">    super.attachBaseContext(</w:t>
+            </w:r>
             <w:r>
               <w:rPr>
                 <w:color w:val="FFFF00"/>
               </w:rPr>
-              <w:t>CalligraphyContextWrapper.wrap</w:t>
-            </w:r>
-            <w:proofErr w:type="spellEnd"/>
-            <w:r>
-              <w:rPr>
-                <w:color w:val="FFFF00"/>
-              </w:rPr>
-              <w:t>(</w:t>
-            </w:r>
-            <w:proofErr w:type="spellStart"/>
-            <w:r>
-              <w:rPr>
-                <w:color w:val="FFFF00"/>
-              </w:rPr>
-              <w:t>newBase</w:t>
-            </w:r>
-            <w:proofErr w:type="spellEnd"/>
-            <w:r>
-              <w:rPr>
-                <w:color w:val="FFFF00"/>
-              </w:rPr>
-              <w:t>)</w:t>
+              <w:t>CalligraphyContextWrapper.wrap(newBase)</w:t>
             </w:r>
             <w:r>
               <w:rPr>
@@ -3278,7 +3276,7 @@
           <w:color w:val="2F5496" w:themeColor="accent5" w:themeShade="BF"/>
         </w:rPr>
       </w:pPr>
-      <w:bookmarkStart w:id="9" w:name="_Toc479235266"/>
+      <w:bookmarkStart w:id="9" w:name="_Toc479782365"/>
       <w:r>
         <w:rPr>
           <w:rStyle w:val="SubtleEmphasis"/>
@@ -3320,15 +3318,21 @@
       </w:r>
       <w:r>
         <w:br/>
-        <w:t xml:space="preserve">All below calls must be made before </w:t>
+        <w:t xml:space="preserve">All below calls </w:t>
+      </w:r>
+      <w:proofErr w:type="gramStart"/>
+      <w:r>
+        <w:t>must be made</w:t>
+      </w:r>
+      <w:proofErr w:type="gramEnd"/>
+      <w:r>
+        <w:t xml:space="preserve"> before </w:t>
       </w:r>
       <w:proofErr w:type="spellStart"/>
-      <w:proofErr w:type="gramStart"/>
       <w:r>
         <w:t>super.onCreate</w:t>
       </w:r>
       <w:proofErr w:type="spellEnd"/>
-      <w:proofErr w:type="gramEnd"/>
       <w:r>
         <w:t>.</w:t>
       </w:r>
@@ -3373,6 +3377,7 @@
         </w:rPr>
       </w:pPr>
       <w:proofErr w:type="spellStart"/>
+      <w:proofErr w:type="gramStart"/>
       <w:r>
         <w:rPr>
           <w:rFonts w:ascii="Menlo" w:hAnsi="Menlo" w:cs="Menlo"/>
@@ -3403,6 +3408,7 @@
         </w:rPr>
         <w:t>(</w:t>
       </w:r>
+      <w:proofErr w:type="gramEnd"/>
       <w:r>
         <w:rPr>
           <w:rFonts w:ascii="Menlo" w:hAnsi="Menlo" w:cs="Menlo"/>
@@ -3413,7 +3419,6 @@
         <w:t xml:space="preserve">new </w:t>
       </w:r>
       <w:proofErr w:type="spellStart"/>
-      <w:proofErr w:type="gramStart"/>
       <w:r>
         <w:rPr>
           <w:rFonts w:ascii="Menlo" w:hAnsi="Menlo" w:cs="Menlo"/>
@@ -3434,7 +3439,6 @@
         <w:t>(</w:t>
       </w:r>
       <w:proofErr w:type="spellStart"/>
-      <w:proofErr w:type="gramEnd"/>
       <w:r>
         <w:rPr>
           <w:rFonts w:ascii="Menlo" w:hAnsi="Menlo" w:cs="Menlo"/>
@@ -3579,12 +3583,10 @@
         <w:t xml:space="preserve"> before </w:t>
       </w:r>
       <w:proofErr w:type="spellStart"/>
-      <w:proofErr w:type="gramStart"/>
       <w:r>
         <w:t>super.onCreate</w:t>
       </w:r>
       <w:proofErr w:type="spellEnd"/>
-      <w:proofErr w:type="gramEnd"/>
     </w:p>
     <w:p>
       <w:pPr>
@@ -3712,28 +3714,28 @@
         <w:rPr>
           <w:sz w:val="16"/>
         </w:rPr>
-        <w:t xml:space="preserve">(for </w:t>
+        <w:t>(</w:t>
       </w:r>
       <w:proofErr w:type="gramStart"/>
       <w:r>
         <w:rPr>
           <w:sz w:val="16"/>
         </w:rPr>
-        <w:t>example</w:t>
+        <w:t>for</w:t>
       </w:r>
       <w:proofErr w:type="gramEnd"/>
       <w:r>
         <w:rPr>
           <w:sz w:val="16"/>
         </w:rPr>
-        <w:t xml:space="preserve"> for light blue theme)</w:t>
+        <w:t xml:space="preserve"> example for light blue theme)</w:t>
       </w:r>
     </w:p>
     <w:p>
       <w:pPr>
         <w:pStyle w:val="Heading2"/>
       </w:pPr>
-      <w:bookmarkStart w:id="10" w:name="_Toc479235267"/>
+      <w:bookmarkStart w:id="10" w:name="_Toc479782366"/>
       <w:r>
         <w:t>Adding DLS style time/date picker</w:t>
       </w:r>
@@ -3786,7 +3788,6 @@
         <w:t>"</w:t>
       </w:r>
       <w:proofErr w:type="spellStart"/>
-      <w:proofErr w:type="gramStart"/>
       <w:r>
         <w:rPr>
           <w:rFonts w:ascii="Menlo" w:hAnsi="Menlo" w:cs="Menlo"/>
@@ -3794,10 +3795,9 @@
           <w:sz w:val="18"/>
           <w:szCs w:val="18"/>
         </w:rPr>
-        <w:t>android:timePickerDialogTheme</w:t>
-      </w:r>
-      <w:proofErr w:type="spellEnd"/>
-      <w:proofErr w:type="gramEnd"/>
+        <w:t>android</w:t>
+      </w:r>
+      <w:proofErr w:type="gramStart"/>
       <w:r>
         <w:rPr>
           <w:rFonts w:ascii="Menlo" w:hAnsi="Menlo" w:cs="Menlo"/>
@@ -3805,6 +3805,17 @@
           <w:sz w:val="18"/>
           <w:szCs w:val="18"/>
         </w:rPr>
+        <w:t>:timePickerDialogTheme</w:t>
+      </w:r>
+      <w:proofErr w:type="spellEnd"/>
+      <w:proofErr w:type="gramEnd"/>
+      <w:r>
+        <w:rPr>
+          <w:rFonts w:ascii="Menlo" w:hAnsi="Menlo" w:cs="Menlo"/>
+          <w:color w:val="6A8759"/>
+          <w:sz w:val="18"/>
+          <w:szCs w:val="18"/>
+        </w:rPr>
         <w:t xml:space="preserve">" </w:t>
       </w:r>
       <w:proofErr w:type="spellStart"/>
@@ -4055,7 +4066,7 @@
       <w:pPr>
         <w:pStyle w:val="Heading2"/>
       </w:pPr>
-      <w:bookmarkStart w:id="11" w:name="_Toc479235268"/>
+      <w:bookmarkStart w:id="11" w:name="_Toc479782367"/>
       <w:r>
         <w:t>Override with DLS attributes</w:t>
       </w:r>
@@ -4103,16 +4114,296 @@
     </w:p>
     <w:p>
       <w:pPr>
+        <w:pStyle w:val="Heading1"/>
+        <w:rPr>
+          <w:rStyle w:val="SubtleEmphasis"/>
+          <w:b/>
+          <w:i w:val="0"/>
+          <w:color w:val="2F5496" w:themeColor="accent5" w:themeShade="BF"/>
+        </w:rPr>
+      </w:pPr>
+      <w:bookmarkStart w:id="12" w:name="_Toc479782368"/>
+      <w:r>
+        <w:rPr>
+          <w:rStyle w:val="SubtleEmphasis"/>
+          <w:b/>
+          <w:i w:val="0"/>
+          <w:color w:val="2F5496" w:themeColor="accent5" w:themeShade="BF"/>
+        </w:rPr>
+        <w:t xml:space="preserve">Integrating Language pack with </w:t>
+      </w:r>
+      <w:proofErr w:type="spellStart"/>
+      <w:r>
+        <w:rPr>
+          <w:rStyle w:val="SubtleEmphasis"/>
+          <w:b/>
+          <w:i w:val="0"/>
+          <w:color w:val="2F5496" w:themeColor="accent5" w:themeShade="BF"/>
+        </w:rPr>
+        <w:t>UIKit</w:t>
+      </w:r>
+      <w:bookmarkEnd w:id="12"/>
+      <w:proofErr w:type="spellEnd"/>
+    </w:p>
+    <w:p>
+      <w:pPr>
+        <w:ind w:left="720"/>
+      </w:pPr>
+      <w:r>
+        <w:t>To integrate Language packs in your application using UIKIT, please follow the below steps.</w:t>
+      </w:r>
+    </w:p>
+    <w:p>
+      <w:pPr>
+        <w:pStyle w:val="Subtitle"/>
+        <w:numPr>
+          <w:ilvl w:val="0"/>
+          <w:numId w:val="22"/>
+        </w:numPr>
+      </w:pPr>
+      <w:r>
+        <w:t xml:space="preserve">Extend your activity with </w:t>
+      </w:r>
+      <w:proofErr w:type="spellStart"/>
+      <w:r>
+        <w:t>UIDActivity</w:t>
+      </w:r>
+      <w:proofErr w:type="spellEnd"/>
+      <w:r>
+        <w:t xml:space="preserve"> </w:t>
+      </w:r>
+    </w:p>
+    <w:p>
+      <w:pPr>
         <w:pStyle w:val="Subtitle"/>
         <w:numPr>
           <w:ilvl w:val="0"/>
           <w:numId w:val="0"/>
         </w:numPr>
-      </w:pPr>
-      <w:r>
-        <w:br w:type="page"/>
-      </w:r>
-    </w:p>
+        <w:ind w:left="1080"/>
+      </w:pPr>
+      <w:r>
+        <w:rPr>
+          <w:noProof/>
+        </w:rPr>
+        <w:drawing>
+          <wp:inline distT="0" distB="0" distL="0" distR="0" wp14:anchorId="1B8D2A01" wp14:editId="0B46E658">
+            <wp:extent cx="4770533" cy="838273"/>
+            <wp:effectExtent l="0" t="0" r="0" b="0"/>
+            <wp:docPr id="2" name="Picture 2"/>
+            <wp:cNvGraphicFramePr>
+              <a:graphicFrameLocks xmlns:a="http://schemas.openxmlformats.org/drawingml/2006/main" noChangeAspect="1"/>
+            </wp:cNvGraphicFramePr>
+            <a:graphic xmlns:a="http://schemas.openxmlformats.org/drawingml/2006/main">
+              <a:graphicData uri="http://schemas.openxmlformats.org/drawingml/2006/picture">
+                <pic:pic xmlns:pic="http://schemas.openxmlformats.org/drawingml/2006/picture">
+                  <pic:nvPicPr>
+                    <pic:cNvPr id="2" name="UIDActivity.PNG"/>
+                    <pic:cNvPicPr/>
+                  </pic:nvPicPr>
+                  <pic:blipFill>
+                    <a:blip r:embed="rId7">
+                      <a:extLst>
+                        <a:ext uri="{28A0092B-C50C-407E-A947-70E740481C1C}">
+                          <a14:useLocalDpi xmlns:a14="http://schemas.microsoft.com/office/drawing/2010/main" val="0"/>
+                        </a:ext>
+                      </a:extLst>
+                    </a:blip>
+                    <a:stretch>
+                      <a:fillRect/>
+                    </a:stretch>
+                  </pic:blipFill>
+                  <pic:spPr>
+                    <a:xfrm>
+                      <a:off x="0" y="0"/>
+                      <a:ext cx="4770533" cy="838273"/>
+                    </a:xfrm>
+                    <a:prstGeom prst="rect">
+                      <a:avLst/>
+                    </a:prstGeom>
+                  </pic:spPr>
+                </pic:pic>
+              </a:graphicData>
+            </a:graphic>
+          </wp:inline>
+        </w:drawing>
+      </w:r>
+    </w:p>
+    <w:p>
+      <w:pPr>
+        <w:pStyle w:val="Subtitle"/>
+        <w:numPr>
+          <w:ilvl w:val="0"/>
+          <w:numId w:val="22"/>
+        </w:numPr>
+      </w:pPr>
+      <w:r>
+        <w:t xml:space="preserve">Set the path of your JSON file location, which contains the key-value string translations, this needs to be set each time the new JSON </w:t>
+      </w:r>
+      <w:proofErr w:type="gramStart"/>
+      <w:r>
+        <w:t>is downloaded</w:t>
+      </w:r>
+      <w:proofErr w:type="gramEnd"/>
+      <w:r>
+        <w:t>.</w:t>
+      </w:r>
+    </w:p>
+    <w:p>
+      <w:pPr>
+        <w:pStyle w:val="Subtitle"/>
+        <w:numPr>
+          <w:ilvl w:val="0"/>
+          <w:numId w:val="0"/>
+        </w:numPr>
+        <w:ind w:left="1080"/>
+      </w:pPr>
+      <w:r>
+        <w:rPr>
+          <w:noProof/>
+        </w:rPr>
+        <w:drawing>
+          <wp:inline distT="0" distB="0" distL="0" distR="0" wp14:anchorId="35425CFF" wp14:editId="3A7EA9C8">
+            <wp:extent cx="5943600" cy="774065"/>
+            <wp:effectExtent l="0" t="0" r="0" b="6985"/>
+            <wp:docPr id="3" name="Picture 3"/>
+            <wp:cNvGraphicFramePr>
+              <a:graphicFrameLocks xmlns:a="http://schemas.openxmlformats.org/drawingml/2006/main" noChangeAspect="1"/>
+            </wp:cNvGraphicFramePr>
+            <a:graphic xmlns:a="http://schemas.openxmlformats.org/drawingml/2006/main">
+              <a:graphicData uri="http://schemas.openxmlformats.org/drawingml/2006/picture">
+                <pic:pic xmlns:pic="http://schemas.openxmlformats.org/drawingml/2006/picture">
+                  <pic:nvPicPr>
+                    <pic:cNvPr id="3" name="setPath.PNG"/>
+                    <pic:cNvPicPr/>
+                  </pic:nvPicPr>
+                  <pic:blipFill>
+                    <a:blip r:embed="rId8">
+                      <a:extLst>
+                        <a:ext uri="{28A0092B-C50C-407E-A947-70E740481C1C}">
+                          <a14:useLocalDpi xmlns:a14="http://schemas.microsoft.com/office/drawing/2010/main" val="0"/>
+                        </a:ext>
+                      </a:extLst>
+                    </a:blip>
+                    <a:stretch>
+                      <a:fillRect/>
+                    </a:stretch>
+                  </pic:blipFill>
+                  <pic:spPr>
+                    <a:xfrm>
+                      <a:off x="0" y="0"/>
+                      <a:ext cx="5943600" cy="774065"/>
+                    </a:xfrm>
+                    <a:prstGeom prst="rect">
+                      <a:avLst/>
+                    </a:prstGeom>
+                  </pic:spPr>
+                </pic:pic>
+              </a:graphicData>
+            </a:graphic>
+          </wp:inline>
+        </w:drawing>
+      </w:r>
+    </w:p>
+    <w:p>
+      <w:pPr>
+        <w:pStyle w:val="Subtitle"/>
+        <w:numPr>
+          <w:ilvl w:val="0"/>
+          <w:numId w:val="22"/>
+        </w:numPr>
+      </w:pPr>
+      <w:r>
+        <w:lastRenderedPageBreak/>
+        <w:t>Translations in a</w:t>
+      </w:r>
+      <w:r>
+        <w:t xml:space="preserve">ll Views (DLS and Android native) implementing the </w:t>
+      </w:r>
+      <w:proofErr w:type="spellStart"/>
+      <w:proofErr w:type="gramStart"/>
+      <w:r>
+        <w:t>setText</w:t>
+      </w:r>
+      <w:proofErr w:type="spellEnd"/>
+      <w:r>
+        <w:t>(</w:t>
+      </w:r>
+      <w:proofErr w:type="gramEnd"/>
+      <w:r>
+        <w:t xml:space="preserve">), </w:t>
+      </w:r>
+      <w:proofErr w:type="spellStart"/>
+      <w:r>
+        <w:t>setHint</w:t>
+      </w:r>
+      <w:proofErr w:type="spellEnd"/>
+      <w:r>
+        <w:t xml:space="preserve">(), </w:t>
+      </w:r>
+      <w:proofErr w:type="spellStart"/>
+      <w:r>
+        <w:t>etc</w:t>
+      </w:r>
+      <w:proofErr w:type="spellEnd"/>
+      <w:r>
+        <w:t xml:space="preserve"> would be handled by </w:t>
+      </w:r>
+      <w:proofErr w:type="spellStart"/>
+      <w:r>
+        <w:t>UIKit</w:t>
+      </w:r>
+      <w:proofErr w:type="spellEnd"/>
+      <w:r>
+        <w:t xml:space="preserve"> library based on the string </w:t>
+      </w:r>
+      <w:proofErr w:type="spellStart"/>
+      <w:r>
+        <w:t>resourceID</w:t>
+      </w:r>
+      <w:proofErr w:type="spellEnd"/>
+      <w:r>
+        <w:t xml:space="preserve"> used in JSON</w:t>
+      </w:r>
+    </w:p>
+    <w:p>
+      <w:pPr>
+        <w:pStyle w:val="ListParagraph"/>
+        <w:numPr>
+          <w:ilvl w:val="0"/>
+          <w:numId w:val="22"/>
+        </w:numPr>
+      </w:pPr>
+      <w:r>
+        <w:t xml:space="preserve">Translations in all View (DLS only) implementing </w:t>
+      </w:r>
+      <w:proofErr w:type="spellStart"/>
+      <w:r>
+        <w:t>android:text</w:t>
+      </w:r>
+      <w:proofErr w:type="spellEnd"/>
+      <w:r>
+        <w:t xml:space="preserve">=”@string/” through the layout would be handled by </w:t>
+      </w:r>
+      <w:proofErr w:type="spellStart"/>
+      <w:r>
+        <w:t>UIKit</w:t>
+      </w:r>
+      <w:proofErr w:type="spellEnd"/>
+      <w:r>
+        <w:t xml:space="preserve"> library based on the string </w:t>
+      </w:r>
+      <w:proofErr w:type="spellStart"/>
+      <w:r>
+        <w:t>resourceID</w:t>
+      </w:r>
+      <w:proofErr w:type="spellEnd"/>
+      <w:r>
+        <w:t xml:space="preserve"> used in JSON</w:t>
+      </w:r>
+    </w:p>
+    <w:p/>
+    <w:p/>
     <w:p>
       <w:pPr>
         <w:pStyle w:val="Title"/>
@@ -4122,7 +4413,6 @@
         <w:rPr>
           <w:rStyle w:val="BookTitle"/>
         </w:rPr>
-        <w:lastRenderedPageBreak/>
         <w:t>Appendix</w:t>
       </w:r>
     </w:p>
@@ -4266,7 +4556,6 @@
               </w:rPr>
             </w:pPr>
             <w:proofErr w:type="spellStart"/>
-            <w:proofErr w:type="gramStart"/>
             <w:r>
               <w:rPr>
                 <w:rFonts w:ascii="Segoe UI" w:hAnsi="Segoe UI" w:cs="Segoe UI"/>
@@ -4274,17 +4563,7 @@
                 <w:sz w:val="18"/>
                 <w:szCs w:val="18"/>
               </w:rPr>
-              <w:t>com.philips.platform.uid.view</w:t>
-            </w:r>
-            <w:proofErr w:type="gramEnd"/>
-            <w:r>
-              <w:rPr>
-                <w:rFonts w:ascii="Segoe UI" w:hAnsi="Segoe UI" w:cs="Segoe UI"/>
-                <w:color w:val="000000"/>
-                <w:sz w:val="18"/>
-                <w:szCs w:val="18"/>
-              </w:rPr>
-              <w:t>.widget.Button</w:t>
+              <w:t>com.philips.platform.uid.view.widget.Button</w:t>
             </w:r>
             <w:proofErr w:type="spellEnd"/>
           </w:p>
@@ -4329,7 +4608,6 @@
               </w:rPr>
             </w:pPr>
             <w:proofErr w:type="spellStart"/>
-            <w:proofErr w:type="gramStart"/>
             <w:r>
               <w:rPr>
                 <w:rFonts w:ascii="Segoe UI" w:hAnsi="Segoe UI" w:cs="Segoe UI"/>
@@ -4337,17 +4615,7 @@
                 <w:sz w:val="18"/>
                 <w:szCs w:val="18"/>
               </w:rPr>
-              <w:t>com.philips.platform.uid.view</w:t>
-            </w:r>
-            <w:proofErr w:type="gramEnd"/>
-            <w:r>
-              <w:rPr>
-                <w:rFonts w:ascii="Segoe UI" w:hAnsi="Segoe UI" w:cs="Segoe UI"/>
-                <w:color w:val="000000"/>
-                <w:sz w:val="18"/>
-                <w:szCs w:val="18"/>
-              </w:rPr>
-              <w:t>.widget.EditText</w:t>
+              <w:t>com.philips.platform.uid.view.widget.EditText</w:t>
             </w:r>
             <w:proofErr w:type="spellEnd"/>
           </w:p>
@@ -4390,7 +4658,6 @@
               </w:rPr>
             </w:pPr>
             <w:proofErr w:type="spellStart"/>
-            <w:proofErr w:type="gramStart"/>
             <w:r>
               <w:rPr>
                 <w:rFonts w:ascii="Segoe UI" w:hAnsi="Segoe UI" w:cs="Segoe UI"/>
@@ -4398,17 +4665,7 @@
                 <w:sz w:val="18"/>
                 <w:szCs w:val="18"/>
               </w:rPr>
-              <w:t>com.philips.platform.uid.view</w:t>
-            </w:r>
-            <w:proofErr w:type="gramEnd"/>
-            <w:r>
-              <w:rPr>
-                <w:rFonts w:ascii="Segoe UI" w:hAnsi="Segoe UI" w:cs="Segoe UI"/>
-                <w:color w:val="000000"/>
-                <w:sz w:val="18"/>
-                <w:szCs w:val="18"/>
-              </w:rPr>
-              <w:t>.widget.Switch</w:t>
+              <w:t>com.philips.platform.uid.view.widget.Switch</w:t>
             </w:r>
             <w:proofErr w:type="spellEnd"/>
           </w:p>
@@ -4453,7 +4710,6 @@
               </w:rPr>
             </w:pPr>
             <w:proofErr w:type="spellStart"/>
-            <w:proofErr w:type="gramStart"/>
             <w:r>
               <w:rPr>
                 <w:rFonts w:ascii="Segoe UI" w:hAnsi="Segoe UI" w:cs="Segoe UI"/>
@@ -4461,17 +4717,7 @@
                 <w:sz w:val="18"/>
                 <w:szCs w:val="18"/>
               </w:rPr>
-              <w:t>com.philips.platform.uid.view</w:t>
-            </w:r>
-            <w:proofErr w:type="gramEnd"/>
-            <w:r>
-              <w:rPr>
-                <w:rFonts w:ascii="Segoe UI" w:hAnsi="Segoe UI" w:cs="Segoe UI"/>
-                <w:color w:val="000000"/>
-                <w:sz w:val="18"/>
-                <w:szCs w:val="18"/>
-              </w:rPr>
-              <w:t>.widget.CheckBox</w:t>
+              <w:t>com.philips.platform.uid.view.widget.CheckBox</w:t>
             </w:r>
             <w:proofErr w:type="spellEnd"/>
           </w:p>
@@ -4516,7 +4762,6 @@
               </w:rPr>
             </w:pPr>
             <w:proofErr w:type="spellStart"/>
-            <w:proofErr w:type="gramStart"/>
             <w:r>
               <w:rPr>
                 <w:rFonts w:ascii="Segoe UI" w:hAnsi="Segoe UI" w:cs="Segoe UI"/>
@@ -4524,17 +4769,7 @@
                 <w:sz w:val="18"/>
                 <w:szCs w:val="18"/>
               </w:rPr>
-              <w:t>com.philips.platform.uid.view</w:t>
-            </w:r>
-            <w:proofErr w:type="gramEnd"/>
-            <w:r>
-              <w:rPr>
-                <w:rFonts w:ascii="Segoe UI" w:hAnsi="Segoe UI" w:cs="Segoe UI"/>
-                <w:color w:val="000000"/>
-                <w:sz w:val="18"/>
-                <w:szCs w:val="18"/>
-              </w:rPr>
-              <w:t>.widget.ProgressBar</w:t>
+              <w:t>com.philips.platform.uid.view.widget.ProgressBar</w:t>
             </w:r>
             <w:proofErr w:type="spellEnd"/>
           </w:p>
@@ -4579,7 +4814,6 @@
               </w:rPr>
             </w:pPr>
             <w:proofErr w:type="spellStart"/>
-            <w:proofErr w:type="gramStart"/>
             <w:r>
               <w:rPr>
                 <w:rFonts w:ascii="Segoe UI" w:hAnsi="Segoe UI" w:cs="Segoe UI"/>
@@ -4587,17 +4821,7 @@
                 <w:sz w:val="18"/>
                 <w:szCs w:val="18"/>
               </w:rPr>
-              <w:t>com.philips.platform.uid.view</w:t>
-            </w:r>
-            <w:proofErr w:type="gramEnd"/>
-            <w:r>
-              <w:rPr>
-                <w:rFonts w:ascii="Segoe UI" w:hAnsi="Segoe UI" w:cs="Segoe UI"/>
-                <w:color w:val="000000"/>
-                <w:sz w:val="18"/>
-                <w:szCs w:val="18"/>
-              </w:rPr>
-              <w:t>.widget.IndeterminateProgressBar</w:t>
+              <w:t>com.philips.platform.uid.view.widget.IndeterminateProgressBar</w:t>
             </w:r>
             <w:proofErr w:type="spellEnd"/>
           </w:p>
@@ -4640,7 +4864,6 @@
               </w:rPr>
             </w:pPr>
             <w:proofErr w:type="spellStart"/>
-            <w:proofErr w:type="gramStart"/>
             <w:r>
               <w:rPr>
                 <w:rFonts w:ascii="Segoe UI" w:hAnsi="Segoe UI" w:cs="Segoe UI"/>
@@ -4648,17 +4871,7 @@
                 <w:sz w:val="18"/>
                 <w:szCs w:val="18"/>
               </w:rPr>
-              <w:t>com.philips.platform.uid.view</w:t>
-            </w:r>
-            <w:proofErr w:type="gramEnd"/>
-            <w:r>
-              <w:rPr>
-                <w:rFonts w:ascii="Segoe UI" w:hAnsi="Segoe UI" w:cs="Segoe UI"/>
-                <w:color w:val="000000"/>
-                <w:sz w:val="18"/>
-                <w:szCs w:val="18"/>
-              </w:rPr>
-              <w:t>.widget.Label</w:t>
+              <w:t>com.philips.platform.uid.view.widget.Label</w:t>
             </w:r>
             <w:proofErr w:type="spellEnd"/>
           </w:p>
@@ -4684,8 +4897,8 @@
 </file>
 
 <file path=word/numbering.xml><?xml version="1.0" encoding="utf-8"?>
-<w:numbering xmlns:wpc="http://schemas.microsoft.com/office/word/2010/wordprocessingCanvas" xmlns:mo="http://schemas.microsoft.com/office/mac/office/2008/main" xmlns:mc="http://schemas.openxmlformats.org/markup-compatibility/2006" xmlns:mv="urn:schemas-microsoft-com:mac:vml" xmlns:o="urn:schemas-microsoft-com:office:office" xmlns:r="http://schemas.openxmlformats.org/officeDocument/2006/relationships" xmlns:m="http://schemas.openxmlformats.org/officeDocument/2006/math" xmlns:v="urn:schemas-microsoft-com:vml" xmlns:wp14="http://schemas.microsoft.com/office/word/2010/wordprocessingDrawing" xmlns:wp="http://schemas.openxmlformats.org/drawingml/2006/wordprocessingDrawing" xmlns:w10="urn:schemas-microsoft-com:office:word" xmlns:w="http://schemas.openxmlformats.org/wordprocessingml/2006/main" xmlns:w14="http://schemas.microsoft.com/office/word/2010/wordml" xmlns:w15="http://schemas.microsoft.com/office/word/2012/wordml" xmlns:wpg="http://schemas.microsoft.com/office/word/2010/wordprocessingGroup" xmlns:wpi="http://schemas.microsoft.com/office/word/2010/wordprocessingInk" xmlns:wne="http://schemas.microsoft.com/office/word/2006/wordml" xmlns:wps="http://schemas.microsoft.com/office/word/2010/wordprocessingShape" mc:Ignorable="w14 w15 wp14">
-  <w:abstractNum w:abstractNumId="0">
+<w:numbering xmlns:wpc="http://schemas.microsoft.com/office/word/2010/wordprocessingCanvas" xmlns:cx="http://schemas.microsoft.com/office/drawing/2014/chartex" xmlns:cx1="http://schemas.microsoft.com/office/drawing/2015/9/8/chartex" xmlns:mc="http://schemas.openxmlformats.org/markup-compatibility/2006" xmlns:o="urn:schemas-microsoft-com:office:office" xmlns:r="http://schemas.openxmlformats.org/officeDocument/2006/relationships" xmlns:m="http://schemas.openxmlformats.org/officeDocument/2006/math" xmlns:v="urn:schemas-microsoft-com:vml" xmlns:wp14="http://schemas.microsoft.com/office/word/2010/wordprocessingDrawing" xmlns:wp="http://schemas.openxmlformats.org/drawingml/2006/wordprocessingDrawing" xmlns:w10="urn:schemas-microsoft-com:office:word" xmlns:w="http://schemas.openxmlformats.org/wordprocessingml/2006/main" xmlns:w14="http://schemas.microsoft.com/office/word/2010/wordml" xmlns:w15="http://schemas.microsoft.com/office/word/2012/wordml" xmlns:w16se="http://schemas.microsoft.com/office/word/2015/wordml/symex" xmlns:wpg="http://schemas.microsoft.com/office/word/2010/wordprocessingGroup" xmlns:wpi="http://schemas.microsoft.com/office/word/2010/wordprocessingInk" xmlns:wne="http://schemas.microsoft.com/office/word/2006/wordml" xmlns:wps="http://schemas.microsoft.com/office/word/2010/wordprocessingShape" mc:Ignorable="w14 w15 w16se wp14">
+  <w:abstractNum w:abstractNumId="0" w15:restartNumberingAfterBreak="0">
     <w:nsid w:val="2BDD008B"/>
     <w:multiLevelType w:val="hybridMultilevel"/>
     <w:tmpl w:val="992A4BFE"/>
@@ -4775,7 +4988,7 @@
       </w:pPr>
     </w:lvl>
   </w:abstractNum>
-  <w:abstractNum w:abstractNumId="1">
+  <w:abstractNum w:abstractNumId="1" w15:restartNumberingAfterBreak="0">
     <w:nsid w:val="2F574E79"/>
     <w:multiLevelType w:val="hybridMultilevel"/>
     <w:tmpl w:val="FBC456B0"/>
@@ -4864,7 +5077,7 @@
       </w:pPr>
     </w:lvl>
   </w:abstractNum>
-  <w:abstractNum w:abstractNumId="2">
+  <w:abstractNum w:abstractNumId="2" w15:restartNumberingAfterBreak="0">
     <w:nsid w:val="324E16E1"/>
     <w:multiLevelType w:val="hybridMultilevel"/>
     <w:tmpl w:val="BB28651C"/>
@@ -4950,7 +5163,7 @@
       </w:pPr>
     </w:lvl>
   </w:abstractNum>
-  <w:abstractNum w:abstractNumId="3">
+  <w:abstractNum w:abstractNumId="3" w15:restartNumberingAfterBreak="0">
     <w:nsid w:val="373B1B47"/>
     <w:multiLevelType w:val="hybridMultilevel"/>
     <w:tmpl w:val="2BE2CE78"/>
@@ -5039,7 +5252,7 @@
       </w:pPr>
     </w:lvl>
   </w:abstractNum>
-  <w:abstractNum w:abstractNumId="4">
+  <w:abstractNum w:abstractNumId="4" w15:restartNumberingAfterBreak="0">
     <w:nsid w:val="392339FA"/>
     <w:multiLevelType w:val="multilevel"/>
     <w:tmpl w:val="7FFA06E4"/>
@@ -5134,7 +5347,7 @@
       </w:pPr>
     </w:lvl>
   </w:abstractNum>
-  <w:abstractNum w:abstractNumId="5">
+  <w:abstractNum w:abstractNumId="5" w15:restartNumberingAfterBreak="0">
     <w:nsid w:val="3A4B118B"/>
     <w:multiLevelType w:val="multilevel"/>
     <w:tmpl w:val="EFE0F34E"/>
@@ -5252,7 +5465,7 @@
       </w:rPr>
     </w:lvl>
   </w:abstractNum>
-  <w:abstractNum w:abstractNumId="6">
+  <w:abstractNum w:abstractNumId="6" w15:restartNumberingAfterBreak="0">
     <w:nsid w:val="3E046188"/>
     <w:multiLevelType w:val="hybridMultilevel"/>
     <w:tmpl w:val="BC8E22D4"/>
@@ -5338,7 +5551,7 @@
       </w:pPr>
     </w:lvl>
   </w:abstractNum>
-  <w:abstractNum w:abstractNumId="7">
+  <w:abstractNum w:abstractNumId="7" w15:restartNumberingAfterBreak="0">
     <w:nsid w:val="491A2BC1"/>
     <w:multiLevelType w:val="hybridMultilevel"/>
     <w:tmpl w:val="653C4C86"/>
@@ -5427,7 +5640,96 @@
       </w:pPr>
     </w:lvl>
   </w:abstractNum>
-  <w:abstractNum w:abstractNumId="8">
+  <w:abstractNum w:abstractNumId="8" w15:restartNumberingAfterBreak="0">
+    <w:nsid w:val="4C9377B0"/>
+    <w:multiLevelType w:val="hybridMultilevel"/>
+    <w:tmpl w:val="E4729406"/>
+    <w:lvl w:ilvl="0" w:tplc="29644D5A">
+      <w:start w:val="1"/>
+      <w:numFmt w:val="decimal"/>
+      <w:lvlText w:val="%1."/>
+      <w:lvlJc w:val="left"/>
+      <w:pPr>
+        <w:ind w:left="1080" w:hanging="360"/>
+      </w:pPr>
+      <w:rPr>
+        <w:rFonts w:hint="default"/>
+      </w:rPr>
+    </w:lvl>
+    <w:lvl w:ilvl="1" w:tplc="04090019" w:tentative="1">
+      <w:start w:val="1"/>
+      <w:numFmt w:val="lowerLetter"/>
+      <w:lvlText w:val="%2."/>
+      <w:lvlJc w:val="left"/>
+      <w:pPr>
+        <w:ind w:left="1800" w:hanging="360"/>
+      </w:pPr>
+    </w:lvl>
+    <w:lvl w:ilvl="2" w:tplc="0409001B" w:tentative="1">
+      <w:start w:val="1"/>
+      <w:numFmt w:val="lowerRoman"/>
+      <w:lvlText w:val="%3."/>
+      <w:lvlJc w:val="right"/>
+      <w:pPr>
+        <w:ind w:left="2520" w:hanging="180"/>
+      </w:pPr>
+    </w:lvl>
+    <w:lvl w:ilvl="3" w:tplc="0409000F" w:tentative="1">
+      <w:start w:val="1"/>
+      <w:numFmt w:val="decimal"/>
+      <w:lvlText w:val="%4."/>
+      <w:lvlJc w:val="left"/>
+      <w:pPr>
+        <w:ind w:left="3240" w:hanging="360"/>
+      </w:pPr>
+    </w:lvl>
+    <w:lvl w:ilvl="4" w:tplc="04090019" w:tentative="1">
+      <w:start w:val="1"/>
+      <w:numFmt w:val="lowerLetter"/>
+      <w:lvlText w:val="%5."/>
+      <w:lvlJc w:val="left"/>
+      <w:pPr>
+        <w:ind w:left="3960" w:hanging="360"/>
+      </w:pPr>
+    </w:lvl>
+    <w:lvl w:ilvl="5" w:tplc="0409001B" w:tentative="1">
+      <w:start w:val="1"/>
+      <w:numFmt w:val="lowerRoman"/>
+      <w:lvlText w:val="%6."/>
+      <w:lvlJc w:val="right"/>
+      <w:pPr>
+        <w:ind w:left="4680" w:hanging="180"/>
+      </w:pPr>
+    </w:lvl>
+    <w:lvl w:ilvl="6" w:tplc="0409000F" w:tentative="1">
+      <w:start w:val="1"/>
+      <w:numFmt w:val="decimal"/>
+      <w:lvlText w:val="%7."/>
+      <w:lvlJc w:val="left"/>
+      <w:pPr>
+        <w:ind w:left="5400" w:hanging="360"/>
+      </w:pPr>
+    </w:lvl>
+    <w:lvl w:ilvl="7" w:tplc="04090019" w:tentative="1">
+      <w:start w:val="1"/>
+      <w:numFmt w:val="lowerLetter"/>
+      <w:lvlText w:val="%8."/>
+      <w:lvlJc w:val="left"/>
+      <w:pPr>
+        <w:ind w:left="6120" w:hanging="360"/>
+      </w:pPr>
+    </w:lvl>
+    <w:lvl w:ilvl="8" w:tplc="0409001B" w:tentative="1">
+      <w:start w:val="1"/>
+      <w:numFmt w:val="lowerRoman"/>
+      <w:lvlText w:val="%9."/>
+      <w:lvlJc w:val="right"/>
+      <w:pPr>
+        <w:ind w:left="6840" w:hanging="180"/>
+      </w:pPr>
+    </w:lvl>
+  </w:abstractNum>
+  <w:abstractNum w:abstractNumId="9" w15:restartNumberingAfterBreak="0">
     <w:nsid w:val="4CAA68C4"/>
     <w:multiLevelType w:val="hybridMultilevel"/>
     <w:tmpl w:val="FBC456B0"/>
@@ -5516,7 +5818,7 @@
       </w:pPr>
     </w:lvl>
   </w:abstractNum>
-  <w:abstractNum w:abstractNumId="9">
+  <w:abstractNum w:abstractNumId="10" w15:restartNumberingAfterBreak="0">
     <w:nsid w:val="4D0B5A90"/>
     <w:multiLevelType w:val="multilevel"/>
     <w:tmpl w:val="EFE0F34E"/>
@@ -5634,7 +5936,7 @@
       </w:rPr>
     </w:lvl>
   </w:abstractNum>
-  <w:abstractNum w:abstractNumId="10">
+  <w:abstractNum w:abstractNumId="11" w15:restartNumberingAfterBreak="0">
     <w:nsid w:val="5C4208EF"/>
     <w:multiLevelType w:val="hybridMultilevel"/>
     <w:tmpl w:val="9E049606"/>
@@ -5723,7 +6025,7 @@
       </w:pPr>
     </w:lvl>
   </w:abstractNum>
-  <w:abstractNum w:abstractNumId="11">
+  <w:abstractNum w:abstractNumId="12" w15:restartNumberingAfterBreak="0">
     <w:nsid w:val="65B7647A"/>
     <w:multiLevelType w:val="hybridMultilevel"/>
     <w:tmpl w:val="DA80E2A8"/>
@@ -5809,7 +6111,7 @@
       </w:pPr>
     </w:lvl>
   </w:abstractNum>
-  <w:abstractNum w:abstractNumId="12">
+  <w:abstractNum w:abstractNumId="13" w15:restartNumberingAfterBreak="0">
     <w:nsid w:val="69570136"/>
     <w:multiLevelType w:val="hybridMultilevel"/>
     <w:tmpl w:val="AC129EFC"/>
@@ -5917,13 +6219,13 @@
     <w:abstractNumId w:val="4"/>
   </w:num>
   <w:num w:numId="7">
-    <w:abstractNumId w:val="9"/>
+    <w:abstractNumId w:val="10"/>
   </w:num>
   <w:num w:numId="8">
-    <w:abstractNumId w:val="10"/>
+    <w:abstractNumId w:val="11"/>
   </w:num>
   <w:num w:numId="9">
-    <w:abstractNumId w:val="8"/>
+    <w:abstractNumId w:val="9"/>
   </w:num>
   <w:num w:numId="10">
     <w:abstractNumId w:val="1"/>
@@ -5944,13 +6246,13 @@
     <w:abstractNumId w:val="4"/>
   </w:num>
   <w:num w:numId="16">
-    <w:abstractNumId w:val="11"/>
+    <w:abstractNumId w:val="12"/>
   </w:num>
   <w:num w:numId="17">
     <w:abstractNumId w:val="6"/>
   </w:num>
   <w:num w:numId="18">
-    <w:abstractNumId w:val="12"/>
+    <w:abstractNumId w:val="13"/>
   </w:num>
   <w:num w:numId="19">
     <w:abstractNumId w:val="4"/>
@@ -5961,11 +6263,14 @@
   <w:num w:numId="21">
     <w:abstractNumId w:val="4"/>
   </w:num>
+  <w:num w:numId="22">
+    <w:abstractNumId w:val="8"/>
+  </w:num>
 </w:numbering>
 </file>
 
 <file path=word/styles.xml><?xml version="1.0" encoding="utf-8"?>
-<w:styles xmlns:mc="http://schemas.openxmlformats.org/markup-compatibility/2006" xmlns:r="http://schemas.openxmlformats.org/officeDocument/2006/relationships" xmlns:w="http://schemas.openxmlformats.org/wordprocessingml/2006/main" xmlns:w14="http://schemas.microsoft.com/office/word/2010/wordml" xmlns:w15="http://schemas.microsoft.com/office/word/2012/wordml" mc:Ignorable="w14 w15">
+<w:styles xmlns:mc="http://schemas.openxmlformats.org/markup-compatibility/2006" xmlns:r="http://schemas.openxmlformats.org/officeDocument/2006/relationships" xmlns:w="http://schemas.openxmlformats.org/wordprocessingml/2006/main" xmlns:w14="http://schemas.microsoft.com/office/word/2010/wordml" xmlns:w15="http://schemas.microsoft.com/office/word/2012/wordml" xmlns:w16se="http://schemas.microsoft.com/office/word/2015/wordml/symex" mc:Ignorable="w14 w15 w16se">
   <w:docDefaults>
     <w:rPrDefault>
       <w:rPr>
@@ -5981,7 +6286,7 @@
       </w:pPr>
     </w:pPrDefault>
   </w:docDefaults>
-  <w:latentStyles w:defLockedState="0" w:defUIPriority="99" w:defSemiHidden="0" w:defUnhideWhenUsed="0" w:defQFormat="0" w:count="382">
+  <w:latentStyles w:defLockedState="0" w:defUIPriority="99" w:defSemiHidden="0" w:defUnhideWhenUsed="0" w:defQFormat="0" w:count="371">
     <w:lsdException w:name="Normal" w:uiPriority="0" w:qFormat="1"/>
     <w:lsdException w:name="heading 1" w:uiPriority="9" w:qFormat="1"/>
     <w:lsdException w:name="heading 2" w:semiHidden="1" w:uiPriority="9" w:unhideWhenUsed="1" w:qFormat="1"/>
@@ -6353,8 +6658,6 @@
     <w:lsdException w:name="List Table 5 Dark Accent 6" w:uiPriority="50"/>
     <w:lsdException w:name="List Table 6 Colorful Accent 6" w:uiPriority="51"/>
     <w:lsdException w:name="List Table 7 Colorful Accent 6" w:uiPriority="52"/>
-    <w:lsdException w:name="Mention" w:semiHidden="1" w:unhideWhenUsed="1"/>
-    <w:lsdException w:name="Smart Hyperlink" w:semiHidden="1" w:unhideWhenUsed="1"/>
   </w:latentStyles>
   <w:style w:type="paragraph" w:default="1" w:styleId="Normal">
     <w:name w:val="Normal"/>
@@ -6644,7 +6947,6 @@
       <w:spacing w:after="0" w:line="240" w:lineRule="auto"/>
     </w:pPr>
     <w:tblPr>
-      <w:tblInd w:w="0" w:type="dxa"/>
       <w:tblBorders>
         <w:top w:val="single" w:sz="4" w:space="0" w:color="auto"/>
         <w:left w:val="single" w:sz="4" w:space="0" w:color="auto"/>
@@ -6653,12 +6955,6 @@
         <w:insideH w:val="single" w:sz="4" w:space="0" w:color="auto"/>
         <w:insideV w:val="single" w:sz="4" w:space="0" w:color="auto"/>
       </w:tblBorders>
-      <w:tblCellMar>
-        <w:top w:w="0" w:type="dxa"/>
-        <w:left w:w="108" w:type="dxa"/>
-        <w:bottom w:w="0" w:type="dxa"/>
-        <w:right w:w="108" w:type="dxa"/>
-      </w:tblCellMar>
     </w:tblPr>
   </w:style>
   <w:style w:type="paragraph" w:styleId="Title">
@@ -7407,7 +7703,7 @@
 </file>
 
 <file path=customXml/itemProps1.xml><?xml version="1.0" encoding="utf-8"?>
-<ds:datastoreItem xmlns:ds="http://schemas.openxmlformats.org/officeDocument/2006/customXml" ds:itemID="{98E8A9B6-BC62-CE44-A917-4BCE652B3A47}">
+<ds:datastoreItem xmlns:ds="http://schemas.openxmlformats.org/officeDocument/2006/customXml" ds:itemID="{18332FE7-B6E6-4C6F-B85E-98A0F64DB1FB}">
   <ds:schemaRefs>
     <ds:schemaRef ds:uri="http://schemas.openxmlformats.org/officeDocument/2006/bibliography"/>
   </ds:schemaRefs>

</xml_diff>